<commit_message>
Corrected minor punctuation in document.
</commit_message>
<xml_diff>
--- a/Documents/Target & Taylor Diagrams.docx
+++ b/Documents/Target & Taylor Diagrams.docx
@@ -1,6 +1,6 @@
 
 <file path=word/document.xml><?xml version="1.0" encoding="utf-8"?>
-<w:document xmlns:wpc="http://schemas.microsoft.com/office/word/2010/wordprocessingCanvas" xmlns:mo="http://schemas.microsoft.com/office/mac/office/2008/main" xmlns:mc="http://schemas.openxmlformats.org/markup-compatibility/2006" xmlns:mv="urn:schemas-microsoft-com:mac:vml" xmlns:o="urn:schemas-microsoft-com:office:office" xmlns:r="http://schemas.openxmlformats.org/officeDocument/2006/relationships" xmlns:m="http://schemas.openxmlformats.org/officeDocument/2006/math" xmlns:v="urn:schemas-microsoft-com:vml" xmlns:wp14="http://schemas.microsoft.com/office/word/2010/wordprocessingDrawing" xmlns:wp="http://schemas.openxmlformats.org/drawingml/2006/wordprocessingDrawing" xmlns:w10="urn:schemas-microsoft-com:office:word" xmlns:w="http://schemas.openxmlformats.org/wordprocessingml/2006/main" xmlns:w14="http://schemas.microsoft.com/office/word/2010/wordml" xmlns:wpg="http://schemas.microsoft.com/office/word/2010/wordprocessingGroup" xmlns:wpi="http://schemas.microsoft.com/office/word/2010/wordprocessingInk" xmlns:wne="http://schemas.microsoft.com/office/word/2006/wordml" xmlns:wps="http://schemas.microsoft.com/office/word/2010/wordprocessingShape" mc:Ignorable="w14 wp14">
+<w:document xmlns:wpc="http://schemas.microsoft.com/office/word/2010/wordprocessingCanvas" xmlns:cx="http://schemas.microsoft.com/office/drawing/2014/chartex" xmlns:cx1="http://schemas.microsoft.com/office/drawing/2015/9/8/chartex" xmlns:cx2="http://schemas.microsoft.com/office/drawing/2015/10/21/chartex" xmlns:cx3="http://schemas.microsoft.com/office/drawing/2016/5/9/chartex" xmlns:cx4="http://schemas.microsoft.com/office/drawing/2016/5/10/chartex" xmlns:cx5="http://schemas.microsoft.com/office/drawing/2016/5/11/chartex" xmlns:cx6="http://schemas.microsoft.com/office/drawing/2016/5/12/chartex" xmlns:cx7="http://schemas.microsoft.com/office/drawing/2016/5/13/chartex" xmlns:cx8="http://schemas.microsoft.com/office/drawing/2016/5/14/chartex" xmlns:mc="http://schemas.openxmlformats.org/markup-compatibility/2006" xmlns:aink="http://schemas.microsoft.com/office/drawing/2016/ink" xmlns:am3d="http://schemas.microsoft.com/office/drawing/2017/model3d" xmlns:o="urn:schemas-microsoft-com:office:office" xmlns:oel="http://schemas.microsoft.com/office/2019/extlst" xmlns:r="http://schemas.openxmlformats.org/officeDocument/2006/relationships" xmlns:m="http://schemas.openxmlformats.org/officeDocument/2006/math" xmlns:v="urn:schemas-microsoft-com:vml" xmlns:wp14="http://schemas.microsoft.com/office/word/2010/wordprocessingDrawing" xmlns:wp="http://schemas.openxmlformats.org/drawingml/2006/wordprocessingDrawing" xmlns:w10="urn:schemas-microsoft-com:office:word" xmlns:w="http://schemas.openxmlformats.org/wordprocessingml/2006/main" xmlns:w14="http://schemas.microsoft.com/office/word/2010/wordml" xmlns:w15="http://schemas.microsoft.com/office/word/2012/wordml" xmlns:w16cex="http://schemas.microsoft.com/office/word/2018/wordml/cex" xmlns:w16cid="http://schemas.microsoft.com/office/word/2016/wordml/cid" xmlns:w16="http://schemas.microsoft.com/office/word/2018/wordml" xmlns:w16sdtdh="http://schemas.microsoft.com/office/word/2020/wordml/sdtdatahash" xmlns:w16se="http://schemas.microsoft.com/office/word/2015/wordml/symex" xmlns:wpg="http://schemas.microsoft.com/office/word/2010/wordprocessingGroup" xmlns:wpi="http://schemas.microsoft.com/office/word/2010/wordprocessingInk" xmlns:wne="http://schemas.microsoft.com/office/word/2006/wordml" xmlns:wps="http://schemas.microsoft.com/office/word/2010/wordprocessingShape" mc:Ignorable="w14 w15 w16se w16cid w16 w16cex w16sdtdh wp14">
   <w:body>
     <w:p>
       <w:pPr>
@@ -33,12 +33,23 @@
     </w:p>
     <w:p>
       <w:pPr>
-        <w:pStyle w:val="NoSpacing"/>
-        <w:spacing w:line="276" w:lineRule="auto"/>
+        <w:spacing w:after="0"/>
         <w:jc w:val="center"/>
       </w:pPr>
       <w:r>
-        <w:t>Symplectic, LLC</w:t>
+        <w:t>4024 Goss Rd</w:t>
+      </w:r>
+      <w:r>
+        <w:br/>
+      </w:r>
+      <w:r>
+        <w:t>Fairfax</w:t>
+      </w:r>
+      <w:r>
+        <w:t xml:space="preserve">, VA </w:t>
+      </w:r>
+      <w:r>
+        <w:t>22032-1306</w:t>
       </w:r>
     </w:p>
     <w:p>
@@ -47,19 +58,7 @@
         <w:jc w:val="center"/>
       </w:pPr>
       <w:r>
-        <w:t>4024 Goss Rd</w:t>
-      </w:r>
-      <w:r>
-        <w:br/>
-      </w:r>
-      <w:r>
-        <w:t>Fairfax</w:t>
-      </w:r>
-      <w:r>
-        <w:t xml:space="preserve">, VA </w:t>
-      </w:r>
-      <w:r>
-        <w:t>22032-1306</w:t>
+        <w:t>Created: 9/29/2017</w:t>
       </w:r>
     </w:p>
     <w:p>
@@ -68,28 +67,22 @@
         <w:jc w:val="center"/>
       </w:pPr>
       <w:r>
-        <w:t>Created: 9/29/2017</w:t>
-      </w:r>
-    </w:p>
-    <w:p>
-      <w:pPr>
-        <w:spacing w:after="0"/>
-        <w:jc w:val="center"/>
-      </w:pPr>
-      <w:r>
-        <w:t>Revised: 1</w:t>
-      </w:r>
-      <w:r>
-        <w:t>2</w:t>
+        <w:t xml:space="preserve">Revised: </w:t>
+      </w:r>
+      <w:r>
+        <w:t>3</w:t>
       </w:r>
       <w:r>
         <w:t>/</w:t>
       </w:r>
       <w:r>
-        <w:t>20</w:t>
-      </w:r>
-      <w:r>
-        <w:t>/2017</w:t>
+        <w:t>14</w:t>
+      </w:r>
+      <w:r>
+        <w:t>/20</w:t>
+      </w:r>
+      <w:r>
+        <w:t>23</w:t>
       </w:r>
     </w:p>
     <w:p>
@@ -112,8 +105,6 @@
         <w:spacing w:before="100" w:beforeAutospacing="1" w:after="100" w:afterAutospacing="1"/>
         <w:ind w:firstLine="360"/>
       </w:pPr>
-      <w:bookmarkStart w:id="4" w:name="_GoBack"/>
-      <w:bookmarkEnd w:id="4"/>
       <w:r>
         <w:rPr>
           <w:szCs w:val="24"/>
@@ -157,12 +148,24 @@
         <w:rPr>
           <w:szCs w:val="24"/>
         </w:rPr>
-        <w:t xml:space="preserve"> the same number of elements (i.e. length). </w:t>
+        <w:t xml:space="preserve"> the same number of elements (</w:t>
       </w:r>
       <w:r>
         <w:rPr>
           <w:szCs w:val="24"/>
         </w:rPr>
+        <w:t>i.e.,</w:t>
+      </w:r>
+      <w:r>
+        <w:rPr>
+          <w:szCs w:val="24"/>
+        </w:rPr>
+        <w:t xml:space="preserve"> length). </w:t>
+      </w:r>
+      <w:r>
+        <w:rPr>
+          <w:szCs w:val="24"/>
+        </w:rPr>
         <w:t xml:space="preserve">These </w:t>
       </w:r>
       <w:r>
@@ -175,7 +178,19 @@
         <w:rPr>
           <w:szCs w:val="24"/>
         </w:rPr>
-        <w:t xml:space="preserve">a physical quantity (e.g. concentration) </w:t>
+        <w:t>a physical quantity (</w:t>
+      </w:r>
+      <w:r>
+        <w:rPr>
+          <w:szCs w:val="24"/>
+        </w:rPr>
+        <w:t>e.g.,</w:t>
+      </w:r>
+      <w:r>
+        <w:rPr>
+          <w:szCs w:val="24"/>
+        </w:rPr>
+        <w:t xml:space="preserve"> concentration) </w:t>
       </w:r>
       <w:r>
         <w:rPr>
@@ -1979,7 +1994,6 @@
           <w:id w:val="-1134256073"/>
           <w:citation/>
         </w:sdtPr>
-        <w:sdtEndPr/>
         <w:sdtContent>
           <w:r>
             <w:rPr>
@@ -2064,7 +2078,6 @@
           <w:id w:val="931314095"/>
           <w:citation/>
         </w:sdtPr>
-        <w:sdtEndPr/>
         <w:sdtContent>
           <w:r>
             <w:rPr>
@@ -2546,6 +2559,12 @@
         <w:rPr>
           <w:rFonts w:cstheme="minorHAnsi"/>
         </w:rPr>
+        <w:t xml:space="preserve">Section </w:t>
+      </w:r>
+      <w:r>
+        <w:rPr>
+          <w:rFonts w:cstheme="minorHAnsi"/>
+        </w:rPr>
         <w:fldChar w:fldCharType="begin"/>
       </w:r>
       <w:r>
@@ -2591,9 +2610,9 @@
           <w:i/>
         </w:rPr>
       </w:pPr>
-      <w:bookmarkStart w:id="5" w:name="_Ref494806873"/>
-      <w:bookmarkStart w:id="6" w:name="_Ref494973278"/>
-      <w:bookmarkStart w:id="7" w:name="_Toc501435979"/>
+      <w:bookmarkStart w:id="4" w:name="_Ref494806873"/>
+      <w:bookmarkStart w:id="5" w:name="_Ref494973278"/>
+      <w:bookmarkStart w:id="6" w:name="_Toc501435979"/>
       <w:r>
         <w:t>Model</w:t>
       </w:r>
@@ -2609,12 +2628,12 @@
       <w:r>
         <w:t>Skill</w:t>
       </w:r>
+      <w:bookmarkEnd w:id="4"/>
+      <w:r>
+        <w:t xml:space="preserve"> Diagrams</w:t>
+      </w:r>
       <w:bookmarkEnd w:id="5"/>
-      <w:r>
-        <w:t xml:space="preserve"> Diagrams</w:t>
-      </w:r>
       <w:bookmarkEnd w:id="6"/>
-      <w:bookmarkEnd w:id="7"/>
     </w:p>
     <w:p>
       <w:pPr>
@@ -2709,7 +2728,6 @@
           <w:id w:val="-522482444"/>
           <w:citation/>
         </w:sdtPr>
-        <w:sdtEndPr/>
         <w:sdtContent>
           <w:r>
             <w:rPr>
@@ -2839,7 +2857,19 @@
         <w:rPr>
           <w:rFonts w:cstheme="minorHAnsi"/>
         </w:rPr>
-        <w:t>Two particular types of diagram that are simple to interpret and</w:t>
+        <w:t xml:space="preserve">Two particular types of </w:t>
+      </w:r>
+      <w:r>
+        <w:rPr>
+          <w:rFonts w:cstheme="minorHAnsi"/>
+        </w:rPr>
+        <w:t>diagrams</w:t>
+      </w:r>
+      <w:r>
+        <w:rPr>
+          <w:rFonts w:cstheme="minorHAnsi"/>
+        </w:rPr>
+        <w:t xml:space="preserve"> that are simple to interpret and</w:t>
       </w:r>
       <w:r>
         <w:rPr>
@@ -2861,7 +2891,6 @@
           <w:id w:val="-808316419"/>
           <w:citation/>
         </w:sdtPr>
-        <w:sdtEndPr/>
         <w:sdtContent>
           <w:r>
             <w:rPr>
@@ -2910,7 +2939,6 @@
           <w:id w:val="1891531851"/>
           <w:citation/>
         </w:sdtPr>
-        <w:sdtEndPr/>
         <w:sdtContent>
           <w:r>
             <w:rPr>
@@ -3429,6 +3457,7 @@
         <w:rPr>
           <w:noProof/>
         </w:rPr>
+        <w:lastRenderedPageBreak/>
         <w:drawing>
           <wp:inline distT="0" distB="0" distL="0" distR="0" wp14:anchorId="3BD836C0" wp14:editId="59696B2A">
             <wp:extent cx="3891915" cy="3754704"/>
@@ -3445,7 +3474,7 @@
                     <pic:cNvPicPr/>
                   </pic:nvPicPr>
                   <pic:blipFill rotWithShape="1">
-                    <a:blip r:embed="rId9">
+                    <a:blip r:embed="rId8">
                       <a:extLst>
                         <a:ext uri="{28A0092B-C50C-407E-A947-70E740481C1C}">
                           <a14:useLocalDpi xmlns:a14="http://schemas.microsoft.com/office/drawing/2010/main" val="0"/>
@@ -3468,7 +3497,7 @@
                     </a:ln>
                     <a:extLst>
                       <a:ext uri="{53640926-AAD7-44d8-BBD7-CCE9431645EC}">
-                        <a14:shadowObscured xmlns:a14="http://schemas.microsoft.com/office/drawing/2010/main"/>
+                        <a14:shadowObscured xmlns="" xmlns:mo="http://schemas.microsoft.com/office/mac/office/2008/main" xmlns:mv="urn:schemas-microsoft-com:mac:vml" xmlns:o="urn:schemas-microsoft-com:office:office" xmlns:v="urn:schemas-microsoft-com:vml" xmlns:w10="urn:schemas-microsoft-com:office:word" xmlns:w="http://schemas.openxmlformats.org/wordprocessingml/2006/main" xmlns:a14="http://schemas.microsoft.com/office/drawing/2010/main"/>
                       </a:ext>
                     </a:extLst>
                   </pic:spPr>
@@ -3488,8 +3517,8 @@
           <w:sz w:val="22"/>
         </w:rPr>
       </w:pPr>
-      <w:bookmarkStart w:id="8" w:name="_Ref495434815"/>
-      <w:bookmarkStart w:id="9" w:name="_Toc501435988"/>
+      <w:bookmarkStart w:id="7" w:name="_Ref495434815"/>
+      <w:bookmarkStart w:id="8" w:name="_Toc501435988"/>
       <w:r>
         <w:rPr>
           <w:sz w:val="22"/>
@@ -3527,14 +3556,14 @@
         </w:rPr>
         <w:fldChar w:fldCharType="end"/>
       </w:r>
+      <w:bookmarkEnd w:id="7"/>
+      <w:r>
+        <w:rPr>
+          <w:sz w:val="22"/>
+        </w:rPr>
+        <w:t>. Example target diagram.</w:t>
+      </w:r>
       <w:bookmarkEnd w:id="8"/>
-      <w:r>
-        <w:rPr>
-          <w:sz w:val="22"/>
-        </w:rPr>
-        <w:t>. Example target diagram.</w:t>
-      </w:r>
-      <w:bookmarkEnd w:id="9"/>
     </w:p>
     <w:p>
       <w:pPr>
@@ -3778,7 +3807,6 @@
           <w:id w:val="-1484232678"/>
           <w:citation/>
         </w:sdtPr>
-        <w:sdtEndPr/>
         <w:sdtContent>
           <w:r>
             <w:rPr>
@@ -4036,7 +4064,14 @@
         <w:rPr>
           <w:rFonts w:eastAsia="Times New Roman" w:cstheme="minorHAnsi"/>
         </w:rPr>
-        <w:t>This diagram provides insight into predictive skill when comparing competing models by providing “</w:t>
+        <w:t xml:space="preserve">This diagram provides insight into predictive skill when comparing competing models by providing </w:t>
+      </w:r>
+      <w:r>
+        <w:rPr>
+          <w:rFonts w:eastAsia="Times New Roman" w:cstheme="minorHAnsi"/>
+        </w:rPr>
+        <w:lastRenderedPageBreak/>
+        <w:t>“</w:t>
       </w:r>
       <w:r>
         <w:rPr>
@@ -4054,7 +4089,6 @@
           <w:id w:val="1000235764"/>
           <w:citation/>
         </w:sdtPr>
-        <w:sdtEndPr/>
         <w:sdtContent>
           <w:r>
             <w:rPr>
@@ -4215,7 +4249,6 @@
           <w:id w:val="1173301382"/>
           <w:citation/>
         </w:sdtPr>
-        <w:sdtEndPr/>
         <w:sdtContent>
           <w:r>
             <w:rPr>
@@ -4960,7 +4993,6 @@
           <w:id w:val="1948041824"/>
           <w:citation/>
         </w:sdtPr>
-        <w:sdtEndPr/>
         <w:sdtContent>
           <w:r>
             <w:fldChar w:fldCharType="begin"/>
@@ -5001,6 +5033,7 @@
         <w:rPr>
           <w:noProof/>
         </w:rPr>
+        <w:lastRenderedPageBreak/>
         <w:drawing>
           <wp:inline distT="0" distB="0" distL="0" distR="0" wp14:anchorId="63C563B0" wp14:editId="38197D7A">
             <wp:extent cx="3657600" cy="3474720"/>
@@ -5017,7 +5050,7 @@
                     <pic:cNvPicPr/>
                   </pic:nvPicPr>
                   <pic:blipFill rotWithShape="1">
-                    <a:blip r:embed="rId10">
+                    <a:blip r:embed="rId9">
                       <a:extLst>
                         <a:ext uri="{28A0092B-C50C-407E-A947-70E740481C1C}">
                           <a14:useLocalDpi xmlns:a14="http://schemas.microsoft.com/office/drawing/2010/main" val="0"/>
@@ -5040,7 +5073,7 @@
                     </a:ln>
                     <a:extLst>
                       <a:ext uri="{53640926-AAD7-44d8-BBD7-CCE9431645EC}">
-                        <a14:shadowObscured xmlns:a14="http://schemas.microsoft.com/office/drawing/2010/main"/>
+                        <a14:shadowObscured xmlns="" xmlns:mo="http://schemas.microsoft.com/office/mac/office/2008/main" xmlns:mv="urn:schemas-microsoft-com:mac:vml" xmlns:o="urn:schemas-microsoft-com:office:office" xmlns:v="urn:schemas-microsoft-com:vml" xmlns:w10="urn:schemas-microsoft-com:office:word" xmlns:w="http://schemas.openxmlformats.org/wordprocessingml/2006/main" xmlns:a14="http://schemas.microsoft.com/office/drawing/2010/main"/>
                       </a:ext>
                     </a:extLst>
                   </pic:spPr>
@@ -5059,8 +5092,8 @@
           <w:sz w:val="22"/>
         </w:rPr>
       </w:pPr>
-      <w:bookmarkStart w:id="10" w:name="_Ref495436243"/>
-      <w:bookmarkStart w:id="11" w:name="_Toc501435989"/>
+      <w:bookmarkStart w:id="9" w:name="_Ref495436243"/>
+      <w:bookmarkStart w:id="10" w:name="_Toc501435989"/>
       <w:r>
         <w:rPr>
           <w:sz w:val="22"/>
@@ -5098,14 +5131,14 @@
         </w:rPr>
         <w:fldChar w:fldCharType="end"/>
       </w:r>
+      <w:bookmarkEnd w:id="9"/>
+      <w:r>
+        <w:rPr>
+          <w:sz w:val="22"/>
+        </w:rPr>
+        <w:t>. Example Taylor diagram.</w:t>
+      </w:r>
       <w:bookmarkEnd w:id="10"/>
-      <w:r>
-        <w:rPr>
-          <w:sz w:val="22"/>
-        </w:rPr>
-        <w:t>. Example Taylor diagram.</w:t>
-      </w:r>
-      <w:bookmarkEnd w:id="11"/>
     </w:p>
     <w:p>
       <w:pPr>
@@ -5392,7 +5425,6 @@
           <w:id w:val="-1013456380"/>
           <w:citation/>
         </w:sdtPr>
-        <w:sdtEndPr/>
         <w:sdtContent>
           <w:r>
             <w:fldChar w:fldCharType="begin"/>
@@ -5494,6 +5526,7 @@
         <w:pStyle w:val="Heading2"/>
       </w:pPr>
       <w:r>
+        <w:lastRenderedPageBreak/>
         <w:t>Summary</w:t>
       </w:r>
     </w:p>
@@ -5620,7 +5653,6 @@
           <w:id w:val="-235011577"/>
           <w:citation/>
         </w:sdtPr>
-        <w:sdtEndPr/>
         <w:sdtContent>
           <w:r>
             <w:rPr>
@@ -5725,7 +5757,6 @@
           <w:id w:val="-705103110"/>
           <w:citation/>
         </w:sdtPr>
-        <w:sdtEndPr/>
         <w:sdtContent>
           <w:r>
             <w:rPr>
@@ -5774,7 +5805,6 @@
           <w:id w:val="319933313"/>
           <w:citation/>
         </w:sdtPr>
-        <w:sdtEndPr/>
         <w:sdtContent>
           <w:r>
             <w:rPr>
@@ -5823,7 +5853,6 @@
           <w:id w:val="1099141244"/>
           <w:citation/>
         </w:sdtPr>
-        <w:sdtEndPr/>
         <w:sdtContent>
           <w:r>
             <w:rPr>
@@ -6160,8 +6189,8 @@
       </w:r>
     </w:p>
     <w:sectPr>
-      <w:headerReference w:type="default" r:id="rId11"/>
-      <w:footerReference w:type="default" r:id="rId12"/>
+      <w:headerReference w:type="default" r:id="rId10"/>
+      <w:footerReference w:type="default" r:id="rId11"/>
       <w:pgSz w:w="12240" w:h="15840"/>
       <w:pgMar w:top="1440" w:right="1440" w:bottom="1440" w:left="1440" w:header="720" w:footer="720" w:gutter="0"/>
       <w:cols w:space="720"/>
@@ -6172,7 +6201,7 @@
 </file>
 
 <file path=word/endnotes.xml><?xml version="1.0" encoding="utf-8"?>
-<w:endnotes xmlns:wpc="http://schemas.microsoft.com/office/word/2010/wordprocessingCanvas" xmlns:mo="http://schemas.microsoft.com/office/mac/office/2008/main" xmlns:mc="http://schemas.openxmlformats.org/markup-compatibility/2006" xmlns:mv="urn:schemas-microsoft-com:mac:vml" xmlns:o="urn:schemas-microsoft-com:office:office" xmlns:r="http://schemas.openxmlformats.org/officeDocument/2006/relationships" xmlns:m="http://schemas.openxmlformats.org/officeDocument/2006/math" xmlns:v="urn:schemas-microsoft-com:vml" xmlns:wp14="http://schemas.microsoft.com/office/word/2010/wordprocessingDrawing" xmlns:wp="http://schemas.openxmlformats.org/drawingml/2006/wordprocessingDrawing" xmlns:w10="urn:schemas-microsoft-com:office:word" xmlns:w="http://schemas.openxmlformats.org/wordprocessingml/2006/main" xmlns:w14="http://schemas.microsoft.com/office/word/2010/wordml" xmlns:wpg="http://schemas.microsoft.com/office/word/2010/wordprocessingGroup" xmlns:wpi="http://schemas.microsoft.com/office/word/2010/wordprocessingInk" xmlns:wne="http://schemas.microsoft.com/office/word/2006/wordml" xmlns:wps="http://schemas.microsoft.com/office/word/2010/wordprocessingShape" mc:Ignorable="w14 wp14">
+<w:endnotes xmlns:wpc="http://schemas.microsoft.com/office/word/2010/wordprocessingCanvas" xmlns:cx="http://schemas.microsoft.com/office/drawing/2014/chartex" xmlns:cx1="http://schemas.microsoft.com/office/drawing/2015/9/8/chartex" xmlns:cx2="http://schemas.microsoft.com/office/drawing/2015/10/21/chartex" xmlns:cx3="http://schemas.microsoft.com/office/drawing/2016/5/9/chartex" xmlns:cx4="http://schemas.microsoft.com/office/drawing/2016/5/10/chartex" xmlns:cx5="http://schemas.microsoft.com/office/drawing/2016/5/11/chartex" xmlns:cx6="http://schemas.microsoft.com/office/drawing/2016/5/12/chartex" xmlns:cx7="http://schemas.microsoft.com/office/drawing/2016/5/13/chartex" xmlns:cx8="http://schemas.microsoft.com/office/drawing/2016/5/14/chartex" xmlns:mc="http://schemas.openxmlformats.org/markup-compatibility/2006" xmlns:aink="http://schemas.microsoft.com/office/drawing/2016/ink" xmlns:am3d="http://schemas.microsoft.com/office/drawing/2017/model3d" xmlns:o="urn:schemas-microsoft-com:office:office" xmlns:oel="http://schemas.microsoft.com/office/2019/extlst" xmlns:r="http://schemas.openxmlformats.org/officeDocument/2006/relationships" xmlns:m="http://schemas.openxmlformats.org/officeDocument/2006/math" xmlns:v="urn:schemas-microsoft-com:vml" xmlns:wp14="http://schemas.microsoft.com/office/word/2010/wordprocessingDrawing" xmlns:wp="http://schemas.openxmlformats.org/drawingml/2006/wordprocessingDrawing" xmlns:w10="urn:schemas-microsoft-com:office:word" xmlns:w="http://schemas.openxmlformats.org/wordprocessingml/2006/main" xmlns:w14="http://schemas.microsoft.com/office/word/2010/wordml" xmlns:w15="http://schemas.microsoft.com/office/word/2012/wordml" xmlns:w16cex="http://schemas.microsoft.com/office/word/2018/wordml/cex" xmlns:w16cid="http://schemas.microsoft.com/office/word/2016/wordml/cid" xmlns:w16="http://schemas.microsoft.com/office/word/2018/wordml" xmlns:w16sdtdh="http://schemas.microsoft.com/office/word/2020/wordml/sdtdatahash" xmlns:w16se="http://schemas.microsoft.com/office/word/2015/wordml/symex" xmlns:wpg="http://schemas.microsoft.com/office/word/2010/wordprocessingGroup" xmlns:wpi="http://schemas.microsoft.com/office/word/2010/wordprocessingInk" xmlns:wne="http://schemas.microsoft.com/office/word/2006/wordml" xmlns:wps="http://schemas.microsoft.com/office/word/2010/wordprocessingShape" mc:Ignorable="w14 w15 w16se w16cid w16 w16cex w16sdtdh wp14">
   <w:endnote w:type="separator" w:id="-1">
     <w:p>
       <w:pPr>
@@ -6197,7 +6226,7 @@
 </file>
 
 <file path=word/footer1.xml><?xml version="1.0" encoding="utf-8"?>
-<w:ftr xmlns:wpc="http://schemas.microsoft.com/office/word/2010/wordprocessingCanvas" xmlns:mo="http://schemas.microsoft.com/office/mac/office/2008/main" xmlns:mc="http://schemas.openxmlformats.org/markup-compatibility/2006" xmlns:mv="urn:schemas-microsoft-com:mac:vml" xmlns:o="urn:schemas-microsoft-com:office:office" xmlns:r="http://schemas.openxmlformats.org/officeDocument/2006/relationships" xmlns:m="http://schemas.openxmlformats.org/officeDocument/2006/math" xmlns:v="urn:schemas-microsoft-com:vml" xmlns:wp14="http://schemas.microsoft.com/office/word/2010/wordprocessingDrawing" xmlns:wp="http://schemas.openxmlformats.org/drawingml/2006/wordprocessingDrawing" xmlns:w10="urn:schemas-microsoft-com:office:word" xmlns:w="http://schemas.openxmlformats.org/wordprocessingml/2006/main" xmlns:w14="http://schemas.microsoft.com/office/word/2010/wordml" xmlns:wpg="http://schemas.microsoft.com/office/word/2010/wordprocessingGroup" xmlns:wpi="http://schemas.microsoft.com/office/word/2010/wordprocessingInk" xmlns:wne="http://schemas.microsoft.com/office/word/2006/wordml" xmlns:wps="http://schemas.microsoft.com/office/word/2010/wordprocessingShape" mc:Ignorable="w14 wp14">
+<w:ftr xmlns:wpc="http://schemas.microsoft.com/office/word/2010/wordprocessingCanvas" xmlns:cx="http://schemas.microsoft.com/office/drawing/2014/chartex" xmlns:cx1="http://schemas.microsoft.com/office/drawing/2015/9/8/chartex" xmlns:cx2="http://schemas.microsoft.com/office/drawing/2015/10/21/chartex" xmlns:cx3="http://schemas.microsoft.com/office/drawing/2016/5/9/chartex" xmlns:cx4="http://schemas.microsoft.com/office/drawing/2016/5/10/chartex" xmlns:cx5="http://schemas.microsoft.com/office/drawing/2016/5/11/chartex" xmlns:cx6="http://schemas.microsoft.com/office/drawing/2016/5/12/chartex" xmlns:cx7="http://schemas.microsoft.com/office/drawing/2016/5/13/chartex" xmlns:cx8="http://schemas.microsoft.com/office/drawing/2016/5/14/chartex" xmlns:mc="http://schemas.openxmlformats.org/markup-compatibility/2006" xmlns:aink="http://schemas.microsoft.com/office/drawing/2016/ink" xmlns:am3d="http://schemas.microsoft.com/office/drawing/2017/model3d" xmlns:o="urn:schemas-microsoft-com:office:office" xmlns:oel="http://schemas.microsoft.com/office/2019/extlst" xmlns:r="http://schemas.openxmlformats.org/officeDocument/2006/relationships" xmlns:m="http://schemas.openxmlformats.org/officeDocument/2006/math" xmlns:v="urn:schemas-microsoft-com:vml" xmlns:wp14="http://schemas.microsoft.com/office/word/2010/wordprocessingDrawing" xmlns:wp="http://schemas.openxmlformats.org/drawingml/2006/wordprocessingDrawing" xmlns:w10="urn:schemas-microsoft-com:office:word" xmlns:w="http://schemas.openxmlformats.org/wordprocessingml/2006/main" xmlns:w14="http://schemas.microsoft.com/office/word/2010/wordml" xmlns:w15="http://schemas.microsoft.com/office/word/2012/wordml" xmlns:w16cex="http://schemas.microsoft.com/office/word/2018/wordml/cex" xmlns:w16cid="http://schemas.microsoft.com/office/word/2016/wordml/cid" xmlns:w16="http://schemas.microsoft.com/office/word/2018/wordml" xmlns:w16sdtdh="http://schemas.microsoft.com/office/word/2020/wordml/sdtdatahash" xmlns:w16se="http://schemas.microsoft.com/office/word/2015/wordml/symex" xmlns:wpg="http://schemas.microsoft.com/office/word/2010/wordprocessingGroup" xmlns:wpi="http://schemas.microsoft.com/office/word/2010/wordprocessingInk" xmlns:wne="http://schemas.microsoft.com/office/word/2006/wordml" xmlns:wps="http://schemas.microsoft.com/office/word/2010/wordprocessingShape" mc:Ignorable="w14 w15 w16se w16cid w16 w16cex w16sdtdh wp14">
   <w:sdt>
     <w:sdtPr>
       <w:id w:val="-802002226"/>
@@ -6250,7 +6279,7 @@
 </file>
 
 <file path=word/footnotes.xml><?xml version="1.0" encoding="utf-8"?>
-<w:footnotes xmlns:wpc="http://schemas.microsoft.com/office/word/2010/wordprocessingCanvas" xmlns:mo="http://schemas.microsoft.com/office/mac/office/2008/main" xmlns:mc="http://schemas.openxmlformats.org/markup-compatibility/2006" xmlns:mv="urn:schemas-microsoft-com:mac:vml" xmlns:o="urn:schemas-microsoft-com:office:office" xmlns:r="http://schemas.openxmlformats.org/officeDocument/2006/relationships" xmlns:m="http://schemas.openxmlformats.org/officeDocument/2006/math" xmlns:v="urn:schemas-microsoft-com:vml" xmlns:wp14="http://schemas.microsoft.com/office/word/2010/wordprocessingDrawing" xmlns:wp="http://schemas.openxmlformats.org/drawingml/2006/wordprocessingDrawing" xmlns:w10="urn:schemas-microsoft-com:office:word" xmlns:w="http://schemas.openxmlformats.org/wordprocessingml/2006/main" xmlns:w14="http://schemas.microsoft.com/office/word/2010/wordml" xmlns:wpg="http://schemas.microsoft.com/office/word/2010/wordprocessingGroup" xmlns:wpi="http://schemas.microsoft.com/office/word/2010/wordprocessingInk" xmlns:wne="http://schemas.microsoft.com/office/word/2006/wordml" xmlns:wps="http://schemas.microsoft.com/office/word/2010/wordprocessingShape" mc:Ignorable="w14 wp14">
+<w:footnotes xmlns:wpc="http://schemas.microsoft.com/office/word/2010/wordprocessingCanvas" xmlns:cx="http://schemas.microsoft.com/office/drawing/2014/chartex" xmlns:cx1="http://schemas.microsoft.com/office/drawing/2015/9/8/chartex" xmlns:cx2="http://schemas.microsoft.com/office/drawing/2015/10/21/chartex" xmlns:cx3="http://schemas.microsoft.com/office/drawing/2016/5/9/chartex" xmlns:cx4="http://schemas.microsoft.com/office/drawing/2016/5/10/chartex" xmlns:cx5="http://schemas.microsoft.com/office/drawing/2016/5/11/chartex" xmlns:cx6="http://schemas.microsoft.com/office/drawing/2016/5/12/chartex" xmlns:cx7="http://schemas.microsoft.com/office/drawing/2016/5/13/chartex" xmlns:cx8="http://schemas.microsoft.com/office/drawing/2016/5/14/chartex" xmlns:mc="http://schemas.openxmlformats.org/markup-compatibility/2006" xmlns:aink="http://schemas.microsoft.com/office/drawing/2016/ink" xmlns:am3d="http://schemas.microsoft.com/office/drawing/2017/model3d" xmlns:o="urn:schemas-microsoft-com:office:office" xmlns:oel="http://schemas.microsoft.com/office/2019/extlst" xmlns:r="http://schemas.openxmlformats.org/officeDocument/2006/relationships" xmlns:m="http://schemas.openxmlformats.org/officeDocument/2006/math" xmlns:v="urn:schemas-microsoft-com:vml" xmlns:wp14="http://schemas.microsoft.com/office/word/2010/wordprocessingDrawing" xmlns:wp="http://schemas.openxmlformats.org/drawingml/2006/wordprocessingDrawing" xmlns:w10="urn:schemas-microsoft-com:office:word" xmlns:w="http://schemas.openxmlformats.org/wordprocessingml/2006/main" xmlns:w14="http://schemas.microsoft.com/office/word/2010/wordml" xmlns:w15="http://schemas.microsoft.com/office/word/2012/wordml" xmlns:w16cex="http://schemas.microsoft.com/office/word/2018/wordml/cex" xmlns:w16cid="http://schemas.microsoft.com/office/word/2016/wordml/cid" xmlns:w16="http://schemas.microsoft.com/office/word/2018/wordml" xmlns:w16sdtdh="http://schemas.microsoft.com/office/word/2020/wordml/sdtdatahash" xmlns:w16se="http://schemas.microsoft.com/office/word/2015/wordml/symex" xmlns:wpg="http://schemas.microsoft.com/office/word/2010/wordprocessingGroup" xmlns:wpi="http://schemas.microsoft.com/office/word/2010/wordprocessingInk" xmlns:wne="http://schemas.microsoft.com/office/word/2006/wordml" xmlns:wps="http://schemas.microsoft.com/office/word/2010/wordprocessingShape" mc:Ignorable="w14 w15 w16se w16cid w16 w16cex w16sdtdh wp14">
   <w:footnote w:type="separator" w:id="-1">
     <w:p>
       <w:pPr>
@@ -6275,7 +6304,7 @@
 </file>
 
 <file path=word/header1.xml><?xml version="1.0" encoding="utf-8"?>
-<w:hdr xmlns:wpc="http://schemas.microsoft.com/office/word/2010/wordprocessingCanvas" xmlns:mo="http://schemas.microsoft.com/office/mac/office/2008/main" xmlns:mc="http://schemas.openxmlformats.org/markup-compatibility/2006" xmlns:mv="urn:schemas-microsoft-com:mac:vml" xmlns:o="urn:schemas-microsoft-com:office:office" xmlns:r="http://schemas.openxmlformats.org/officeDocument/2006/relationships" xmlns:m="http://schemas.openxmlformats.org/officeDocument/2006/math" xmlns:v="urn:schemas-microsoft-com:vml" xmlns:wp14="http://schemas.microsoft.com/office/word/2010/wordprocessingDrawing" xmlns:wp="http://schemas.openxmlformats.org/drawingml/2006/wordprocessingDrawing" xmlns:w10="urn:schemas-microsoft-com:office:word" xmlns:w="http://schemas.openxmlformats.org/wordprocessingml/2006/main" xmlns:w14="http://schemas.microsoft.com/office/word/2010/wordml" xmlns:wpg="http://schemas.microsoft.com/office/word/2010/wordprocessingGroup" xmlns:wpi="http://schemas.microsoft.com/office/word/2010/wordprocessingInk" xmlns:wne="http://schemas.microsoft.com/office/word/2006/wordml" xmlns:wps="http://schemas.microsoft.com/office/word/2010/wordprocessingShape" mc:Ignorable="w14 wp14">
+<w:hdr xmlns:wpc="http://schemas.microsoft.com/office/word/2010/wordprocessingCanvas" xmlns:cx="http://schemas.microsoft.com/office/drawing/2014/chartex" xmlns:cx1="http://schemas.microsoft.com/office/drawing/2015/9/8/chartex" xmlns:cx2="http://schemas.microsoft.com/office/drawing/2015/10/21/chartex" xmlns:cx3="http://schemas.microsoft.com/office/drawing/2016/5/9/chartex" xmlns:cx4="http://schemas.microsoft.com/office/drawing/2016/5/10/chartex" xmlns:cx5="http://schemas.microsoft.com/office/drawing/2016/5/11/chartex" xmlns:cx6="http://schemas.microsoft.com/office/drawing/2016/5/12/chartex" xmlns:cx7="http://schemas.microsoft.com/office/drawing/2016/5/13/chartex" xmlns:cx8="http://schemas.microsoft.com/office/drawing/2016/5/14/chartex" xmlns:mc="http://schemas.openxmlformats.org/markup-compatibility/2006" xmlns:aink="http://schemas.microsoft.com/office/drawing/2016/ink" xmlns:am3d="http://schemas.microsoft.com/office/drawing/2017/model3d" xmlns:o="urn:schemas-microsoft-com:office:office" xmlns:oel="http://schemas.microsoft.com/office/2019/extlst" xmlns:r="http://schemas.openxmlformats.org/officeDocument/2006/relationships" xmlns:m="http://schemas.openxmlformats.org/officeDocument/2006/math" xmlns:v="urn:schemas-microsoft-com:vml" xmlns:wp14="http://schemas.microsoft.com/office/word/2010/wordprocessingDrawing" xmlns:wp="http://schemas.openxmlformats.org/drawingml/2006/wordprocessingDrawing" xmlns:w10="urn:schemas-microsoft-com:office:word" xmlns:w="http://schemas.openxmlformats.org/wordprocessingml/2006/main" xmlns:w14="http://schemas.microsoft.com/office/word/2010/wordml" xmlns:w15="http://schemas.microsoft.com/office/word/2012/wordml" xmlns:w16cex="http://schemas.microsoft.com/office/word/2018/wordml/cex" xmlns:w16cid="http://schemas.microsoft.com/office/word/2016/wordml/cid" xmlns:w16="http://schemas.microsoft.com/office/word/2018/wordml" xmlns:w16sdtdh="http://schemas.microsoft.com/office/word/2020/wordml/sdtdatahash" xmlns:w16se="http://schemas.microsoft.com/office/word/2015/wordml/symex" xmlns:wpg="http://schemas.microsoft.com/office/word/2010/wordprocessingGroup" xmlns:wpi="http://schemas.microsoft.com/office/word/2010/wordprocessingInk" xmlns:wne="http://schemas.microsoft.com/office/word/2006/wordml" xmlns:wps="http://schemas.microsoft.com/office/word/2010/wordprocessingShape" mc:Ignorable="w14 w15 w16se w16cid w16 w16cex w16sdtdh wp14">
   <w:p>
     <w:pPr>
       <w:pStyle w:val="Header"/>
@@ -6285,8 +6314,8 @@
 </file>
 
 <file path=word/numbering.xml><?xml version="1.0" encoding="utf-8"?>
-<w:numbering xmlns:wpc="http://schemas.microsoft.com/office/word/2010/wordprocessingCanvas" xmlns:mo="http://schemas.microsoft.com/office/mac/office/2008/main" xmlns:mc="http://schemas.openxmlformats.org/markup-compatibility/2006" xmlns:mv="urn:schemas-microsoft-com:mac:vml" xmlns:o="urn:schemas-microsoft-com:office:office" xmlns:r="http://schemas.openxmlformats.org/officeDocument/2006/relationships" xmlns:m="http://schemas.openxmlformats.org/officeDocument/2006/math" xmlns:v="urn:schemas-microsoft-com:vml" xmlns:wp14="http://schemas.microsoft.com/office/word/2010/wordprocessingDrawing" xmlns:wp="http://schemas.openxmlformats.org/drawingml/2006/wordprocessingDrawing" xmlns:w10="urn:schemas-microsoft-com:office:word" xmlns:w="http://schemas.openxmlformats.org/wordprocessingml/2006/main" xmlns:w14="http://schemas.microsoft.com/office/word/2010/wordml" xmlns:wpg="http://schemas.microsoft.com/office/word/2010/wordprocessingGroup" xmlns:wpi="http://schemas.microsoft.com/office/word/2010/wordprocessingInk" xmlns:wne="http://schemas.microsoft.com/office/word/2006/wordml" xmlns:wps="http://schemas.microsoft.com/office/word/2010/wordprocessingShape" mc:Ignorable="w14 wp14">
-  <w:abstractNum w:abstractNumId="0">
+<w:numbering xmlns:wpc="http://schemas.microsoft.com/office/word/2010/wordprocessingCanvas" xmlns:cx="http://schemas.microsoft.com/office/drawing/2014/chartex" xmlns:cx1="http://schemas.microsoft.com/office/drawing/2015/9/8/chartex" xmlns:cx2="http://schemas.microsoft.com/office/drawing/2015/10/21/chartex" xmlns:cx3="http://schemas.microsoft.com/office/drawing/2016/5/9/chartex" xmlns:cx4="http://schemas.microsoft.com/office/drawing/2016/5/10/chartex" xmlns:cx5="http://schemas.microsoft.com/office/drawing/2016/5/11/chartex" xmlns:cx6="http://schemas.microsoft.com/office/drawing/2016/5/12/chartex" xmlns:cx7="http://schemas.microsoft.com/office/drawing/2016/5/13/chartex" xmlns:cx8="http://schemas.microsoft.com/office/drawing/2016/5/14/chartex" xmlns:mc="http://schemas.openxmlformats.org/markup-compatibility/2006" xmlns:aink="http://schemas.microsoft.com/office/drawing/2016/ink" xmlns:am3d="http://schemas.microsoft.com/office/drawing/2017/model3d" xmlns:o="urn:schemas-microsoft-com:office:office" xmlns:oel="http://schemas.microsoft.com/office/2019/extlst" xmlns:r="http://schemas.openxmlformats.org/officeDocument/2006/relationships" xmlns:m="http://schemas.openxmlformats.org/officeDocument/2006/math" xmlns:v="urn:schemas-microsoft-com:vml" xmlns:wp14="http://schemas.microsoft.com/office/word/2010/wordprocessingDrawing" xmlns:wp="http://schemas.openxmlformats.org/drawingml/2006/wordprocessingDrawing" xmlns:w10="urn:schemas-microsoft-com:office:word" xmlns:w="http://schemas.openxmlformats.org/wordprocessingml/2006/main" xmlns:w14="http://schemas.microsoft.com/office/word/2010/wordml" xmlns:w15="http://schemas.microsoft.com/office/word/2012/wordml" xmlns:w16cex="http://schemas.microsoft.com/office/word/2018/wordml/cex" xmlns:w16cid="http://schemas.microsoft.com/office/word/2016/wordml/cid" xmlns:w16="http://schemas.microsoft.com/office/word/2018/wordml" xmlns:w16sdtdh="http://schemas.microsoft.com/office/word/2020/wordml/sdtdatahash" xmlns:w16se="http://schemas.microsoft.com/office/word/2015/wordml/symex" xmlns:wpg="http://schemas.microsoft.com/office/word/2010/wordprocessingGroup" xmlns:wpi="http://schemas.microsoft.com/office/word/2010/wordprocessingInk" xmlns:wne="http://schemas.microsoft.com/office/word/2006/wordml" xmlns:wps="http://schemas.microsoft.com/office/word/2010/wordprocessingShape" mc:Ignorable="w14 w15 w16se w16cid w16 w16cex w16sdtdh wp14">
+  <w:abstractNum w:abstractNumId="0" w15:restartNumberingAfterBreak="0">
     <w:nsid w:val="00000001"/>
     <w:multiLevelType w:val="multilevel"/>
     <w:tmpl w:val="00000001"/>
@@ -6400,7 +6429,7 @@
       </w:pPr>
     </w:lvl>
   </w:abstractNum>
-  <w:abstractNum w:abstractNumId="1">
+  <w:abstractNum w:abstractNumId="1" w15:restartNumberingAfterBreak="0">
     <w:nsid w:val="00000002"/>
     <w:multiLevelType w:val="multilevel"/>
     <w:tmpl w:val="00000002"/>
@@ -6514,7 +6543,7 @@
       </w:pPr>
     </w:lvl>
   </w:abstractNum>
-  <w:abstractNum w:abstractNumId="2">
+  <w:abstractNum w:abstractNumId="2" w15:restartNumberingAfterBreak="0">
     <w:nsid w:val="00000003"/>
     <w:multiLevelType w:val="multilevel"/>
     <w:tmpl w:val="00000003"/>
@@ -6655,7 +6684,7 @@
       </w:rPr>
     </w:lvl>
   </w:abstractNum>
-  <w:abstractNum w:abstractNumId="3">
+  <w:abstractNum w:abstractNumId="3" w15:restartNumberingAfterBreak="0">
     <w:nsid w:val="00000004"/>
     <w:multiLevelType w:val="multilevel"/>
     <w:tmpl w:val="00000004"/>
@@ -6773,7 +6802,7 @@
       </w:pPr>
     </w:lvl>
   </w:abstractNum>
-  <w:abstractNum w:abstractNumId="4">
+  <w:abstractNum w:abstractNumId="4" w15:restartNumberingAfterBreak="0">
     <w:nsid w:val="00000005"/>
     <w:multiLevelType w:val="multilevel"/>
     <w:tmpl w:val="00000005"/>
@@ -6914,7 +6943,7 @@
       </w:rPr>
     </w:lvl>
   </w:abstractNum>
-  <w:abstractNum w:abstractNumId="5">
+  <w:abstractNum w:abstractNumId="5" w15:restartNumberingAfterBreak="0">
     <w:nsid w:val="00000006"/>
     <w:multiLevelType w:val="multilevel"/>
     <w:tmpl w:val="00000006"/>
@@ -7028,7 +7057,7 @@
       </w:pPr>
     </w:lvl>
   </w:abstractNum>
-  <w:abstractNum w:abstractNumId="6">
+  <w:abstractNum w:abstractNumId="6" w15:restartNumberingAfterBreak="0">
     <w:nsid w:val="00000007"/>
     <w:multiLevelType w:val="multilevel"/>
     <w:tmpl w:val="00000007"/>
@@ -7169,7 +7198,7 @@
       </w:rPr>
     </w:lvl>
   </w:abstractNum>
-  <w:abstractNum w:abstractNumId="7">
+  <w:abstractNum w:abstractNumId="7" w15:restartNumberingAfterBreak="0">
     <w:nsid w:val="00000008"/>
     <w:multiLevelType w:val="multilevel"/>
     <w:tmpl w:val="00000008"/>
@@ -7289,7 +7318,7 @@
       </w:pPr>
     </w:lvl>
   </w:abstractNum>
-  <w:abstractNum w:abstractNumId="8">
+  <w:abstractNum w:abstractNumId="8" w15:restartNumberingAfterBreak="0">
     <w:nsid w:val="00000009"/>
     <w:multiLevelType w:val="multilevel"/>
     <w:tmpl w:val="00000009"/>
@@ -7430,7 +7459,7 @@
       </w:rPr>
     </w:lvl>
   </w:abstractNum>
-  <w:abstractNum w:abstractNumId="9">
+  <w:abstractNum w:abstractNumId="9" w15:restartNumberingAfterBreak="0">
     <w:nsid w:val="0000000A"/>
     <w:multiLevelType w:val="multilevel"/>
     <w:tmpl w:val="0000000A"/>
@@ -7571,7 +7600,7 @@
       </w:rPr>
     </w:lvl>
   </w:abstractNum>
-  <w:abstractNum w:abstractNumId="10">
+  <w:abstractNum w:abstractNumId="10" w15:restartNumberingAfterBreak="0">
     <w:nsid w:val="0000000B"/>
     <w:multiLevelType w:val="multilevel"/>
     <w:tmpl w:val="0000000B"/>
@@ -7685,7 +7714,7 @@
       </w:pPr>
     </w:lvl>
   </w:abstractNum>
-  <w:abstractNum w:abstractNumId="11">
+  <w:abstractNum w:abstractNumId="11" w15:restartNumberingAfterBreak="0">
     <w:nsid w:val="005F5C60"/>
     <w:multiLevelType w:val="hybridMultilevel"/>
     <w:tmpl w:val="57665B8C"/>
@@ -7771,7 +7800,7 @@
       </w:pPr>
     </w:lvl>
   </w:abstractNum>
-  <w:abstractNum w:abstractNumId="12">
+  <w:abstractNum w:abstractNumId="12" w15:restartNumberingAfterBreak="0">
     <w:nsid w:val="02F06DCA"/>
     <w:multiLevelType w:val="multilevel"/>
     <w:tmpl w:val="7EC6EC70"/>
@@ -7857,7 +7886,7 @@
       </w:pPr>
     </w:lvl>
   </w:abstractNum>
-  <w:abstractNum w:abstractNumId="13">
+  <w:abstractNum w:abstractNumId="13" w15:restartNumberingAfterBreak="0">
     <w:nsid w:val="085135DC"/>
     <w:multiLevelType w:val="hybridMultilevel"/>
     <w:tmpl w:val="D1F67926"/>
@@ -7970,7 +7999,7 @@
       </w:rPr>
     </w:lvl>
   </w:abstractNum>
-  <w:abstractNum w:abstractNumId="14">
+  <w:abstractNum w:abstractNumId="14" w15:restartNumberingAfterBreak="0">
     <w:nsid w:val="13723565"/>
     <w:multiLevelType w:val="hybridMultilevel"/>
     <w:tmpl w:val="30B8865C"/>
@@ -8083,7 +8112,7 @@
       </w:rPr>
     </w:lvl>
   </w:abstractNum>
-  <w:abstractNum w:abstractNumId="15">
+  <w:abstractNum w:abstractNumId="15" w15:restartNumberingAfterBreak="0">
     <w:nsid w:val="15FA4D21"/>
     <w:multiLevelType w:val="hybridMultilevel"/>
     <w:tmpl w:val="6C26455E"/>
@@ -8196,7 +8225,7 @@
       </w:rPr>
     </w:lvl>
   </w:abstractNum>
-  <w:abstractNum w:abstractNumId="16">
+  <w:abstractNum w:abstractNumId="16" w15:restartNumberingAfterBreak="0">
     <w:nsid w:val="16352450"/>
     <w:multiLevelType w:val="hybridMultilevel"/>
     <w:tmpl w:val="8FA89494"/>
@@ -8309,7 +8338,7 @@
       </w:rPr>
     </w:lvl>
   </w:abstractNum>
-  <w:abstractNum w:abstractNumId="17">
+  <w:abstractNum w:abstractNumId="17" w15:restartNumberingAfterBreak="0">
     <w:nsid w:val="19602749"/>
     <w:multiLevelType w:val="multilevel"/>
     <w:tmpl w:val="5616DF44"/>
@@ -8441,7 +8470,7 @@
       </w:rPr>
     </w:lvl>
   </w:abstractNum>
-  <w:abstractNum w:abstractNumId="18">
+  <w:abstractNum w:abstractNumId="18" w15:restartNumberingAfterBreak="0">
     <w:nsid w:val="1CDB2B12"/>
     <w:multiLevelType w:val="hybridMultilevel"/>
     <w:tmpl w:val="24E85998"/>
@@ -8554,7 +8583,7 @@
       </w:rPr>
     </w:lvl>
   </w:abstractNum>
-  <w:abstractNum w:abstractNumId="19">
+  <w:abstractNum w:abstractNumId="19" w15:restartNumberingAfterBreak="0">
     <w:nsid w:val="1D423514"/>
     <w:multiLevelType w:val="multilevel"/>
     <w:tmpl w:val="0FE409B4"/>
@@ -8640,7 +8669,7 @@
       </w:pPr>
     </w:lvl>
   </w:abstractNum>
-  <w:abstractNum w:abstractNumId="20">
+  <w:abstractNum w:abstractNumId="20" w15:restartNumberingAfterBreak="0">
     <w:nsid w:val="268F03F3"/>
     <w:multiLevelType w:val="hybridMultilevel"/>
     <w:tmpl w:val="6DF8637A"/>
@@ -8753,7 +8782,7 @@
       </w:rPr>
     </w:lvl>
   </w:abstractNum>
-  <w:abstractNum w:abstractNumId="21">
+  <w:abstractNum w:abstractNumId="21" w15:restartNumberingAfterBreak="0">
     <w:nsid w:val="2E582456"/>
     <w:multiLevelType w:val="multilevel"/>
     <w:tmpl w:val="E3DA9EA8"/>
@@ -8891,7 +8920,7 @@
       </w:rPr>
     </w:lvl>
   </w:abstractNum>
-  <w:abstractNum w:abstractNumId="22">
+  <w:abstractNum w:abstractNumId="22" w15:restartNumberingAfterBreak="0">
     <w:nsid w:val="3091647F"/>
     <w:multiLevelType w:val="multilevel"/>
     <w:tmpl w:val="D164A934"/>
@@ -9004,7 +9033,7 @@
       </w:rPr>
     </w:lvl>
   </w:abstractNum>
-  <w:abstractNum w:abstractNumId="23">
+  <w:abstractNum w:abstractNumId="23" w15:restartNumberingAfterBreak="0">
     <w:nsid w:val="31971CAD"/>
     <w:multiLevelType w:val="hybridMultilevel"/>
     <w:tmpl w:val="BC189D8E"/>
@@ -9117,7 +9146,7 @@
       </w:rPr>
     </w:lvl>
   </w:abstractNum>
-  <w:abstractNum w:abstractNumId="24">
+  <w:abstractNum w:abstractNumId="24" w15:restartNumberingAfterBreak="0">
     <w:nsid w:val="3F6426F5"/>
     <w:multiLevelType w:val="hybridMultilevel"/>
     <w:tmpl w:val="C84A33B2"/>
@@ -9229,7 +9258,7 @@
       </w:rPr>
     </w:lvl>
   </w:abstractNum>
-  <w:abstractNum w:abstractNumId="25">
+  <w:abstractNum w:abstractNumId="25" w15:restartNumberingAfterBreak="0">
     <w:nsid w:val="42EF01A8"/>
     <w:multiLevelType w:val="multilevel"/>
     <w:tmpl w:val="5596E43A"/>
@@ -9339,7 +9368,7 @@
       </w:rPr>
     </w:lvl>
   </w:abstractNum>
-  <w:abstractNum w:abstractNumId="26">
+  <w:abstractNum w:abstractNumId="26" w15:restartNumberingAfterBreak="0">
     <w:nsid w:val="4EE207E7"/>
     <w:multiLevelType w:val="multilevel"/>
     <w:tmpl w:val="AEC0A35E"/>
@@ -9425,7 +9454,7 @@
       </w:pPr>
     </w:lvl>
   </w:abstractNum>
-  <w:abstractNum w:abstractNumId="27">
+  <w:abstractNum w:abstractNumId="27" w15:restartNumberingAfterBreak="0">
     <w:nsid w:val="4FEC4A85"/>
     <w:multiLevelType w:val="hybridMultilevel"/>
     <w:tmpl w:val="0452207A"/>
@@ -9511,7 +9540,7 @@
       </w:pPr>
     </w:lvl>
   </w:abstractNum>
-  <w:abstractNum w:abstractNumId="28">
+  <w:abstractNum w:abstractNumId="28" w15:restartNumberingAfterBreak="0">
     <w:nsid w:val="51666FB8"/>
     <w:multiLevelType w:val="hybridMultilevel"/>
     <w:tmpl w:val="4EFEB6DA"/>
@@ -9624,7 +9653,7 @@
       </w:rPr>
     </w:lvl>
   </w:abstractNum>
-  <w:abstractNum w:abstractNumId="29">
+  <w:abstractNum w:abstractNumId="29" w15:restartNumberingAfterBreak="0">
     <w:nsid w:val="55C2338A"/>
     <w:multiLevelType w:val="multilevel"/>
     <w:tmpl w:val="DC7AD4DC"/>
@@ -9738,7 +9767,7 @@
       </w:rPr>
     </w:lvl>
   </w:abstractNum>
-  <w:abstractNum w:abstractNumId="30">
+  <w:abstractNum w:abstractNumId="30" w15:restartNumberingAfterBreak="0">
     <w:nsid w:val="56070CD8"/>
     <w:multiLevelType w:val="multilevel"/>
     <w:tmpl w:val="0A3048CC"/>
@@ -9851,7 +9880,7 @@
       </w:rPr>
     </w:lvl>
   </w:abstractNum>
-  <w:abstractNum w:abstractNumId="31">
+  <w:abstractNum w:abstractNumId="31" w15:restartNumberingAfterBreak="0">
     <w:nsid w:val="67823039"/>
     <w:multiLevelType w:val="hybridMultilevel"/>
     <w:tmpl w:val="8A401D00"/>
@@ -9964,7 +9993,7 @@
       </w:rPr>
     </w:lvl>
   </w:abstractNum>
-  <w:abstractNum w:abstractNumId="32">
+  <w:abstractNum w:abstractNumId="32" w15:restartNumberingAfterBreak="0">
     <w:nsid w:val="6FC943B2"/>
     <w:multiLevelType w:val="hybridMultilevel"/>
     <w:tmpl w:val="35567AF0"/>
@@ -10076,7 +10105,7 @@
       </w:rPr>
     </w:lvl>
   </w:abstractNum>
-  <w:abstractNum w:abstractNumId="33">
+  <w:abstractNum w:abstractNumId="33" w15:restartNumberingAfterBreak="0">
     <w:nsid w:val="73C93644"/>
     <w:multiLevelType w:val="hybridMultilevel"/>
     <w:tmpl w:val="F4224116"/>
@@ -10189,7 +10218,7 @@
       </w:rPr>
     </w:lvl>
   </w:abstractNum>
-  <w:abstractNum w:abstractNumId="34">
+  <w:abstractNum w:abstractNumId="34" w15:restartNumberingAfterBreak="0">
     <w:nsid w:val="741C2DDF"/>
     <w:multiLevelType w:val="hybridMultilevel"/>
     <w:tmpl w:val="E3A25ACE"/>
@@ -10302,7 +10331,7 @@
       </w:rPr>
     </w:lvl>
   </w:abstractNum>
-  <w:abstractNum w:abstractNumId="35">
+  <w:abstractNum w:abstractNumId="35" w15:restartNumberingAfterBreak="0">
     <w:nsid w:val="750C247C"/>
     <w:multiLevelType w:val="hybridMultilevel"/>
     <w:tmpl w:val="A3440AE8"/>
@@ -10415,7 +10444,7 @@
       </w:rPr>
     </w:lvl>
   </w:abstractNum>
-  <w:abstractNum w:abstractNumId="36">
+  <w:abstractNum w:abstractNumId="36" w15:restartNumberingAfterBreak="0">
     <w:nsid w:val="7C564E2B"/>
     <w:multiLevelType w:val="hybridMultilevel"/>
     <w:tmpl w:val="29A28F0A"/>
@@ -10528,34 +10557,34 @@
       </w:rPr>
     </w:lvl>
   </w:abstractNum>
-  <w:num w:numId="1">
+  <w:num w:numId="1" w16cid:durableId="958954066">
     <w:abstractNumId w:val="21"/>
   </w:num>
-  <w:num w:numId="2">
+  <w:num w:numId="2" w16cid:durableId="1860385757">
     <w:abstractNumId w:val="25"/>
   </w:num>
-  <w:num w:numId="3">
+  <w:num w:numId="3" w16cid:durableId="1807895593">
     <w:abstractNumId w:val="12"/>
   </w:num>
-  <w:num w:numId="4">
+  <w:num w:numId="4" w16cid:durableId="1022702246">
     <w:abstractNumId w:val="19"/>
   </w:num>
-  <w:num w:numId="5">
+  <w:num w:numId="5" w16cid:durableId="1309702447">
     <w:abstractNumId w:val="26"/>
   </w:num>
-  <w:num w:numId="6">
+  <w:num w:numId="6" w16cid:durableId="1837959296">
     <w:abstractNumId w:val="22"/>
   </w:num>
-  <w:num w:numId="7">
+  <w:num w:numId="7" w16cid:durableId="1266691398">
     <w:abstractNumId w:val="27"/>
   </w:num>
-  <w:num w:numId="8">
+  <w:num w:numId="8" w16cid:durableId="1124082022">
     <w:abstractNumId w:val="14"/>
   </w:num>
-  <w:num w:numId="9">
+  <w:num w:numId="9" w16cid:durableId="2110614747">
     <w:abstractNumId w:val="23"/>
   </w:num>
-  <w:num w:numId="10">
+  <w:num w:numId="10" w16cid:durableId="1859656253">
     <w:abstractNumId w:val="21"/>
     <w:lvlOverride w:ilvl="0">
       <w:lvl w:ilvl="0">
@@ -10692,7 +10721,7 @@
       </w:lvl>
     </w:lvlOverride>
   </w:num>
-  <w:num w:numId="11">
+  <w:num w:numId="11" w16cid:durableId="2132162797">
     <w:abstractNumId w:val="21"/>
     <w:lvlOverride w:ilvl="0">
       <w:lvl w:ilvl="0">
@@ -10829,7 +10858,7 @@
       </w:lvl>
     </w:lvlOverride>
   </w:num>
-  <w:num w:numId="12">
+  <w:num w:numId="12" w16cid:durableId="1120152198">
     <w:abstractNumId w:val="21"/>
     <w:lvlOverride w:ilvl="0">
       <w:lvl w:ilvl="0">
@@ -10967,10 +10996,10 @@
       </w:lvl>
     </w:lvlOverride>
   </w:num>
-  <w:num w:numId="13">
+  <w:num w:numId="13" w16cid:durableId="1251311440">
     <w:abstractNumId w:val="29"/>
   </w:num>
-  <w:num w:numId="14">
+  <w:num w:numId="14" w16cid:durableId="1069382106">
     <w:abstractNumId w:val="21"/>
     <w:lvlOverride w:ilvl="0">
       <w:lvl w:ilvl="0">
@@ -11111,37 +11140,37 @@
       </w:lvl>
     </w:lvlOverride>
   </w:num>
-  <w:num w:numId="15">
+  <w:num w:numId="15" w16cid:durableId="825586696">
     <w:abstractNumId w:val="21"/>
   </w:num>
-  <w:num w:numId="16">
+  <w:num w:numId="16" w16cid:durableId="1840148130">
     <w:abstractNumId w:val="16"/>
   </w:num>
-  <w:num w:numId="17">
+  <w:num w:numId="17" w16cid:durableId="349573272">
     <w:abstractNumId w:val="33"/>
   </w:num>
-  <w:num w:numId="18">
+  <w:num w:numId="18" w16cid:durableId="739404611">
     <w:abstractNumId w:val="17"/>
   </w:num>
-  <w:num w:numId="19">
+  <w:num w:numId="19" w16cid:durableId="1650132949">
     <w:abstractNumId w:val="31"/>
   </w:num>
-  <w:num w:numId="20">
+  <w:num w:numId="20" w16cid:durableId="951789392">
     <w:abstractNumId w:val="32"/>
   </w:num>
-  <w:num w:numId="21">
+  <w:num w:numId="21" w16cid:durableId="356272062">
     <w:abstractNumId w:val="36"/>
   </w:num>
-  <w:num w:numId="22">
+  <w:num w:numId="22" w16cid:durableId="1708407716">
     <w:abstractNumId w:val="35"/>
   </w:num>
-  <w:num w:numId="23">
+  <w:num w:numId="23" w16cid:durableId="546183907">
     <w:abstractNumId w:val="34"/>
   </w:num>
-  <w:num w:numId="24">
+  <w:num w:numId="24" w16cid:durableId="145365194">
     <w:abstractNumId w:val="24"/>
   </w:num>
-  <w:num w:numId="25">
+  <w:num w:numId="25" w16cid:durableId="2022466016">
     <w:abstractNumId w:val="21"/>
     <w:lvlOverride w:ilvl="0">
       <w:startOverride w:val="1"/>
@@ -11171,7 +11200,7 @@
       <w:startOverride w:val="1"/>
     </w:lvlOverride>
   </w:num>
-  <w:num w:numId="26">
+  <w:num w:numId="26" w16cid:durableId="1355572147">
     <w:abstractNumId w:val="21"/>
     <w:lvlOverride w:ilvl="0">
       <w:lvl w:ilvl="0">
@@ -11320,7 +11349,7 @@
       </w:lvl>
     </w:lvlOverride>
   </w:num>
-  <w:num w:numId="27">
+  <w:num w:numId="27" w16cid:durableId="1232470226">
     <w:abstractNumId w:val="21"/>
     <w:lvlOverride w:ilvl="0">
       <w:lvl w:ilvl="0">
@@ -11469,7 +11498,7 @@
       </w:lvl>
     </w:lvlOverride>
   </w:num>
-  <w:num w:numId="28">
+  <w:num w:numId="28" w16cid:durableId="401291648">
     <w:abstractNumId w:val="21"/>
     <w:lvlOverride w:ilvl="0">
       <w:startOverride w:val="5"/>
@@ -11499,16 +11528,16 @@
       <w:startOverride w:val="1"/>
     </w:lvlOverride>
   </w:num>
-  <w:num w:numId="29">
+  <w:num w:numId="29" w16cid:durableId="385641241">
     <w:abstractNumId w:val="21"/>
   </w:num>
-  <w:num w:numId="30">
+  <w:num w:numId="30" w16cid:durableId="1535919185">
     <w:abstractNumId w:val="15"/>
   </w:num>
-  <w:num w:numId="31">
+  <w:num w:numId="31" w16cid:durableId="1446726467">
     <w:abstractNumId w:val="13"/>
   </w:num>
-  <w:num w:numId="32">
+  <w:num w:numId="32" w16cid:durableId="614407428">
     <w:abstractNumId w:val="11"/>
     <w:lvlOverride w:ilvl="0">
       <w:startOverride w:val="1"/>
@@ -11538,19 +11567,19 @@
       <w:startOverride w:val="1"/>
     </w:lvlOverride>
   </w:num>
-  <w:num w:numId="33">
+  <w:num w:numId="33" w16cid:durableId="589235087">
     <w:abstractNumId w:val="11"/>
   </w:num>
-  <w:num w:numId="34">
+  <w:num w:numId="34" w16cid:durableId="35010692">
     <w:abstractNumId w:val="18"/>
   </w:num>
-  <w:num w:numId="35">
+  <w:num w:numId="35" w16cid:durableId="1811437312">
     <w:abstractNumId w:val="30"/>
   </w:num>
-  <w:num w:numId="36">
+  <w:num w:numId="36" w16cid:durableId="435448000">
     <w:abstractNumId w:val="28"/>
   </w:num>
-  <w:num w:numId="37">
+  <w:num w:numId="37" w16cid:durableId="418526304">
     <w:abstractNumId w:val="21"/>
     <w:lvlOverride w:ilvl="0">
       <w:lvl w:ilvl="0">
@@ -11703,7 +11732,7 @@
       </w:lvl>
     </w:lvlOverride>
   </w:num>
-  <w:num w:numId="38">
+  <w:num w:numId="38" w16cid:durableId="19667064">
     <w:abstractNumId w:val="21"/>
     <w:lvlOverride w:ilvl="0">
       <w:lvl w:ilvl="0">
@@ -11857,7 +11886,7 @@
       </w:lvl>
     </w:lvlOverride>
   </w:num>
-  <w:num w:numId="39">
+  <w:num w:numId="39" w16cid:durableId="976959658">
     <w:abstractNumId w:val="21"/>
     <w:lvlOverride w:ilvl="0">
       <w:lvl w:ilvl="0">
@@ -12014,7 +12043,7 @@
       </w:lvl>
     </w:lvlOverride>
   </w:num>
-  <w:num w:numId="40">
+  <w:num w:numId="40" w16cid:durableId="1659652130">
     <w:abstractNumId w:val="21"/>
     <w:lvlOverride w:ilvl="0">
       <w:lvl w:ilvl="0">
@@ -12168,16 +12197,16 @@
       </w:lvl>
     </w:lvlOverride>
   </w:num>
-  <w:num w:numId="41">
+  <w:num w:numId="41" w16cid:durableId="522939200">
     <w:abstractNumId w:val="20"/>
   </w:num>
-  <w:num w:numId="42">
+  <w:num w:numId="42" w16cid:durableId="135538213">
     <w:abstractNumId w:val="21"/>
   </w:num>
-  <w:num w:numId="43">
+  <w:num w:numId="43" w16cid:durableId="138496984">
     <w:abstractNumId w:val="21"/>
   </w:num>
-  <w:num w:numId="44">
+  <w:num w:numId="44" w16cid:durableId="461582638">
     <w:abstractNumId w:val="21"/>
     <w:lvlOverride w:ilvl="0">
       <w:startOverride w:val="1"/>
@@ -12207,7 +12236,7 @@
       <w:startOverride w:val="1"/>
     </w:lvlOverride>
   </w:num>
-  <w:num w:numId="45">
+  <w:num w:numId="45" w16cid:durableId="127213663">
     <w:abstractNumId w:val="21"/>
     <w:lvlOverride w:ilvl="0">
       <w:startOverride w:val="1"/>
@@ -12242,7 +12271,7 @@
 </file>
 
 <file path=word/styles.xml><?xml version="1.0" encoding="utf-8"?>
-<w:styles xmlns:mc="http://schemas.openxmlformats.org/markup-compatibility/2006" xmlns:r="http://schemas.openxmlformats.org/officeDocument/2006/relationships" xmlns:w="http://schemas.openxmlformats.org/wordprocessingml/2006/main" xmlns:w14="http://schemas.microsoft.com/office/word/2010/wordml" mc:Ignorable="w14">
+<w:styles xmlns:mc="http://schemas.openxmlformats.org/markup-compatibility/2006" xmlns:r="http://schemas.openxmlformats.org/officeDocument/2006/relationships" xmlns:w="http://schemas.openxmlformats.org/wordprocessingml/2006/main" xmlns:w14="http://schemas.microsoft.com/office/word/2010/wordml" xmlns:w15="http://schemas.microsoft.com/office/word/2012/wordml" xmlns:w16cex="http://schemas.microsoft.com/office/word/2018/wordml/cex" xmlns:w16cid="http://schemas.microsoft.com/office/word/2016/wordml/cid" xmlns:w16="http://schemas.microsoft.com/office/word/2018/wordml" xmlns:w16sdtdh="http://schemas.microsoft.com/office/word/2020/wordml/sdtdatahash" xmlns:w16se="http://schemas.microsoft.com/office/word/2015/wordml/symex" mc:Ignorable="w14 w15 w16se w16cid w16 w16cex w16sdtdh">
   <w:docDefaults>
     <w:rPrDefault>
       <w:rPr>
@@ -12258,153 +12287,374 @@
       </w:pPr>
     </w:pPrDefault>
   </w:docDefaults>
-  <w:latentStyles w:defLockedState="0" w:defUIPriority="99" w:defSemiHidden="1" w:defUnhideWhenUsed="1" w:defQFormat="0" w:count="276">
-    <w:lsdException w:name="Normal" w:semiHidden="0" w:uiPriority="0" w:unhideWhenUsed="0" w:qFormat="1"/>
-    <w:lsdException w:name="heading 1" w:semiHidden="0" w:uiPriority="9" w:unhideWhenUsed="0" w:qFormat="1"/>
-    <w:lsdException w:name="heading 2" w:uiPriority="9" w:qFormat="1"/>
-    <w:lsdException w:name="heading 3" w:uiPriority="9" w:qFormat="1"/>
-    <w:lsdException w:name="heading 4" w:uiPriority="9" w:qFormat="1"/>
-    <w:lsdException w:name="heading 5" w:uiPriority="9" w:qFormat="1"/>
-    <w:lsdException w:name="heading 6" w:uiPriority="9" w:qFormat="1"/>
-    <w:lsdException w:name="heading 7" w:uiPriority="9" w:qFormat="1"/>
-    <w:lsdException w:name="heading 8" w:uiPriority="9" w:qFormat="1"/>
-    <w:lsdException w:name="heading 9" w:uiPriority="9" w:qFormat="1"/>
-    <w:lsdException w:name="toc 1" w:uiPriority="39"/>
-    <w:lsdException w:name="toc 2" w:uiPriority="39"/>
-    <w:lsdException w:name="toc 3" w:uiPriority="39"/>
-    <w:lsdException w:name="toc 4" w:uiPriority="39"/>
-    <w:lsdException w:name="toc 5" w:uiPriority="39"/>
-    <w:lsdException w:name="toc 6" w:uiPriority="39"/>
-    <w:lsdException w:name="toc 7" w:uiPriority="39"/>
-    <w:lsdException w:name="toc 8" w:uiPriority="39"/>
-    <w:lsdException w:name="toc 9" w:uiPriority="39"/>
-    <w:lsdException w:name="caption" w:uiPriority="35" w:qFormat="1"/>
-    <w:lsdException w:name="Title" w:semiHidden="0" w:uiPriority="10" w:unhideWhenUsed="0" w:qFormat="1"/>
-    <w:lsdException w:name="Default Paragraph Font" w:uiPriority="1"/>
-    <w:lsdException w:name="Subtitle" w:semiHidden="0" w:uiPriority="11" w:unhideWhenUsed="0" w:qFormat="1"/>
-    <w:lsdException w:name="Strong" w:semiHidden="0" w:uiPriority="22" w:unhideWhenUsed="0" w:qFormat="1"/>
-    <w:lsdException w:name="Emphasis" w:semiHidden="0" w:uiPriority="20" w:unhideWhenUsed="0" w:qFormat="1"/>
-    <w:lsdException w:name="Table Grid" w:semiHidden="0" w:uiPriority="39" w:unhideWhenUsed="0"/>
-    <w:lsdException w:name="Note Level 1" w:semiHidden="0" w:unhideWhenUsed="0"/>
-    <w:lsdException w:name="Note Level 2" w:semiHidden="0" w:unhideWhenUsed="0"/>
-    <w:lsdException w:name="Note Level 3" w:semiHidden="0" w:unhideWhenUsed="0"/>
-    <w:lsdException w:name="Note Level 4" w:semiHidden="0" w:unhideWhenUsed="0"/>
-    <w:lsdException w:name="Note Level 5" w:semiHidden="0" w:unhideWhenUsed="0"/>
-    <w:lsdException w:name="Note Level 6" w:semiHidden="0" w:unhideWhenUsed="0"/>
-    <w:lsdException w:name="Note Level 7" w:semiHidden="0" w:unhideWhenUsed="0"/>
-    <w:lsdException w:name="Note Level 8" w:semiHidden="0" w:unhideWhenUsed="0"/>
-    <w:lsdException w:name="Note Level 9" w:semiHidden="0" w:unhideWhenUsed="0"/>
-    <w:lsdException w:name="Placeholder Text" w:unhideWhenUsed="0"/>
-    <w:lsdException w:name="No Spacing" w:semiHidden="0" w:uiPriority="1" w:unhideWhenUsed="0" w:qFormat="1"/>
-    <w:lsdException w:name="Light Shading" w:semiHidden="0" w:uiPriority="60" w:unhideWhenUsed="0"/>
-    <w:lsdException w:name="Light List" w:semiHidden="0" w:uiPriority="61" w:unhideWhenUsed="0"/>
-    <w:lsdException w:name="Light Grid" w:semiHidden="0" w:uiPriority="62" w:unhideWhenUsed="0"/>
-    <w:lsdException w:name="Medium Shading 1" w:semiHidden="0" w:uiPriority="63" w:unhideWhenUsed="0"/>
-    <w:lsdException w:name="Medium Shading 2" w:semiHidden="0" w:uiPriority="64" w:unhideWhenUsed="0"/>
-    <w:lsdException w:name="Medium List 1" w:semiHidden="0" w:uiPriority="65" w:unhideWhenUsed="0"/>
-    <w:lsdException w:name="Medium List 2" w:semiHidden="0" w:uiPriority="66" w:unhideWhenUsed="0"/>
-    <w:lsdException w:name="Medium Grid 1" w:semiHidden="0" w:uiPriority="67" w:unhideWhenUsed="0"/>
-    <w:lsdException w:name="Medium Grid 2" w:semiHidden="0" w:uiPriority="68" w:unhideWhenUsed="0"/>
-    <w:lsdException w:name="Medium Grid 3" w:semiHidden="0" w:uiPriority="69" w:unhideWhenUsed="0"/>
-    <w:lsdException w:name="Dark List" w:semiHidden="0" w:uiPriority="70" w:unhideWhenUsed="0"/>
-    <w:lsdException w:name="Colorful Shading" w:semiHidden="0" w:uiPriority="71" w:unhideWhenUsed="0"/>
-    <w:lsdException w:name="Colorful List" w:semiHidden="0" w:uiPriority="72" w:unhideWhenUsed="0"/>
-    <w:lsdException w:name="Colorful Grid" w:semiHidden="0" w:uiPriority="73" w:unhideWhenUsed="0"/>
-    <w:lsdException w:name="Light Shading Accent 1" w:semiHidden="0" w:uiPriority="60" w:unhideWhenUsed="0"/>
-    <w:lsdException w:name="Light List Accent 1" w:semiHidden="0" w:uiPriority="61" w:unhideWhenUsed="0"/>
-    <w:lsdException w:name="Light Grid Accent 1" w:semiHidden="0" w:uiPriority="62" w:unhideWhenUsed="0"/>
-    <w:lsdException w:name="Medium Shading 1 Accent 1" w:semiHidden="0" w:uiPriority="63" w:unhideWhenUsed="0"/>
-    <w:lsdException w:name="Medium Shading 2 Accent 1" w:semiHidden="0" w:uiPriority="64" w:unhideWhenUsed="0"/>
-    <w:lsdException w:name="Medium List 1 Accent 1" w:semiHidden="0" w:uiPriority="65" w:unhideWhenUsed="0"/>
-    <w:lsdException w:name="Revision" w:unhideWhenUsed="0"/>
-    <w:lsdException w:name="List Paragraph" w:semiHidden="0" w:uiPriority="34" w:unhideWhenUsed="0" w:qFormat="1"/>
-    <w:lsdException w:name="Quote" w:semiHidden="0" w:uiPriority="29" w:unhideWhenUsed="0" w:qFormat="1"/>
-    <w:lsdException w:name="Intense Quote" w:semiHidden="0" w:uiPriority="30" w:unhideWhenUsed="0" w:qFormat="1"/>
-    <w:lsdException w:name="Medium List 2 Accent 1" w:semiHidden="0" w:uiPriority="66" w:unhideWhenUsed="0"/>
-    <w:lsdException w:name="Medium Grid 1 Accent 1" w:semiHidden="0" w:uiPriority="67" w:unhideWhenUsed="0"/>
-    <w:lsdException w:name="Medium Grid 2 Accent 1" w:semiHidden="0" w:uiPriority="68" w:unhideWhenUsed="0"/>
-    <w:lsdException w:name="Medium Grid 3 Accent 1" w:semiHidden="0" w:uiPriority="69" w:unhideWhenUsed="0"/>
-    <w:lsdException w:name="Dark List Accent 1" w:semiHidden="0" w:uiPriority="70" w:unhideWhenUsed="0"/>
-    <w:lsdException w:name="Colorful Shading Accent 1" w:semiHidden="0" w:uiPriority="71" w:unhideWhenUsed="0"/>
-    <w:lsdException w:name="Colorful List Accent 1" w:semiHidden="0" w:uiPriority="72" w:unhideWhenUsed="0"/>
-    <w:lsdException w:name="Colorful Grid Accent 1" w:semiHidden="0" w:uiPriority="73" w:unhideWhenUsed="0"/>
-    <w:lsdException w:name="Light Shading Accent 2" w:semiHidden="0" w:uiPriority="60" w:unhideWhenUsed="0"/>
-    <w:lsdException w:name="Light List Accent 2" w:semiHidden="0" w:uiPriority="61" w:unhideWhenUsed="0"/>
-    <w:lsdException w:name="Light Grid Accent 2" w:semiHidden="0" w:uiPriority="62" w:unhideWhenUsed="0"/>
-    <w:lsdException w:name="Medium Shading 1 Accent 2" w:semiHidden="0" w:uiPriority="63" w:unhideWhenUsed="0"/>
-    <w:lsdException w:name="Medium Shading 2 Accent 2" w:semiHidden="0" w:uiPriority="64" w:unhideWhenUsed="0"/>
-    <w:lsdException w:name="Medium List 1 Accent 2" w:semiHidden="0" w:uiPriority="65" w:unhideWhenUsed="0"/>
-    <w:lsdException w:name="Medium List 2 Accent 2" w:semiHidden="0" w:uiPriority="66" w:unhideWhenUsed="0"/>
-    <w:lsdException w:name="Medium Grid 1 Accent 2" w:semiHidden="0" w:uiPriority="67" w:unhideWhenUsed="0"/>
-    <w:lsdException w:name="Medium Grid 2 Accent 2" w:semiHidden="0" w:uiPriority="68" w:unhideWhenUsed="0"/>
-    <w:lsdException w:name="Medium Grid 3 Accent 2" w:semiHidden="0" w:uiPriority="69" w:unhideWhenUsed="0"/>
-    <w:lsdException w:name="Dark List Accent 2" w:semiHidden="0" w:uiPriority="70" w:unhideWhenUsed="0"/>
-    <w:lsdException w:name="Colorful Shading Accent 2" w:semiHidden="0" w:uiPriority="71" w:unhideWhenUsed="0"/>
-    <w:lsdException w:name="Colorful List Accent 2" w:semiHidden="0" w:uiPriority="72" w:unhideWhenUsed="0"/>
-    <w:lsdException w:name="Colorful Grid Accent 2" w:semiHidden="0" w:uiPriority="73" w:unhideWhenUsed="0"/>
-    <w:lsdException w:name="Light Shading Accent 3" w:semiHidden="0" w:uiPriority="60" w:unhideWhenUsed="0"/>
-    <w:lsdException w:name="Light List Accent 3" w:semiHidden="0" w:uiPriority="61" w:unhideWhenUsed="0"/>
-    <w:lsdException w:name="Light Grid Accent 3" w:semiHidden="0" w:uiPriority="62" w:unhideWhenUsed="0"/>
-    <w:lsdException w:name="Medium Shading 1 Accent 3" w:semiHidden="0" w:uiPriority="63" w:unhideWhenUsed="0"/>
-    <w:lsdException w:name="Medium Shading 2 Accent 3" w:semiHidden="0" w:uiPriority="64" w:unhideWhenUsed="0"/>
-    <w:lsdException w:name="Medium List 1 Accent 3" w:semiHidden="0" w:uiPriority="65" w:unhideWhenUsed="0"/>
-    <w:lsdException w:name="Medium List 2 Accent 3" w:semiHidden="0" w:uiPriority="66" w:unhideWhenUsed="0"/>
-    <w:lsdException w:name="Medium Grid 1 Accent 3" w:semiHidden="0" w:uiPriority="67" w:unhideWhenUsed="0"/>
-    <w:lsdException w:name="Medium Grid 2 Accent 3" w:semiHidden="0" w:uiPriority="68" w:unhideWhenUsed="0"/>
-    <w:lsdException w:name="Medium Grid 3 Accent 3" w:semiHidden="0" w:uiPriority="69" w:unhideWhenUsed="0"/>
-    <w:lsdException w:name="Dark List Accent 3" w:semiHidden="0" w:uiPriority="70" w:unhideWhenUsed="0"/>
-    <w:lsdException w:name="Colorful Shading Accent 3" w:semiHidden="0" w:uiPriority="71" w:unhideWhenUsed="0"/>
-    <w:lsdException w:name="Colorful List Accent 3" w:semiHidden="0" w:uiPriority="72" w:unhideWhenUsed="0"/>
-    <w:lsdException w:name="Colorful Grid Accent 3" w:semiHidden="0" w:uiPriority="73" w:unhideWhenUsed="0"/>
-    <w:lsdException w:name="Light Shading Accent 4" w:semiHidden="0" w:uiPriority="60" w:unhideWhenUsed="0"/>
-    <w:lsdException w:name="Light List Accent 4" w:semiHidden="0" w:uiPriority="61" w:unhideWhenUsed="0"/>
-    <w:lsdException w:name="Light Grid Accent 4" w:semiHidden="0" w:uiPriority="62" w:unhideWhenUsed="0"/>
-    <w:lsdException w:name="Medium Shading 1 Accent 4" w:semiHidden="0" w:uiPriority="63" w:unhideWhenUsed="0"/>
-    <w:lsdException w:name="Medium Shading 2 Accent 4" w:semiHidden="0" w:uiPriority="64" w:unhideWhenUsed="0"/>
-    <w:lsdException w:name="Medium List 1 Accent 4" w:semiHidden="0" w:uiPriority="65" w:unhideWhenUsed="0"/>
-    <w:lsdException w:name="Medium List 2 Accent 4" w:semiHidden="0" w:uiPriority="66" w:unhideWhenUsed="0"/>
-    <w:lsdException w:name="Medium Grid 1 Accent 4" w:semiHidden="0" w:uiPriority="67" w:unhideWhenUsed="0"/>
-    <w:lsdException w:name="Medium Grid 2 Accent 4" w:semiHidden="0" w:uiPriority="68" w:unhideWhenUsed="0"/>
-    <w:lsdException w:name="Medium Grid 3 Accent 4" w:semiHidden="0" w:uiPriority="69" w:unhideWhenUsed="0"/>
-    <w:lsdException w:name="Dark List Accent 4" w:semiHidden="0" w:uiPriority="70" w:unhideWhenUsed="0"/>
-    <w:lsdException w:name="Colorful Shading Accent 4" w:semiHidden="0" w:uiPriority="71" w:unhideWhenUsed="0"/>
-    <w:lsdException w:name="Colorful List Accent 4" w:semiHidden="0" w:uiPriority="72" w:unhideWhenUsed="0"/>
-    <w:lsdException w:name="Colorful Grid Accent 4" w:semiHidden="0" w:uiPriority="73" w:unhideWhenUsed="0"/>
-    <w:lsdException w:name="Light Shading Accent 5" w:semiHidden="0" w:uiPriority="60" w:unhideWhenUsed="0"/>
-    <w:lsdException w:name="Light List Accent 5" w:semiHidden="0" w:uiPriority="61" w:unhideWhenUsed="0"/>
-    <w:lsdException w:name="Light Grid Accent 5" w:semiHidden="0" w:uiPriority="62" w:unhideWhenUsed="0"/>
-    <w:lsdException w:name="Medium Shading 1 Accent 5" w:semiHidden="0" w:uiPriority="63" w:unhideWhenUsed="0"/>
-    <w:lsdException w:name="Medium Shading 2 Accent 5" w:semiHidden="0" w:uiPriority="64" w:unhideWhenUsed="0"/>
-    <w:lsdException w:name="Medium List 1 Accent 5" w:semiHidden="0" w:uiPriority="65" w:unhideWhenUsed="0"/>
-    <w:lsdException w:name="Medium List 2 Accent 5" w:semiHidden="0" w:uiPriority="66" w:unhideWhenUsed="0"/>
-    <w:lsdException w:name="Medium Grid 1 Accent 5" w:semiHidden="0" w:uiPriority="67" w:unhideWhenUsed="0"/>
-    <w:lsdException w:name="Medium Grid 2 Accent 5" w:semiHidden="0" w:uiPriority="68" w:unhideWhenUsed="0"/>
-    <w:lsdException w:name="Medium Grid 3 Accent 5" w:semiHidden="0" w:uiPriority="69" w:unhideWhenUsed="0"/>
-    <w:lsdException w:name="Dark List Accent 5" w:semiHidden="0" w:uiPriority="70" w:unhideWhenUsed="0"/>
-    <w:lsdException w:name="Colorful Shading Accent 5" w:semiHidden="0" w:uiPriority="71" w:unhideWhenUsed="0"/>
-    <w:lsdException w:name="Colorful List Accent 5" w:semiHidden="0" w:uiPriority="72" w:unhideWhenUsed="0"/>
-    <w:lsdException w:name="Colorful Grid Accent 5" w:semiHidden="0" w:uiPriority="73" w:unhideWhenUsed="0"/>
-    <w:lsdException w:name="Light Shading Accent 6" w:semiHidden="0" w:uiPriority="60" w:unhideWhenUsed="0"/>
-    <w:lsdException w:name="Light List Accent 6" w:semiHidden="0" w:uiPriority="61" w:unhideWhenUsed="0"/>
-    <w:lsdException w:name="Light Grid Accent 6" w:semiHidden="0" w:uiPriority="62" w:unhideWhenUsed="0"/>
-    <w:lsdException w:name="Medium Shading 1 Accent 6" w:semiHidden="0" w:uiPriority="63" w:unhideWhenUsed="0"/>
-    <w:lsdException w:name="Medium Shading 2 Accent 6" w:semiHidden="0" w:uiPriority="64" w:unhideWhenUsed="0"/>
-    <w:lsdException w:name="Medium List 1 Accent 6" w:semiHidden="0" w:uiPriority="65" w:unhideWhenUsed="0"/>
-    <w:lsdException w:name="Medium List 2 Accent 6" w:semiHidden="0" w:uiPriority="66" w:unhideWhenUsed="0"/>
-    <w:lsdException w:name="Medium Grid 1 Accent 6" w:semiHidden="0" w:uiPriority="67" w:unhideWhenUsed="0"/>
-    <w:lsdException w:name="Medium Grid 2 Accent 6" w:semiHidden="0" w:uiPriority="68" w:unhideWhenUsed="0"/>
-    <w:lsdException w:name="Medium Grid 3 Accent 6" w:semiHidden="0" w:uiPriority="69" w:unhideWhenUsed="0"/>
-    <w:lsdException w:name="Dark List Accent 6" w:semiHidden="0" w:uiPriority="70" w:unhideWhenUsed="0"/>
-    <w:lsdException w:name="Colorful Shading Accent 6" w:semiHidden="0" w:uiPriority="71" w:unhideWhenUsed="0"/>
-    <w:lsdException w:name="Colorful List Accent 6" w:semiHidden="0" w:uiPriority="72" w:unhideWhenUsed="0"/>
-    <w:lsdException w:name="Colorful Grid Accent 6" w:semiHidden="0" w:uiPriority="73" w:unhideWhenUsed="0"/>
-    <w:lsdException w:name="Subtle Emphasis" w:semiHidden="0" w:uiPriority="19" w:unhideWhenUsed="0" w:qFormat="1"/>
-    <w:lsdException w:name="Intense Emphasis" w:semiHidden="0" w:uiPriority="21" w:unhideWhenUsed="0" w:qFormat="1"/>
-    <w:lsdException w:name="Subtle Reference" w:semiHidden="0" w:uiPriority="31" w:unhideWhenUsed="0" w:qFormat="1"/>
-    <w:lsdException w:name="Intense Reference" w:semiHidden="0" w:uiPriority="32" w:unhideWhenUsed="0" w:qFormat="1"/>
-    <w:lsdException w:name="Book Title" w:semiHidden="0" w:uiPriority="33" w:unhideWhenUsed="0" w:qFormat="1"/>
-    <w:lsdException w:name="Bibliography" w:uiPriority="37"/>
-    <w:lsdException w:name="TOC Heading" w:uiPriority="39" w:qFormat="1"/>
+  <w:latentStyles w:defLockedState="0" w:defUIPriority="99" w:defSemiHidden="0" w:defUnhideWhenUsed="0" w:defQFormat="0" w:count="376">
+    <w:lsdException w:name="Normal" w:uiPriority="0" w:qFormat="1"/>
+    <w:lsdException w:name="heading 1" w:uiPriority="9" w:qFormat="1"/>
+    <w:lsdException w:name="heading 2" w:semiHidden="1" w:uiPriority="9" w:unhideWhenUsed="1" w:qFormat="1"/>
+    <w:lsdException w:name="heading 3" w:semiHidden="1" w:uiPriority="9" w:unhideWhenUsed="1" w:qFormat="1"/>
+    <w:lsdException w:name="heading 4" w:semiHidden="1" w:uiPriority="9" w:unhideWhenUsed="1" w:qFormat="1"/>
+    <w:lsdException w:name="heading 5" w:semiHidden="1" w:uiPriority="9" w:unhideWhenUsed="1" w:qFormat="1"/>
+    <w:lsdException w:name="heading 6" w:semiHidden="1" w:uiPriority="9" w:unhideWhenUsed="1" w:qFormat="1"/>
+    <w:lsdException w:name="heading 7" w:semiHidden="1" w:uiPriority="9" w:unhideWhenUsed="1" w:qFormat="1"/>
+    <w:lsdException w:name="heading 8" w:semiHidden="1" w:uiPriority="9" w:unhideWhenUsed="1" w:qFormat="1"/>
+    <w:lsdException w:name="heading 9" w:semiHidden="1" w:uiPriority="9" w:unhideWhenUsed="1" w:qFormat="1"/>
+    <w:lsdException w:name="index 1" w:semiHidden="1" w:unhideWhenUsed="1"/>
+    <w:lsdException w:name="index 2" w:semiHidden="1" w:unhideWhenUsed="1"/>
+    <w:lsdException w:name="index 3" w:semiHidden="1" w:unhideWhenUsed="1"/>
+    <w:lsdException w:name="index 4" w:semiHidden="1" w:unhideWhenUsed="1"/>
+    <w:lsdException w:name="index 5" w:semiHidden="1" w:unhideWhenUsed="1"/>
+    <w:lsdException w:name="index 6" w:semiHidden="1" w:unhideWhenUsed="1"/>
+    <w:lsdException w:name="index 7" w:semiHidden="1" w:unhideWhenUsed="1"/>
+    <w:lsdException w:name="index 8" w:semiHidden="1" w:unhideWhenUsed="1"/>
+    <w:lsdException w:name="index 9" w:semiHidden="1" w:unhideWhenUsed="1"/>
+    <w:lsdException w:name="toc 1" w:semiHidden="1" w:uiPriority="39" w:unhideWhenUsed="1"/>
+    <w:lsdException w:name="toc 2" w:semiHidden="1" w:uiPriority="39" w:unhideWhenUsed="1"/>
+    <w:lsdException w:name="toc 3" w:semiHidden="1" w:uiPriority="39" w:unhideWhenUsed="1"/>
+    <w:lsdException w:name="toc 4" w:semiHidden="1" w:uiPriority="39" w:unhideWhenUsed="1"/>
+    <w:lsdException w:name="toc 5" w:semiHidden="1" w:uiPriority="39" w:unhideWhenUsed="1"/>
+    <w:lsdException w:name="toc 6" w:semiHidden="1" w:uiPriority="39" w:unhideWhenUsed="1"/>
+    <w:lsdException w:name="toc 7" w:semiHidden="1" w:uiPriority="39" w:unhideWhenUsed="1"/>
+    <w:lsdException w:name="toc 8" w:semiHidden="1" w:uiPriority="39" w:unhideWhenUsed="1"/>
+    <w:lsdException w:name="toc 9" w:semiHidden="1" w:uiPriority="39" w:unhideWhenUsed="1"/>
+    <w:lsdException w:name="Normal Indent" w:semiHidden="1" w:unhideWhenUsed="1"/>
+    <w:lsdException w:name="footnote text" w:semiHidden="1" w:unhideWhenUsed="1"/>
+    <w:lsdException w:name="annotation text" w:semiHidden="1" w:unhideWhenUsed="1"/>
+    <w:lsdException w:name="header" w:semiHidden="1" w:unhideWhenUsed="1"/>
+    <w:lsdException w:name="footer" w:semiHidden="1" w:unhideWhenUsed="1"/>
+    <w:lsdException w:name="index heading" w:semiHidden="1" w:unhideWhenUsed="1"/>
+    <w:lsdException w:name="caption" w:semiHidden="1" w:uiPriority="35" w:unhideWhenUsed="1" w:qFormat="1"/>
+    <w:lsdException w:name="table of figures" w:semiHidden="1" w:unhideWhenUsed="1"/>
+    <w:lsdException w:name="envelope address" w:semiHidden="1" w:unhideWhenUsed="1"/>
+    <w:lsdException w:name="envelope return" w:semiHidden="1" w:unhideWhenUsed="1"/>
+    <w:lsdException w:name="footnote reference" w:semiHidden="1" w:unhideWhenUsed="1"/>
+    <w:lsdException w:name="annotation reference" w:semiHidden="1" w:unhideWhenUsed="1"/>
+    <w:lsdException w:name="line number" w:semiHidden="1" w:unhideWhenUsed="1"/>
+    <w:lsdException w:name="page number" w:semiHidden="1" w:unhideWhenUsed="1"/>
+    <w:lsdException w:name="endnote reference" w:semiHidden="1" w:unhideWhenUsed="1"/>
+    <w:lsdException w:name="endnote text" w:semiHidden="1" w:unhideWhenUsed="1"/>
+    <w:lsdException w:name="table of authorities" w:semiHidden="1" w:unhideWhenUsed="1"/>
+    <w:lsdException w:name="macro" w:semiHidden="1" w:unhideWhenUsed="1"/>
+    <w:lsdException w:name="toa heading" w:semiHidden="1" w:unhideWhenUsed="1"/>
+    <w:lsdException w:name="List" w:semiHidden="1" w:unhideWhenUsed="1"/>
+    <w:lsdException w:name="List Bullet" w:semiHidden="1" w:unhideWhenUsed="1"/>
+    <w:lsdException w:name="List Number" w:semiHidden="1" w:unhideWhenUsed="1"/>
+    <w:lsdException w:name="List 2" w:semiHidden="1" w:unhideWhenUsed="1"/>
+    <w:lsdException w:name="List 3" w:semiHidden="1" w:unhideWhenUsed="1"/>
+    <w:lsdException w:name="List 4" w:semiHidden="1" w:unhideWhenUsed="1"/>
+    <w:lsdException w:name="List 5" w:semiHidden="1" w:unhideWhenUsed="1"/>
+    <w:lsdException w:name="List Bullet 2" w:semiHidden="1" w:unhideWhenUsed="1"/>
+    <w:lsdException w:name="List Bullet 3" w:semiHidden="1" w:unhideWhenUsed="1"/>
+    <w:lsdException w:name="List Bullet 4" w:semiHidden="1" w:unhideWhenUsed="1"/>
+    <w:lsdException w:name="List Bullet 5" w:semiHidden="1" w:unhideWhenUsed="1"/>
+    <w:lsdException w:name="List Number 2" w:semiHidden="1" w:unhideWhenUsed="1"/>
+    <w:lsdException w:name="List Number 3" w:semiHidden="1" w:unhideWhenUsed="1"/>
+    <w:lsdException w:name="List Number 4" w:semiHidden="1" w:unhideWhenUsed="1"/>
+    <w:lsdException w:name="List Number 5" w:semiHidden="1" w:unhideWhenUsed="1"/>
+    <w:lsdException w:name="Title" w:uiPriority="10" w:qFormat="1"/>
+    <w:lsdException w:name="Closing" w:semiHidden="1" w:unhideWhenUsed="1"/>
+    <w:lsdException w:name="Signature" w:semiHidden="1" w:unhideWhenUsed="1"/>
+    <w:lsdException w:name="Default Paragraph Font" w:semiHidden="1" w:uiPriority="1" w:unhideWhenUsed="1"/>
+    <w:lsdException w:name="Body Text" w:semiHidden="1" w:unhideWhenUsed="1"/>
+    <w:lsdException w:name="Body Text Indent" w:semiHidden="1" w:unhideWhenUsed="1"/>
+    <w:lsdException w:name="List Continue" w:semiHidden="1" w:unhideWhenUsed="1"/>
+    <w:lsdException w:name="List Continue 2" w:semiHidden="1" w:unhideWhenUsed="1"/>
+    <w:lsdException w:name="List Continue 3" w:semiHidden="1" w:unhideWhenUsed="1"/>
+    <w:lsdException w:name="List Continue 4" w:semiHidden="1" w:unhideWhenUsed="1"/>
+    <w:lsdException w:name="List Continue 5" w:semiHidden="1" w:unhideWhenUsed="1"/>
+    <w:lsdException w:name="Message Header" w:semiHidden="1" w:unhideWhenUsed="1"/>
+    <w:lsdException w:name="Subtitle" w:uiPriority="11" w:qFormat="1"/>
+    <w:lsdException w:name="Salutation" w:semiHidden="1" w:unhideWhenUsed="1"/>
+    <w:lsdException w:name="Date" w:semiHidden="1" w:unhideWhenUsed="1"/>
+    <w:lsdException w:name="Body Text First Indent" w:semiHidden="1" w:unhideWhenUsed="1"/>
+    <w:lsdException w:name="Body Text First Indent 2" w:semiHidden="1" w:unhideWhenUsed="1"/>
+    <w:lsdException w:name="Note Heading" w:semiHidden="1" w:unhideWhenUsed="1"/>
+    <w:lsdException w:name="Body Text 2" w:semiHidden="1" w:unhideWhenUsed="1"/>
+    <w:lsdException w:name="Body Text 3" w:semiHidden="1" w:unhideWhenUsed="1"/>
+    <w:lsdException w:name="Body Text Indent 2" w:semiHidden="1" w:unhideWhenUsed="1"/>
+    <w:lsdException w:name="Body Text Indent 3" w:semiHidden="1" w:unhideWhenUsed="1"/>
+    <w:lsdException w:name="Block Text" w:semiHidden="1" w:unhideWhenUsed="1"/>
+    <w:lsdException w:name="Hyperlink" w:semiHidden="1" w:unhideWhenUsed="1"/>
+    <w:lsdException w:name="FollowedHyperlink" w:semiHidden="1" w:unhideWhenUsed="1"/>
+    <w:lsdException w:name="Strong" w:uiPriority="22" w:qFormat="1"/>
+    <w:lsdException w:name="Emphasis" w:uiPriority="20" w:qFormat="1"/>
+    <w:lsdException w:name="Document Map" w:semiHidden="1" w:unhideWhenUsed="1"/>
+    <w:lsdException w:name="Plain Text" w:semiHidden="1" w:unhideWhenUsed="1"/>
+    <w:lsdException w:name="E-mail Signature" w:semiHidden="1" w:unhideWhenUsed="1"/>
+    <w:lsdException w:name="HTML Top of Form" w:semiHidden="1" w:unhideWhenUsed="1"/>
+    <w:lsdException w:name="HTML Bottom of Form" w:semiHidden="1" w:unhideWhenUsed="1"/>
+    <w:lsdException w:name="Normal (Web)" w:semiHidden="1" w:unhideWhenUsed="1"/>
+    <w:lsdException w:name="HTML Acronym" w:semiHidden="1" w:unhideWhenUsed="1"/>
+    <w:lsdException w:name="HTML Address" w:semiHidden="1" w:unhideWhenUsed="1"/>
+    <w:lsdException w:name="HTML Cite" w:semiHidden="1" w:unhideWhenUsed="1"/>
+    <w:lsdException w:name="HTML Code" w:semiHidden="1" w:unhideWhenUsed="1"/>
+    <w:lsdException w:name="HTML Definition" w:semiHidden="1" w:unhideWhenUsed="1"/>
+    <w:lsdException w:name="HTML Keyboard" w:semiHidden="1" w:unhideWhenUsed="1"/>
+    <w:lsdException w:name="HTML Preformatted" w:semiHidden="1" w:unhideWhenUsed="1"/>
+    <w:lsdException w:name="HTML Sample" w:semiHidden="1" w:unhideWhenUsed="1"/>
+    <w:lsdException w:name="HTML Typewriter" w:semiHidden="1" w:unhideWhenUsed="1"/>
+    <w:lsdException w:name="HTML Variable" w:semiHidden="1" w:unhideWhenUsed="1"/>
+    <w:lsdException w:name="Normal Table" w:semiHidden="1" w:unhideWhenUsed="1"/>
+    <w:lsdException w:name="annotation subject" w:semiHidden="1" w:unhideWhenUsed="1"/>
+    <w:lsdException w:name="No List" w:semiHidden="1" w:unhideWhenUsed="1"/>
+    <w:lsdException w:name="Outline List 1" w:semiHidden="1" w:unhideWhenUsed="1"/>
+    <w:lsdException w:name="Outline List 2" w:semiHidden="1" w:unhideWhenUsed="1"/>
+    <w:lsdException w:name="Outline List 3" w:semiHidden="1" w:unhideWhenUsed="1"/>
+    <w:lsdException w:name="Table Simple 1" w:semiHidden="1" w:unhideWhenUsed="1"/>
+    <w:lsdException w:name="Table Simple 2" w:semiHidden="1" w:unhideWhenUsed="1"/>
+    <w:lsdException w:name="Table Simple 3" w:semiHidden="1" w:unhideWhenUsed="1"/>
+    <w:lsdException w:name="Table Classic 1" w:semiHidden="1" w:unhideWhenUsed="1"/>
+    <w:lsdException w:name="Table Classic 2" w:semiHidden="1" w:unhideWhenUsed="1"/>
+    <w:lsdException w:name="Table Classic 3" w:semiHidden="1" w:unhideWhenUsed="1"/>
+    <w:lsdException w:name="Table Classic 4" w:semiHidden="1" w:unhideWhenUsed="1"/>
+    <w:lsdException w:name="Table Colorful 1" w:semiHidden="1" w:unhideWhenUsed="1"/>
+    <w:lsdException w:name="Table Colorful 2" w:semiHidden="1" w:unhideWhenUsed="1"/>
+    <w:lsdException w:name="Table Colorful 3" w:semiHidden="1" w:unhideWhenUsed="1"/>
+    <w:lsdException w:name="Table Columns 1" w:semiHidden="1" w:unhideWhenUsed="1"/>
+    <w:lsdException w:name="Table Columns 2" w:semiHidden="1" w:unhideWhenUsed="1"/>
+    <w:lsdException w:name="Table Columns 3" w:semiHidden="1" w:unhideWhenUsed="1"/>
+    <w:lsdException w:name="Table Columns 4" w:semiHidden="1" w:unhideWhenUsed="1"/>
+    <w:lsdException w:name="Table Columns 5" w:semiHidden="1" w:unhideWhenUsed="1"/>
+    <w:lsdException w:name="Table Grid 1" w:semiHidden="1" w:unhideWhenUsed="1"/>
+    <w:lsdException w:name="Table Grid 2" w:semiHidden="1" w:unhideWhenUsed="1"/>
+    <w:lsdException w:name="Table Grid 3" w:semiHidden="1" w:unhideWhenUsed="1"/>
+    <w:lsdException w:name="Table Grid 4" w:semiHidden="1" w:unhideWhenUsed="1"/>
+    <w:lsdException w:name="Table Grid 5" w:semiHidden="1" w:unhideWhenUsed="1"/>
+    <w:lsdException w:name="Table Grid 6" w:semiHidden="1" w:unhideWhenUsed="1"/>
+    <w:lsdException w:name="Table Grid 7" w:semiHidden="1" w:unhideWhenUsed="1"/>
+    <w:lsdException w:name="Table Grid 8" w:semiHidden="1" w:unhideWhenUsed="1"/>
+    <w:lsdException w:name="Table List 1" w:semiHidden="1" w:unhideWhenUsed="1"/>
+    <w:lsdException w:name="Table List 2" w:semiHidden="1" w:unhideWhenUsed="1"/>
+    <w:lsdException w:name="Table List 3" w:semiHidden="1" w:unhideWhenUsed="1"/>
+    <w:lsdException w:name="Table List 4" w:semiHidden="1" w:unhideWhenUsed="1"/>
+    <w:lsdException w:name="Table List 5" w:semiHidden="1" w:unhideWhenUsed="1"/>
+    <w:lsdException w:name="Table List 6" w:semiHidden="1" w:unhideWhenUsed="1"/>
+    <w:lsdException w:name="Table List 7" w:semiHidden="1" w:unhideWhenUsed="1"/>
+    <w:lsdException w:name="Table List 8" w:semiHidden="1" w:unhideWhenUsed="1"/>
+    <w:lsdException w:name="Table 3D effects 1" w:semiHidden="1" w:unhideWhenUsed="1"/>
+    <w:lsdException w:name="Table 3D effects 2" w:semiHidden="1" w:unhideWhenUsed="1"/>
+    <w:lsdException w:name="Table 3D effects 3" w:semiHidden="1" w:unhideWhenUsed="1"/>
+    <w:lsdException w:name="Table Contemporary" w:semiHidden="1" w:unhideWhenUsed="1"/>
+    <w:lsdException w:name="Table Elegant" w:semiHidden="1" w:unhideWhenUsed="1"/>
+    <w:lsdException w:name="Table Professional" w:semiHidden="1" w:unhideWhenUsed="1"/>
+    <w:lsdException w:name="Table Subtle 1" w:semiHidden="1" w:unhideWhenUsed="1"/>
+    <w:lsdException w:name="Table Subtle 2" w:semiHidden="1" w:unhideWhenUsed="1"/>
+    <w:lsdException w:name="Table Web 1" w:semiHidden="1" w:unhideWhenUsed="1"/>
+    <w:lsdException w:name="Table Web 2" w:semiHidden="1" w:unhideWhenUsed="1"/>
+    <w:lsdException w:name="Table Web 3" w:semiHidden="1" w:unhideWhenUsed="1"/>
+    <w:lsdException w:name="Balloon Text" w:semiHidden="1" w:unhideWhenUsed="1"/>
+    <w:lsdException w:name="Table Grid" w:uiPriority="39"/>
+    <w:lsdException w:name="Table Theme" w:semiHidden="1" w:unhideWhenUsed="1"/>
+    <w:lsdException w:name="Placeholder Text" w:semiHidden="1"/>
+    <w:lsdException w:name="No Spacing" w:uiPriority="1" w:qFormat="1"/>
+    <w:lsdException w:name="Light Shading" w:uiPriority="60"/>
+    <w:lsdException w:name="Light List" w:uiPriority="61"/>
+    <w:lsdException w:name="Light Grid" w:uiPriority="62"/>
+    <w:lsdException w:name="Medium Shading 1" w:uiPriority="63"/>
+    <w:lsdException w:name="Medium Shading 2" w:uiPriority="64"/>
+    <w:lsdException w:name="Medium List 1" w:uiPriority="65"/>
+    <w:lsdException w:name="Medium List 2" w:uiPriority="66"/>
+    <w:lsdException w:name="Medium Grid 1" w:uiPriority="67"/>
+    <w:lsdException w:name="Medium Grid 2" w:uiPriority="68"/>
+    <w:lsdException w:name="Medium Grid 3" w:uiPriority="69"/>
+    <w:lsdException w:name="Dark List" w:uiPriority="70"/>
+    <w:lsdException w:name="Colorful Shading" w:uiPriority="71"/>
+    <w:lsdException w:name="Colorful List" w:uiPriority="72"/>
+    <w:lsdException w:name="Colorful Grid" w:uiPriority="73"/>
+    <w:lsdException w:name="Light Shading Accent 1" w:uiPriority="60"/>
+    <w:lsdException w:name="Light List Accent 1" w:uiPriority="61"/>
+    <w:lsdException w:name="Light Grid Accent 1" w:uiPriority="62"/>
+    <w:lsdException w:name="Medium Shading 1 Accent 1" w:uiPriority="63"/>
+    <w:lsdException w:name="Medium Shading 2 Accent 1" w:uiPriority="64"/>
+    <w:lsdException w:name="Medium List 1 Accent 1" w:uiPriority="65"/>
+    <w:lsdException w:name="Revision" w:semiHidden="1"/>
+    <w:lsdException w:name="List Paragraph" w:uiPriority="34" w:qFormat="1"/>
+    <w:lsdException w:name="Quote" w:uiPriority="29" w:qFormat="1"/>
+    <w:lsdException w:name="Intense Quote" w:uiPriority="30" w:qFormat="1"/>
+    <w:lsdException w:name="Medium List 2 Accent 1" w:uiPriority="66"/>
+    <w:lsdException w:name="Medium Grid 1 Accent 1" w:uiPriority="67"/>
+    <w:lsdException w:name="Medium Grid 2 Accent 1" w:uiPriority="68"/>
+    <w:lsdException w:name="Medium Grid 3 Accent 1" w:uiPriority="69"/>
+    <w:lsdException w:name="Dark List Accent 1" w:uiPriority="70"/>
+    <w:lsdException w:name="Colorful Shading Accent 1" w:uiPriority="71"/>
+    <w:lsdException w:name="Colorful List Accent 1" w:uiPriority="72"/>
+    <w:lsdException w:name="Colorful Grid Accent 1" w:uiPriority="73"/>
+    <w:lsdException w:name="Light Shading Accent 2" w:uiPriority="60"/>
+    <w:lsdException w:name="Light List Accent 2" w:uiPriority="61"/>
+    <w:lsdException w:name="Light Grid Accent 2" w:uiPriority="62"/>
+    <w:lsdException w:name="Medium Shading 1 Accent 2" w:uiPriority="63"/>
+    <w:lsdException w:name="Medium Shading 2 Accent 2" w:uiPriority="64"/>
+    <w:lsdException w:name="Medium List 1 Accent 2" w:uiPriority="65"/>
+    <w:lsdException w:name="Medium List 2 Accent 2" w:uiPriority="66"/>
+    <w:lsdException w:name="Medium Grid 1 Accent 2" w:uiPriority="67"/>
+    <w:lsdException w:name="Medium Grid 2 Accent 2" w:uiPriority="68"/>
+    <w:lsdException w:name="Medium Grid 3 Accent 2" w:uiPriority="69"/>
+    <w:lsdException w:name="Dark List Accent 2" w:uiPriority="70"/>
+    <w:lsdException w:name="Colorful Shading Accent 2" w:uiPriority="71"/>
+    <w:lsdException w:name="Colorful List Accent 2" w:uiPriority="72"/>
+    <w:lsdException w:name="Colorful Grid Accent 2" w:uiPriority="73"/>
+    <w:lsdException w:name="Light Shading Accent 3" w:uiPriority="60"/>
+    <w:lsdException w:name="Light List Accent 3" w:uiPriority="61"/>
+    <w:lsdException w:name="Light Grid Accent 3" w:uiPriority="62"/>
+    <w:lsdException w:name="Medium Shading 1 Accent 3" w:uiPriority="63"/>
+    <w:lsdException w:name="Medium Shading 2 Accent 3" w:uiPriority="64"/>
+    <w:lsdException w:name="Medium List 1 Accent 3" w:uiPriority="65"/>
+    <w:lsdException w:name="Medium List 2 Accent 3" w:uiPriority="66"/>
+    <w:lsdException w:name="Medium Grid 1 Accent 3" w:uiPriority="67"/>
+    <w:lsdException w:name="Medium Grid 2 Accent 3" w:uiPriority="68"/>
+    <w:lsdException w:name="Medium Grid 3 Accent 3" w:uiPriority="69"/>
+    <w:lsdException w:name="Dark List Accent 3" w:uiPriority="70"/>
+    <w:lsdException w:name="Colorful Shading Accent 3" w:uiPriority="71"/>
+    <w:lsdException w:name="Colorful List Accent 3" w:uiPriority="72"/>
+    <w:lsdException w:name="Colorful Grid Accent 3" w:uiPriority="73"/>
+    <w:lsdException w:name="Light Shading Accent 4" w:uiPriority="60"/>
+    <w:lsdException w:name="Light List Accent 4" w:uiPriority="61"/>
+    <w:lsdException w:name="Light Grid Accent 4" w:uiPriority="62"/>
+    <w:lsdException w:name="Medium Shading 1 Accent 4" w:uiPriority="63"/>
+    <w:lsdException w:name="Medium Shading 2 Accent 4" w:uiPriority="64"/>
+    <w:lsdException w:name="Medium List 1 Accent 4" w:uiPriority="65"/>
+    <w:lsdException w:name="Medium List 2 Accent 4" w:uiPriority="66"/>
+    <w:lsdException w:name="Medium Grid 1 Accent 4" w:uiPriority="67"/>
+    <w:lsdException w:name="Medium Grid 2 Accent 4" w:uiPriority="68"/>
+    <w:lsdException w:name="Medium Grid 3 Accent 4" w:uiPriority="69"/>
+    <w:lsdException w:name="Dark List Accent 4" w:uiPriority="70"/>
+    <w:lsdException w:name="Colorful Shading Accent 4" w:uiPriority="71"/>
+    <w:lsdException w:name="Colorful List Accent 4" w:uiPriority="72"/>
+    <w:lsdException w:name="Colorful Grid Accent 4" w:uiPriority="73"/>
+    <w:lsdException w:name="Light Shading Accent 5" w:uiPriority="60"/>
+    <w:lsdException w:name="Light List Accent 5" w:uiPriority="61"/>
+    <w:lsdException w:name="Light Grid Accent 5" w:uiPriority="62"/>
+    <w:lsdException w:name="Medium Shading 1 Accent 5" w:uiPriority="63"/>
+    <w:lsdException w:name="Medium Shading 2 Accent 5" w:uiPriority="64"/>
+    <w:lsdException w:name="Medium List 1 Accent 5" w:uiPriority="65"/>
+    <w:lsdException w:name="Medium List 2 Accent 5" w:uiPriority="66"/>
+    <w:lsdException w:name="Medium Grid 1 Accent 5" w:uiPriority="67"/>
+    <w:lsdException w:name="Medium Grid 2 Accent 5" w:uiPriority="68"/>
+    <w:lsdException w:name="Medium Grid 3 Accent 5" w:uiPriority="69"/>
+    <w:lsdException w:name="Dark List Accent 5" w:uiPriority="70"/>
+    <w:lsdException w:name="Colorful Shading Accent 5" w:uiPriority="71"/>
+    <w:lsdException w:name="Colorful List Accent 5" w:uiPriority="72"/>
+    <w:lsdException w:name="Colorful Grid Accent 5" w:uiPriority="73"/>
+    <w:lsdException w:name="Light Shading Accent 6" w:uiPriority="60"/>
+    <w:lsdException w:name="Light List Accent 6" w:uiPriority="61"/>
+    <w:lsdException w:name="Light Grid Accent 6" w:uiPriority="62"/>
+    <w:lsdException w:name="Medium Shading 1 Accent 6" w:uiPriority="63"/>
+    <w:lsdException w:name="Medium Shading 2 Accent 6" w:uiPriority="64"/>
+    <w:lsdException w:name="Medium List 1 Accent 6" w:uiPriority="65"/>
+    <w:lsdException w:name="Medium List 2 Accent 6" w:uiPriority="66"/>
+    <w:lsdException w:name="Medium Grid 1 Accent 6" w:uiPriority="67"/>
+    <w:lsdException w:name="Medium Grid 2 Accent 6" w:uiPriority="68"/>
+    <w:lsdException w:name="Medium Grid 3 Accent 6" w:uiPriority="69"/>
+    <w:lsdException w:name="Dark List Accent 6" w:uiPriority="70"/>
+    <w:lsdException w:name="Colorful Shading Accent 6" w:uiPriority="71"/>
+    <w:lsdException w:name="Colorful List Accent 6" w:uiPriority="72"/>
+    <w:lsdException w:name="Colorful Grid Accent 6" w:uiPriority="73"/>
+    <w:lsdException w:name="Subtle Emphasis" w:uiPriority="19" w:qFormat="1"/>
+    <w:lsdException w:name="Intense Emphasis" w:uiPriority="21" w:qFormat="1"/>
+    <w:lsdException w:name="Subtle Reference" w:uiPriority="31" w:qFormat="1"/>
+    <w:lsdException w:name="Intense Reference" w:uiPriority="32" w:qFormat="1"/>
+    <w:lsdException w:name="Book Title" w:uiPriority="33" w:qFormat="1"/>
+    <w:lsdException w:name="Bibliography" w:semiHidden="1" w:uiPriority="37" w:unhideWhenUsed="1"/>
+    <w:lsdException w:name="TOC Heading" w:semiHidden="1" w:uiPriority="39" w:unhideWhenUsed="1" w:qFormat="1"/>
+    <w:lsdException w:name="Grid Table 4" w:uiPriority="49"/>
+    <w:lsdException w:name="Grid Table 5 Dark" w:uiPriority="50"/>
+    <w:lsdException w:name="Grid Table 6 Colorful" w:uiPriority="51"/>
+    <w:lsdException w:name="Grid Table 7 Colorful" w:uiPriority="52"/>
+    <w:lsdException w:name="Grid Table 1 Light Accent 1" w:uiPriority="46"/>
+    <w:lsdException w:name="Grid Table 2 Accent 1" w:uiPriority="47"/>
+    <w:lsdException w:name="Grid Table 3 Accent 1" w:uiPriority="48"/>
+    <w:lsdException w:name="Grid Table 4 Accent 1" w:uiPriority="49"/>
+    <w:lsdException w:name="Grid Table 5 Dark Accent 1" w:uiPriority="50"/>
+    <w:lsdException w:name="Grid Table 6 Colorful Accent 1" w:uiPriority="51"/>
+    <w:lsdException w:name="Grid Table 7 Colorful Accent 1" w:uiPriority="52"/>
+    <w:lsdException w:name="Grid Table 1 Light Accent 2" w:uiPriority="46"/>
+    <w:lsdException w:name="Grid Table 2 Accent 2" w:uiPriority="47"/>
+    <w:lsdException w:name="Grid Table 3 Accent 2" w:uiPriority="48"/>
+    <w:lsdException w:name="Grid Table 4 Accent 2" w:uiPriority="49"/>
+    <w:lsdException w:name="Grid Table 5 Dark Accent 2" w:uiPriority="50"/>
+    <w:lsdException w:name="Grid Table 6 Colorful Accent 2" w:uiPriority="51"/>
+    <w:lsdException w:name="Grid Table 7 Colorful Accent 2" w:uiPriority="52"/>
+    <w:lsdException w:name="Grid Table 1 Light Accent 3" w:uiPriority="46"/>
+    <w:lsdException w:name="Grid Table 2 Accent 3" w:uiPriority="47"/>
+    <w:lsdException w:name="Grid Table 3 Accent 3" w:uiPriority="48"/>
+    <w:lsdException w:name="Grid Table 4 Accent 3" w:uiPriority="49"/>
+    <w:lsdException w:name="Grid Table 5 Dark Accent 3" w:uiPriority="50"/>
+    <w:lsdException w:name="Grid Table 6 Colorful Accent 3" w:uiPriority="51"/>
+    <w:lsdException w:name="Grid Table 7 Colorful Accent 3" w:uiPriority="52"/>
+    <w:lsdException w:name="Grid Table 1 Light Accent 4" w:uiPriority="46"/>
+    <w:lsdException w:name="Grid Table 2 Accent 4" w:uiPriority="47"/>
+    <w:lsdException w:name="Grid Table 3 Accent 4" w:uiPriority="48"/>
+    <w:lsdException w:name="Grid Table 4 Accent 4" w:uiPriority="49"/>
+    <w:lsdException w:name="Grid Table 5 Dark Accent 4" w:uiPriority="50"/>
+    <w:lsdException w:name="Grid Table 6 Colorful Accent 4" w:uiPriority="51"/>
+    <w:lsdException w:name="Grid Table 7 Colorful Accent 4" w:uiPriority="52"/>
+    <w:lsdException w:name="Grid Table 1 Light Accent 5" w:uiPriority="46"/>
+    <w:lsdException w:name="Grid Table 2 Accent 5" w:uiPriority="47"/>
+    <w:lsdException w:name="Grid Table 3 Accent 5" w:uiPriority="48"/>
+    <w:lsdException w:name="Grid Table 4 Accent 5" w:uiPriority="49"/>
+    <w:lsdException w:name="Grid Table 5 Dark Accent 5" w:uiPriority="50"/>
+    <w:lsdException w:name="Grid Table 6 Colorful Accent 5" w:uiPriority="51"/>
+    <w:lsdException w:name="Grid Table 7 Colorful Accent 5" w:uiPriority="52"/>
+    <w:lsdException w:name="Grid Table 1 Light Accent 6" w:uiPriority="46"/>
+    <w:lsdException w:name="Grid Table 2 Accent 6" w:uiPriority="47"/>
+    <w:lsdException w:name="Grid Table 3 Accent 6" w:uiPriority="48"/>
+    <w:lsdException w:name="Grid Table 4 Accent 6" w:uiPriority="49"/>
+    <w:lsdException w:name="Grid Table 5 Dark Accent 6" w:uiPriority="50"/>
+    <w:lsdException w:name="Grid Table 6 Colorful Accent 6" w:uiPriority="51"/>
+    <w:lsdException w:name="Grid Table 7 Colorful Accent 6" w:uiPriority="52"/>
+    <w:lsdException w:name="List Table 1 Light" w:uiPriority="46"/>
+    <w:lsdException w:name="List Table 2" w:uiPriority="47"/>
+    <w:lsdException w:name="List Table 3" w:uiPriority="48"/>
+    <w:lsdException w:name="List Table 4" w:uiPriority="49"/>
+    <w:lsdException w:name="List Table 5 Dark" w:uiPriority="50"/>
+    <w:lsdException w:name="List Table 6 Colorful" w:uiPriority="51"/>
+    <w:lsdException w:name="List Table 7 Colorful" w:uiPriority="52"/>
+    <w:lsdException w:name="List Table 1 Light Accent 1" w:uiPriority="46"/>
+    <w:lsdException w:name="List Table 2 Accent 1" w:uiPriority="47"/>
+    <w:lsdException w:name="List Table 3 Accent 1" w:uiPriority="48"/>
+    <w:lsdException w:name="List Table 4 Accent 1" w:uiPriority="49"/>
+    <w:lsdException w:name="List Table 5 Dark Accent 1" w:uiPriority="50"/>
+    <w:lsdException w:name="List Table 6 Colorful Accent 1" w:uiPriority="51"/>
+    <w:lsdException w:name="List Table 7 Colorful Accent 1" w:uiPriority="52"/>
+    <w:lsdException w:name="List Table 1 Light Accent 2" w:uiPriority="46"/>
+    <w:lsdException w:name="List Table 2 Accent 2" w:uiPriority="47"/>
+    <w:lsdException w:name="List Table 3 Accent 2" w:uiPriority="48"/>
+    <w:lsdException w:name="List Table 4 Accent 2" w:uiPriority="49"/>
+    <w:lsdException w:name="List Table 5 Dark Accent 2" w:uiPriority="50"/>
+    <w:lsdException w:name="List Table 6 Colorful Accent 2" w:uiPriority="51"/>
+    <w:lsdException w:name="List Table 7 Colorful Accent 2" w:uiPriority="52"/>
+    <w:lsdException w:name="List Table 1 Light Accent 3" w:uiPriority="46"/>
+    <w:lsdException w:name="List Table 2 Accent 3" w:uiPriority="47"/>
+    <w:lsdException w:name="List Table 3 Accent 3" w:uiPriority="48"/>
+    <w:lsdException w:name="List Table 4 Accent 3" w:uiPriority="49"/>
+    <w:lsdException w:name="List Table 5 Dark Accent 3" w:uiPriority="50"/>
+    <w:lsdException w:name="List Table 6 Colorful Accent 3" w:uiPriority="51"/>
+    <w:lsdException w:name="List Table 7 Colorful Accent 3" w:uiPriority="52"/>
+    <w:lsdException w:name="List Table 1 Light Accent 4" w:uiPriority="46"/>
+    <w:lsdException w:name="List Table 2 Accent 4" w:uiPriority="47"/>
+    <w:lsdException w:name="List Table 3 Accent 4" w:uiPriority="48"/>
+    <w:lsdException w:name="List Table 4 Accent 4" w:uiPriority="49"/>
+    <w:lsdException w:name="List Table 5 Dark Accent 4" w:uiPriority="50"/>
+    <w:lsdException w:name="List Table 6 Colorful Accent 4" w:uiPriority="51"/>
+    <w:lsdException w:name="List Table 7 Colorful Accent 4" w:uiPriority="52"/>
+    <w:lsdException w:name="List Table 1 Light Accent 5" w:uiPriority="46"/>
+    <w:lsdException w:name="List Table 2 Accent 5" w:uiPriority="47"/>
+    <w:lsdException w:name="List Table 3 Accent 5" w:uiPriority="48"/>
+    <w:lsdException w:name="List Table 4 Accent 5" w:uiPriority="49"/>
+    <w:lsdException w:name="List Table 5 Dark Accent 5" w:uiPriority="50"/>
+    <w:lsdException w:name="List Table 6 Colorful Accent 5" w:uiPriority="51"/>
+    <w:lsdException w:name="List Table 7 Colorful Accent 5" w:uiPriority="52"/>
+    <w:lsdException w:name="List Table 1 Light Accent 6" w:uiPriority="46"/>
+    <w:lsdException w:name="List Table 2 Accent 6" w:uiPriority="47"/>
+    <w:lsdException w:name="List Table 3 Accent 6" w:uiPriority="48"/>
+    <w:lsdException w:name="List Table 4 Accent 6" w:uiPriority="49"/>
+    <w:lsdException w:name="List Table 5 Dark Accent 6" w:uiPriority="50"/>
+    <w:lsdException w:name="List Table 6 Colorful Accent 6" w:uiPriority="51"/>
+    <w:lsdException w:name="List Table 7 Colorful Accent 6" w:uiPriority="52"/>
+    <w:lsdException w:name="Mention" w:semiHidden="1" w:unhideWhenUsed="1"/>
+    <w:lsdException w:name="Smart Hyperlink" w:semiHidden="1" w:unhideWhenUsed="1"/>
+    <w:lsdException w:name="Hashtag" w:semiHidden="1" w:unhideWhenUsed="1"/>
+    <w:lsdException w:name="Unresolved Mention" w:semiHidden="1" w:unhideWhenUsed="1"/>
+    <w:lsdException w:name="Smart Link" w:semiHidden="1" w:unhideWhenUsed="1"/>
   </w:latentStyles>
   <w:style w:type="paragraph" w:default="1" w:styleId="Normal">
     <w:name w:val="Normal"/>
@@ -12793,7 +13043,6 @@
       <w:spacing w:after="0" w:line="240" w:lineRule="auto"/>
     </w:pPr>
     <w:tblPr>
-      <w:tblInd w:w="0" w:type="dxa"/>
       <w:tblBorders>
         <w:top w:val="single" w:sz="4" w:space="0" w:color="auto"/>
         <w:left w:val="single" w:sz="4" w:space="0" w:color="auto"/>
@@ -12802,12 +13051,6 @@
         <w:insideH w:val="single" w:sz="4" w:space="0" w:color="auto"/>
         <w:insideV w:val="single" w:sz="4" w:space="0" w:color="auto"/>
       </w:tblBorders>
-      <w:tblCellMar>
-        <w:top w:w="0" w:type="dxa"/>
-        <w:left w:w="108" w:type="dxa"/>
-        <w:bottom w:w="0" w:type="dxa"/>
-        <w:right w:w="108" w:type="dxa"/>
-      </w:tblCellMar>
     </w:tblPr>
   </w:style>
   <w:style w:type="character" w:styleId="Hyperlink">
@@ -13013,7 +13256,6 @@
       <w:spacing w:after="0" w:line="240" w:lineRule="auto"/>
     </w:pPr>
     <w:tblPr>
-      <w:tblInd w:w="0" w:type="dxa"/>
       <w:tblBorders>
         <w:top w:val="single" w:sz="4" w:space="0" w:color="auto"/>
         <w:left w:val="single" w:sz="4" w:space="0" w:color="auto"/>
@@ -13022,12 +13264,6 @@
         <w:insideH w:val="single" w:sz="4" w:space="0" w:color="auto"/>
         <w:insideV w:val="single" w:sz="4" w:space="0" w:color="auto"/>
       </w:tblBorders>
-      <w:tblCellMar>
-        <w:top w:w="0" w:type="dxa"/>
-        <w:left w:w="108" w:type="dxa"/>
-        <w:bottom w:w="0" w:type="dxa"/>
-        <w:right w:w="108" w:type="dxa"/>
-      </w:tblCellMar>
     </w:tblPr>
   </w:style>
   <w:style w:type="table" w:customStyle="1" w:styleId="ListTable3-Accent11">
@@ -13041,1348 +13277,12 @@
     <w:tblPr>
       <w:tblStyleRowBandSize w:val="1"/>
       <w:tblStyleColBandSize w:val="1"/>
-      <w:tblInd w:w="0" w:type="dxa"/>
       <w:tblBorders>
         <w:top w:val="single" w:sz="4" w:space="0" w:color="4F81BD" w:themeColor="accent1"/>
         <w:left w:val="single" w:sz="4" w:space="0" w:color="4F81BD" w:themeColor="accent1"/>
         <w:bottom w:val="single" w:sz="4" w:space="0" w:color="4F81BD" w:themeColor="accent1"/>
         <w:right w:val="single" w:sz="4" w:space="0" w:color="4F81BD" w:themeColor="accent1"/>
       </w:tblBorders>
-      <w:tblCellMar>
-        <w:top w:w="0" w:type="dxa"/>
-        <w:left w:w="108" w:type="dxa"/>
-        <w:bottom w:w="0" w:type="dxa"/>
-        <w:right w:w="108" w:type="dxa"/>
-      </w:tblCellMar>
-    </w:tblPr>
-    <w:tblStylePr w:type="firstRow">
-      <w:rPr>
-        <w:b/>
-        <w:bCs/>
-        <w:color w:val="FFFFFF" w:themeColor="background1"/>
-      </w:rPr>
-      <w:tblPr/>
-      <w:tcPr>
-        <w:shd w:val="clear" w:color="auto" w:fill="4F81BD" w:themeFill="accent1"/>
-      </w:tcPr>
-    </w:tblStylePr>
-    <w:tblStylePr w:type="lastRow">
-      <w:rPr>
-        <w:b/>
-        <w:bCs/>
-      </w:rPr>
-      <w:tblPr/>
-      <w:tcPr>
-        <w:tcBorders>
-          <w:top w:val="double" w:sz="4" w:space="0" w:color="4F81BD" w:themeColor="accent1"/>
-        </w:tcBorders>
-        <w:shd w:val="clear" w:color="auto" w:fill="FFFFFF" w:themeFill="background1"/>
-      </w:tcPr>
-    </w:tblStylePr>
-    <w:tblStylePr w:type="firstCol">
-      <w:rPr>
-        <w:b/>
-        <w:bCs/>
-      </w:rPr>
-      <w:tblPr/>
-      <w:tcPr>
-        <w:tcBorders>
-          <w:right w:val="nil"/>
-        </w:tcBorders>
-        <w:shd w:val="clear" w:color="auto" w:fill="FFFFFF" w:themeFill="background1"/>
-      </w:tcPr>
-    </w:tblStylePr>
-    <w:tblStylePr w:type="lastCol">
-      <w:rPr>
-        <w:b/>
-        <w:bCs/>
-      </w:rPr>
-      <w:tblPr/>
-      <w:tcPr>
-        <w:tcBorders>
-          <w:left w:val="nil"/>
-        </w:tcBorders>
-        <w:shd w:val="clear" w:color="auto" w:fill="FFFFFF" w:themeFill="background1"/>
-      </w:tcPr>
-    </w:tblStylePr>
-    <w:tblStylePr w:type="band1Vert">
-      <w:tblPr/>
-      <w:tcPr>
-        <w:tcBorders>
-          <w:left w:val="single" w:sz="4" w:space="0" w:color="4F81BD" w:themeColor="accent1"/>
-          <w:right w:val="single" w:sz="4" w:space="0" w:color="4F81BD" w:themeColor="accent1"/>
-        </w:tcBorders>
-      </w:tcPr>
-    </w:tblStylePr>
-    <w:tblStylePr w:type="band1Horz">
-      <w:tblPr/>
-      <w:tcPr>
-        <w:tcBorders>
-          <w:top w:val="single" w:sz="4" w:space="0" w:color="4F81BD" w:themeColor="accent1"/>
-          <w:bottom w:val="single" w:sz="4" w:space="0" w:color="4F81BD" w:themeColor="accent1"/>
-          <w:insideH w:val="nil"/>
-        </w:tcBorders>
-      </w:tcPr>
-    </w:tblStylePr>
-    <w:tblStylePr w:type="neCell">
-      <w:tblPr/>
-      <w:tcPr>
-        <w:tcBorders>
-          <w:left w:val="nil"/>
-          <w:bottom w:val="nil"/>
-        </w:tcBorders>
-      </w:tcPr>
-    </w:tblStylePr>
-    <w:tblStylePr w:type="nwCell">
-      <w:tblPr/>
-      <w:tcPr>
-        <w:tcBorders>
-          <w:bottom w:val="nil"/>
-          <w:right w:val="nil"/>
-        </w:tcBorders>
-      </w:tcPr>
-    </w:tblStylePr>
-    <w:tblStylePr w:type="seCell">
-      <w:tblPr/>
-      <w:tcPr>
-        <w:tcBorders>
-          <w:top w:val="double" w:sz="4" w:space="0" w:color="4F81BD" w:themeColor="accent1"/>
-          <w:left w:val="nil"/>
-        </w:tcBorders>
-      </w:tcPr>
-    </w:tblStylePr>
-    <w:tblStylePr w:type="swCell">
-      <w:tblPr/>
-      <w:tcPr>
-        <w:tcBorders>
-          <w:top w:val="double" w:sz="4" w:space="0" w:color="4F81BD" w:themeColor="accent1"/>
-          <w:right w:val="nil"/>
-        </w:tcBorders>
-      </w:tcPr>
-    </w:tblStylePr>
-  </w:style>
-  <w:style w:type="character" w:styleId="CommentReference">
-    <w:name w:val="annotation reference"/>
-    <w:basedOn w:val="DefaultParagraphFont"/>
-    <w:uiPriority w:val="99"/>
-    <w:semiHidden/>
-    <w:unhideWhenUsed/>
-    <w:rsid w:val="003D2A54"/>
-    <w:rPr>
-      <w:sz w:val="16"/>
-      <w:szCs w:val="16"/>
-    </w:rPr>
-  </w:style>
-  <w:style w:type="paragraph" w:styleId="CommentText">
-    <w:name w:val="annotation text"/>
-    <w:basedOn w:val="Normal"/>
-    <w:link w:val="CommentTextChar"/>
-    <w:uiPriority w:val="99"/>
-    <w:semiHidden/>
-    <w:unhideWhenUsed/>
-    <w:rsid w:val="003D2A54"/>
-    <w:pPr>
-      <w:spacing w:line="240" w:lineRule="auto"/>
-    </w:pPr>
-    <w:rPr>
-      <w:sz w:val="20"/>
-      <w:szCs w:val="20"/>
-    </w:rPr>
-  </w:style>
-  <w:style w:type="character" w:customStyle="1" w:styleId="CommentTextChar">
-    <w:name w:val="Comment Text Char"/>
-    <w:basedOn w:val="DefaultParagraphFont"/>
-    <w:link w:val="CommentText"/>
-    <w:uiPriority w:val="99"/>
-    <w:semiHidden/>
-    <w:rsid w:val="003D2A54"/>
-    <w:rPr>
-      <w:sz w:val="20"/>
-      <w:szCs w:val="20"/>
-    </w:rPr>
-  </w:style>
-  <w:style w:type="paragraph" w:styleId="CommentSubject">
-    <w:name w:val="annotation subject"/>
-    <w:basedOn w:val="CommentText"/>
-    <w:next w:val="CommentText"/>
-    <w:link w:val="CommentSubjectChar"/>
-    <w:uiPriority w:val="99"/>
-    <w:semiHidden/>
-    <w:unhideWhenUsed/>
-    <w:rsid w:val="003D2A54"/>
-    <w:rPr>
-      <w:b/>
-      <w:bCs/>
-    </w:rPr>
-  </w:style>
-  <w:style w:type="character" w:customStyle="1" w:styleId="CommentSubjectChar">
-    <w:name w:val="Comment Subject Char"/>
-    <w:basedOn w:val="CommentTextChar"/>
-    <w:link w:val="CommentSubject"/>
-    <w:uiPriority w:val="99"/>
-    <w:semiHidden/>
-    <w:rsid w:val="003D2A54"/>
-    <w:rPr>
-      <w:b/>
-      <w:bCs/>
-      <w:sz w:val="20"/>
-      <w:szCs w:val="20"/>
-    </w:rPr>
-  </w:style>
-  <w:style w:type="character" w:customStyle="1" w:styleId="Heading5Char">
-    <w:name w:val="Heading 5 Char"/>
-    <w:basedOn w:val="DefaultParagraphFont"/>
-    <w:link w:val="Heading5"/>
-    <w:uiPriority w:val="9"/>
-    <w:rsid w:val="006E1E10"/>
-    <w:rPr>
-      <w:rFonts w:asciiTheme="majorHAnsi" w:eastAsiaTheme="majorEastAsia" w:hAnsiTheme="majorHAnsi" w:cstheme="majorBidi"/>
-      <w:color w:val="365F91" w:themeColor="accent1" w:themeShade="BF"/>
-    </w:rPr>
-  </w:style>
-  <w:style w:type="character" w:customStyle="1" w:styleId="Heading6Char">
-    <w:name w:val="Heading 6 Char"/>
-    <w:basedOn w:val="DefaultParagraphFont"/>
-    <w:link w:val="Heading6"/>
-    <w:uiPriority w:val="9"/>
-    <w:rsid w:val="006E1E10"/>
-    <w:rPr>
-      <w:rFonts w:asciiTheme="majorHAnsi" w:eastAsiaTheme="majorEastAsia" w:hAnsiTheme="majorHAnsi" w:cstheme="majorBidi"/>
-      <w:color w:val="243F60" w:themeColor="accent1" w:themeShade="7F"/>
-    </w:rPr>
-  </w:style>
-  <w:style w:type="character" w:customStyle="1" w:styleId="Heading7Char">
-    <w:name w:val="Heading 7 Char"/>
-    <w:basedOn w:val="DefaultParagraphFont"/>
-    <w:link w:val="Heading7"/>
-    <w:uiPriority w:val="9"/>
-    <w:rsid w:val="006E1E10"/>
-    <w:rPr>
-      <w:rFonts w:asciiTheme="majorHAnsi" w:eastAsiaTheme="majorEastAsia" w:hAnsiTheme="majorHAnsi" w:cstheme="majorBidi"/>
-      <w:i/>
-      <w:iCs/>
-      <w:color w:val="243F60" w:themeColor="accent1" w:themeShade="7F"/>
-    </w:rPr>
-  </w:style>
-  <w:style w:type="character" w:customStyle="1" w:styleId="Heading8Char">
-    <w:name w:val="Heading 8 Char"/>
-    <w:basedOn w:val="DefaultParagraphFont"/>
-    <w:link w:val="Heading8"/>
-    <w:uiPriority w:val="9"/>
-    <w:rsid w:val="006E1E10"/>
-    <w:rPr>
-      <w:rFonts w:asciiTheme="majorHAnsi" w:eastAsiaTheme="majorEastAsia" w:hAnsiTheme="majorHAnsi" w:cstheme="majorBidi"/>
-      <w:color w:val="272727" w:themeColor="text1" w:themeTint="D8"/>
-      <w:sz w:val="21"/>
-      <w:szCs w:val="21"/>
-    </w:rPr>
-  </w:style>
-  <w:style w:type="character" w:customStyle="1" w:styleId="Heading9Char">
-    <w:name w:val="Heading 9 Char"/>
-    <w:basedOn w:val="DefaultParagraphFont"/>
-    <w:link w:val="Heading9"/>
-    <w:uiPriority w:val="9"/>
-    <w:rsid w:val="006E1E10"/>
-    <w:rPr>
-      <w:rFonts w:asciiTheme="majorHAnsi" w:eastAsiaTheme="majorEastAsia" w:hAnsiTheme="majorHAnsi" w:cstheme="majorBidi"/>
-      <w:i/>
-      <w:iCs/>
-      <w:color w:val="272727" w:themeColor="text1" w:themeTint="D8"/>
-      <w:sz w:val="21"/>
-      <w:szCs w:val="21"/>
-    </w:rPr>
-  </w:style>
-  <w:style w:type="character" w:styleId="FollowedHyperlink">
-    <w:name w:val="FollowedHyperlink"/>
-    <w:basedOn w:val="DefaultParagraphFont"/>
-    <w:uiPriority w:val="99"/>
-    <w:semiHidden/>
-    <w:unhideWhenUsed/>
-    <w:rsid w:val="001C33E2"/>
-    <w:rPr>
-      <w:color w:val="800080" w:themeColor="followedHyperlink"/>
-      <w:u w:val="single"/>
-    </w:rPr>
-  </w:style>
-  <w:style w:type="character" w:customStyle="1" w:styleId="tgc">
-    <w:name w:val="_tgc"/>
-    <w:basedOn w:val="DefaultParagraphFont"/>
-    <w:rsid w:val="00617299"/>
-  </w:style>
-  <w:style w:type="character" w:styleId="Emphasis">
-    <w:name w:val="Emphasis"/>
-    <w:basedOn w:val="DefaultParagraphFont"/>
-    <w:uiPriority w:val="20"/>
-    <w:qFormat/>
-    <w:rsid w:val="008A4ECF"/>
-    <w:rPr>
-      <w:i/>
-      <w:iCs/>
-    </w:rPr>
-  </w:style>
-  <w:style w:type="paragraph" w:styleId="Revision">
-    <w:name w:val="Revision"/>
-    <w:hidden/>
-    <w:uiPriority w:val="99"/>
-    <w:semiHidden/>
-    <w:rsid w:val="00B91186"/>
-    <w:pPr>
-      <w:spacing w:after="0" w:line="240" w:lineRule="auto"/>
-    </w:pPr>
-  </w:style>
-  <w:style w:type="character" w:customStyle="1" w:styleId="st">
-    <w:name w:val="st"/>
-    <w:basedOn w:val="DefaultParagraphFont"/>
-    <w:rsid w:val="00B91186"/>
-  </w:style>
-  <w:style w:type="character" w:customStyle="1" w:styleId="fnewstyle2">
-    <w:name w:val="f_newstyle2"/>
-    <w:basedOn w:val="DefaultParagraphFont"/>
-    <w:rsid w:val="00D44D57"/>
-  </w:style>
-  <w:style w:type="paragraph" w:styleId="NormalWeb">
-    <w:name w:val="Normal (Web)"/>
-    <w:basedOn w:val="Normal"/>
-    <w:uiPriority w:val="99"/>
-    <w:unhideWhenUsed/>
-    <w:rsid w:val="00077C39"/>
-    <w:pPr>
-      <w:spacing w:before="100" w:beforeAutospacing="1" w:after="100" w:afterAutospacing="1" w:line="240" w:lineRule="auto"/>
-    </w:pPr>
-    <w:rPr>
-      <w:rFonts w:ascii="Times New Roman" w:eastAsia="Times New Roman" w:hAnsi="Times New Roman" w:cs="Times New Roman"/>
-      <w:sz w:val="24"/>
-      <w:szCs w:val="24"/>
-    </w:rPr>
-  </w:style>
-  <w:style w:type="character" w:customStyle="1" w:styleId="highlight">
-    <w:name w:val="highlight"/>
-    <w:basedOn w:val="DefaultParagraphFont"/>
-    <w:rsid w:val="00077C39"/>
-  </w:style>
-  <w:style w:type="character" w:customStyle="1" w:styleId="field">
-    <w:name w:val="field"/>
-    <w:basedOn w:val="DefaultParagraphFont"/>
-    <w:rsid w:val="006760F0"/>
-  </w:style>
-  <w:style w:type="character" w:styleId="Strong">
-    <w:name w:val="Strong"/>
-    <w:basedOn w:val="DefaultParagraphFont"/>
-    <w:uiPriority w:val="22"/>
-    <w:qFormat/>
-    <w:rsid w:val="00BD261D"/>
-    <w:rPr>
-      <w:b/>
-      <w:bCs/>
-    </w:rPr>
-  </w:style>
-  <w:style w:type="paragraph" w:styleId="Bibliography">
-    <w:name w:val="Bibliography"/>
-    <w:basedOn w:val="Normal"/>
-    <w:next w:val="Normal"/>
-    <w:uiPriority w:val="37"/>
-    <w:unhideWhenUsed/>
-    <w:rsid w:val="00835DC5"/>
-  </w:style>
-  <w:style w:type="character" w:customStyle="1" w:styleId="fheading1">
-    <w:name w:val="f_heading1"/>
-    <w:basedOn w:val="DefaultParagraphFont"/>
-    <w:rsid w:val="00863328"/>
-  </w:style>
-  <w:style w:type="paragraph" w:styleId="TOC7">
-    <w:name w:val="toc 7"/>
-    <w:basedOn w:val="Normal"/>
-    <w:next w:val="Normal"/>
-    <w:autoRedefine/>
-    <w:uiPriority w:val="39"/>
-    <w:unhideWhenUsed/>
-    <w:rsid w:val="00036ECA"/>
-    <w:pPr>
-      <w:tabs>
-        <w:tab w:val="left" w:pos="1350"/>
-        <w:tab w:val="right" w:leader="dot" w:pos="9350"/>
-      </w:tabs>
-      <w:spacing w:after="100"/>
-    </w:pPr>
-  </w:style>
-  <w:style w:type="character" w:styleId="PlaceholderText">
-    <w:name w:val="Placeholder Text"/>
-    <w:basedOn w:val="DefaultParagraphFont"/>
-    <w:uiPriority w:val="99"/>
-    <w:semiHidden/>
-    <w:rsid w:val="000D0D95"/>
-    <w:rPr>
-      <w:color w:val="808080"/>
-    </w:rPr>
-  </w:style>
-  <w:style w:type="paragraph" w:customStyle="1" w:styleId="Apndx2">
-    <w:name w:val="Apndx 2"/>
-    <w:basedOn w:val="Normal"/>
-    <w:next w:val="Normal"/>
-    <w:autoRedefine/>
-    <w:rsid w:val="0006072A"/>
-    <w:pPr>
-      <w:keepLines/>
-      <w:numPr>
-        <w:ilvl w:val="1"/>
-        <w:numId w:val="18"/>
-      </w:numPr>
-      <w:tabs>
-        <w:tab w:val="left" w:pos="936"/>
-        <w:tab w:val="left" w:pos="1440"/>
-      </w:tabs>
-      <w:spacing w:before="240" w:after="180" w:line="240" w:lineRule="auto"/>
-      <w:outlineLvl w:val="1"/>
-    </w:pPr>
-    <w:rPr>
-      <w:rFonts w:ascii="Times New Roman" w:eastAsia="Times New Roman" w:hAnsi="Times New Roman" w:cs="Times New Roman"/>
-      <w:b/>
-      <w:caps/>
-      <w:sz w:val="24"/>
-      <w:szCs w:val="20"/>
-    </w:rPr>
-  </w:style>
-  <w:style w:type="paragraph" w:customStyle="1" w:styleId="Apndx3">
-    <w:name w:val="Apndx 3"/>
-    <w:basedOn w:val="Normal"/>
-    <w:autoRedefine/>
-    <w:rsid w:val="0006072A"/>
-    <w:pPr>
-      <w:keepLines/>
-      <w:numPr>
-        <w:ilvl w:val="2"/>
-        <w:numId w:val="18"/>
-      </w:numPr>
-      <w:tabs>
-        <w:tab w:val="left" w:pos="1440"/>
-      </w:tabs>
-      <w:spacing w:before="180" w:after="180" w:line="240" w:lineRule="auto"/>
-      <w:ind w:left="0"/>
-      <w:outlineLvl w:val="2"/>
-    </w:pPr>
-    <w:rPr>
-      <w:rFonts w:ascii="Times New Roman" w:eastAsia="Times New Roman" w:hAnsi="Times New Roman" w:cs="Times New Roman"/>
-      <w:b/>
-      <w:sz w:val="24"/>
-      <w:szCs w:val="20"/>
-    </w:rPr>
-  </w:style>
-  <w:style w:type="paragraph" w:customStyle="1" w:styleId="Appendix">
-    <w:name w:val="Appendix"/>
-    <w:next w:val="Normal"/>
-    <w:autoRedefine/>
-    <w:uiPriority w:val="99"/>
-    <w:rsid w:val="0006072A"/>
-    <w:pPr>
-      <w:keepNext/>
-      <w:keepLines/>
-      <w:pageBreakBefore/>
-      <w:numPr>
-        <w:numId w:val="18"/>
-      </w:numPr>
-      <w:spacing w:after="320" w:line="240" w:lineRule="auto"/>
-      <w:outlineLvl w:val="0"/>
-    </w:pPr>
-    <w:rPr>
-      <w:rFonts w:ascii="Times New Roman" w:eastAsia="Times New Roman" w:hAnsi="Times New Roman" w:cs="Times New Roman"/>
-      <w:b/>
-      <w:caps/>
-      <w:noProof/>
-      <w:sz w:val="28"/>
-      <w:szCs w:val="20"/>
-    </w:rPr>
-  </w:style>
-  <w:style w:type="paragraph" w:customStyle="1" w:styleId="NormalBlock">
-    <w:name w:val="Normal_Block"/>
-    <w:basedOn w:val="Normal"/>
-    <w:autoRedefine/>
-    <w:rsid w:val="009B460C"/>
-    <w:pPr>
-      <w:tabs>
-        <w:tab w:val="left" w:pos="360"/>
-        <w:tab w:val="left" w:pos="720"/>
-        <w:tab w:val="left" w:pos="1440"/>
-      </w:tabs>
-      <w:spacing w:after="0" w:line="240" w:lineRule="auto"/>
-      <w:ind w:left="720"/>
-    </w:pPr>
-    <w:rPr>
-      <w:rFonts w:ascii="Times New Roman" w:eastAsia="Times New Roman" w:hAnsi="Times New Roman" w:cs="Times New Roman"/>
-      <w:color w:val="000080"/>
-      <w:szCs w:val="20"/>
-    </w:rPr>
-  </w:style>
-  <w:style w:type="character" w:customStyle="1" w:styleId="CaptionChar">
-    <w:name w:val="Caption Char"/>
-    <w:basedOn w:val="DefaultParagraphFont"/>
-    <w:link w:val="Caption"/>
-    <w:rsid w:val="009C706E"/>
-    <w:rPr>
-      <w:b/>
-      <w:bCs/>
-      <w:color w:val="4F81BD" w:themeColor="accent1"/>
-      <w:sz w:val="18"/>
-      <w:szCs w:val="18"/>
-    </w:rPr>
-  </w:style>
-  <w:style w:type="paragraph" w:customStyle="1" w:styleId="bodytextfp">
-    <w:name w:val="bodytextfp"/>
-    <w:basedOn w:val="Normal"/>
-    <w:rsid w:val="006A726D"/>
-    <w:pPr>
-      <w:spacing w:before="100" w:beforeAutospacing="1" w:after="100" w:afterAutospacing="1" w:line="240" w:lineRule="auto"/>
-    </w:pPr>
-    <w:rPr>
-      <w:rFonts w:ascii="Times New Roman" w:eastAsia="Times New Roman" w:hAnsi="Times New Roman" w:cs="Times New Roman"/>
-      <w:sz w:val="24"/>
-      <w:szCs w:val="24"/>
-    </w:rPr>
-  </w:style>
-  <w:style w:type="paragraph" w:customStyle="1" w:styleId="bodytext">
-    <w:name w:val="bodytext"/>
-    <w:basedOn w:val="Normal"/>
-    <w:rsid w:val="006A726D"/>
-    <w:pPr>
-      <w:spacing w:before="100" w:beforeAutospacing="1" w:after="100" w:afterAutospacing="1" w:line="240" w:lineRule="auto"/>
-    </w:pPr>
-    <w:rPr>
-      <w:rFonts w:ascii="Times New Roman" w:eastAsia="Times New Roman" w:hAnsi="Times New Roman" w:cs="Times New Roman"/>
-      <w:sz w:val="24"/>
-      <w:szCs w:val="24"/>
-    </w:rPr>
-  </w:style>
-  <w:style w:type="paragraph" w:customStyle="1" w:styleId="Default">
-    <w:name w:val="Default"/>
-    <w:rsid w:val="00937DED"/>
-    <w:pPr>
-      <w:autoSpaceDE w:val="0"/>
-      <w:autoSpaceDN w:val="0"/>
-      <w:adjustRightInd w:val="0"/>
-      <w:spacing w:after="0" w:line="240" w:lineRule="auto"/>
-    </w:pPr>
-    <w:rPr>
-      <w:rFonts w:ascii="Times New Roman" w:hAnsi="Times New Roman" w:cs="Times New Roman"/>
-      <w:color w:val="000000"/>
-      <w:sz w:val="24"/>
-      <w:szCs w:val="24"/>
-    </w:rPr>
-  </w:style>
-</w:styles>
-</file>
-
-<file path=word/stylesWithEffects.xml><?xml version="1.0" encoding="utf-8"?>
-<w:styles xmlns:wpc="http://schemas.microsoft.com/office/word/2010/wordprocessingCanvas" xmlns:mo="http://schemas.microsoft.com/office/mac/office/2008/main" xmlns:mc="http://schemas.openxmlformats.org/markup-compatibility/2006" xmlns:mv="urn:schemas-microsoft-com:mac:vml" xmlns:o="urn:schemas-microsoft-com:office:office" xmlns:r="http://schemas.openxmlformats.org/officeDocument/2006/relationships" xmlns:m="http://schemas.openxmlformats.org/officeDocument/2006/math" xmlns:v="urn:schemas-microsoft-com:vml" xmlns:wp14="http://schemas.microsoft.com/office/word/2010/wordprocessingDrawing" xmlns:wp="http://schemas.openxmlformats.org/drawingml/2006/wordprocessingDrawing" xmlns:w10="urn:schemas-microsoft-com:office:word" xmlns:w="http://schemas.openxmlformats.org/wordprocessingml/2006/main" xmlns:w14="http://schemas.microsoft.com/office/word/2010/wordml" xmlns:wpg="http://schemas.microsoft.com/office/word/2010/wordprocessingGroup" xmlns:wpi="http://schemas.microsoft.com/office/word/2010/wordprocessingInk" xmlns:wne="http://schemas.microsoft.com/office/word/2006/wordml" xmlns:wps="http://schemas.microsoft.com/office/word/2010/wordprocessingShape" mc:Ignorable="w14 wp14">
-  <w:docDefaults>
-    <w:rPrDefault>
-      <w:rPr>
-        <w:rFonts w:asciiTheme="minorHAnsi" w:eastAsiaTheme="minorHAnsi" w:hAnsiTheme="minorHAnsi" w:cstheme="minorBidi"/>
-        <w:sz w:val="22"/>
-        <w:szCs w:val="22"/>
-        <w:lang w:val="en-US" w:eastAsia="en-US" w:bidi="ar-SA"/>
-      </w:rPr>
-    </w:rPrDefault>
-    <w:pPrDefault>
-      <w:pPr>
-        <w:spacing w:after="200" w:line="276" w:lineRule="auto"/>
-      </w:pPr>
-    </w:pPrDefault>
-  </w:docDefaults>
-  <w:latentStyles w:defLockedState="0" w:defUIPriority="99" w:defSemiHidden="1" w:defUnhideWhenUsed="1" w:defQFormat="0" w:count="276">
-    <w:lsdException w:name="Normal" w:semiHidden="0" w:uiPriority="0" w:unhideWhenUsed="0" w:qFormat="1"/>
-    <w:lsdException w:name="heading 1" w:semiHidden="0" w:uiPriority="9" w:unhideWhenUsed="0" w:qFormat="1"/>
-    <w:lsdException w:name="heading 2" w:uiPriority="9" w:qFormat="1"/>
-    <w:lsdException w:name="heading 3" w:uiPriority="9" w:qFormat="1"/>
-    <w:lsdException w:name="heading 4" w:uiPriority="9" w:qFormat="1"/>
-    <w:lsdException w:name="heading 5" w:uiPriority="9" w:qFormat="1"/>
-    <w:lsdException w:name="heading 6" w:uiPriority="9" w:qFormat="1"/>
-    <w:lsdException w:name="heading 7" w:uiPriority="9" w:qFormat="1"/>
-    <w:lsdException w:name="heading 8" w:uiPriority="9" w:qFormat="1"/>
-    <w:lsdException w:name="heading 9" w:uiPriority="9" w:qFormat="1"/>
-    <w:lsdException w:name="toc 1" w:uiPriority="39"/>
-    <w:lsdException w:name="toc 2" w:uiPriority="39"/>
-    <w:lsdException w:name="toc 3" w:uiPriority="39"/>
-    <w:lsdException w:name="toc 4" w:uiPriority="39"/>
-    <w:lsdException w:name="toc 5" w:uiPriority="39"/>
-    <w:lsdException w:name="toc 6" w:uiPriority="39"/>
-    <w:lsdException w:name="toc 7" w:uiPriority="39"/>
-    <w:lsdException w:name="toc 8" w:uiPriority="39"/>
-    <w:lsdException w:name="toc 9" w:uiPriority="39"/>
-    <w:lsdException w:name="caption" w:uiPriority="35" w:qFormat="1"/>
-    <w:lsdException w:name="Title" w:semiHidden="0" w:uiPriority="10" w:unhideWhenUsed="0" w:qFormat="1"/>
-    <w:lsdException w:name="Default Paragraph Font" w:uiPriority="1"/>
-    <w:lsdException w:name="Subtitle" w:semiHidden="0" w:uiPriority="11" w:unhideWhenUsed="0" w:qFormat="1"/>
-    <w:lsdException w:name="Strong" w:semiHidden="0" w:uiPriority="22" w:unhideWhenUsed="0" w:qFormat="1"/>
-    <w:lsdException w:name="Emphasis" w:semiHidden="0" w:uiPriority="20" w:unhideWhenUsed="0" w:qFormat="1"/>
-    <w:lsdException w:name="Table Grid" w:semiHidden="0" w:uiPriority="39" w:unhideWhenUsed="0"/>
-    <w:lsdException w:name="Note Level 1" w:semiHidden="0" w:unhideWhenUsed="0"/>
-    <w:lsdException w:name="Note Level 2" w:semiHidden="0" w:unhideWhenUsed="0"/>
-    <w:lsdException w:name="Note Level 3" w:semiHidden="0" w:unhideWhenUsed="0"/>
-    <w:lsdException w:name="Note Level 4" w:semiHidden="0" w:unhideWhenUsed="0"/>
-    <w:lsdException w:name="Note Level 5" w:semiHidden="0" w:unhideWhenUsed="0"/>
-    <w:lsdException w:name="Note Level 6" w:semiHidden="0" w:unhideWhenUsed="0"/>
-    <w:lsdException w:name="Note Level 7" w:semiHidden="0" w:unhideWhenUsed="0"/>
-    <w:lsdException w:name="Note Level 8" w:semiHidden="0" w:unhideWhenUsed="0"/>
-    <w:lsdException w:name="Note Level 9" w:semiHidden="0" w:unhideWhenUsed="0"/>
-    <w:lsdException w:name="Placeholder Text" w:unhideWhenUsed="0"/>
-    <w:lsdException w:name="No Spacing" w:semiHidden="0" w:uiPriority="1" w:unhideWhenUsed="0" w:qFormat="1"/>
-    <w:lsdException w:name="Light Shading" w:semiHidden="0" w:uiPriority="60" w:unhideWhenUsed="0"/>
-    <w:lsdException w:name="Light List" w:semiHidden="0" w:uiPriority="61" w:unhideWhenUsed="0"/>
-    <w:lsdException w:name="Light Grid" w:semiHidden="0" w:uiPriority="62" w:unhideWhenUsed="0"/>
-    <w:lsdException w:name="Medium Shading 1" w:semiHidden="0" w:uiPriority="63" w:unhideWhenUsed="0"/>
-    <w:lsdException w:name="Medium Shading 2" w:semiHidden="0" w:uiPriority="64" w:unhideWhenUsed="0"/>
-    <w:lsdException w:name="Medium List 1" w:semiHidden="0" w:uiPriority="65" w:unhideWhenUsed="0"/>
-    <w:lsdException w:name="Medium List 2" w:semiHidden="0" w:uiPriority="66" w:unhideWhenUsed="0"/>
-    <w:lsdException w:name="Medium Grid 1" w:semiHidden="0" w:uiPriority="67" w:unhideWhenUsed="0"/>
-    <w:lsdException w:name="Medium Grid 2" w:semiHidden="0" w:uiPriority="68" w:unhideWhenUsed="0"/>
-    <w:lsdException w:name="Medium Grid 3" w:semiHidden="0" w:uiPriority="69" w:unhideWhenUsed="0"/>
-    <w:lsdException w:name="Dark List" w:semiHidden="0" w:uiPriority="70" w:unhideWhenUsed="0"/>
-    <w:lsdException w:name="Colorful Shading" w:semiHidden="0" w:uiPriority="71" w:unhideWhenUsed="0"/>
-    <w:lsdException w:name="Colorful List" w:semiHidden="0" w:uiPriority="72" w:unhideWhenUsed="0"/>
-    <w:lsdException w:name="Colorful Grid" w:semiHidden="0" w:uiPriority="73" w:unhideWhenUsed="0"/>
-    <w:lsdException w:name="Light Shading Accent 1" w:semiHidden="0" w:uiPriority="60" w:unhideWhenUsed="0"/>
-    <w:lsdException w:name="Light List Accent 1" w:semiHidden="0" w:uiPriority="61" w:unhideWhenUsed="0"/>
-    <w:lsdException w:name="Light Grid Accent 1" w:semiHidden="0" w:uiPriority="62" w:unhideWhenUsed="0"/>
-    <w:lsdException w:name="Medium Shading 1 Accent 1" w:semiHidden="0" w:uiPriority="63" w:unhideWhenUsed="0"/>
-    <w:lsdException w:name="Medium Shading 2 Accent 1" w:semiHidden="0" w:uiPriority="64" w:unhideWhenUsed="0"/>
-    <w:lsdException w:name="Medium List 1 Accent 1" w:semiHidden="0" w:uiPriority="65" w:unhideWhenUsed="0"/>
-    <w:lsdException w:name="Revision" w:unhideWhenUsed="0"/>
-    <w:lsdException w:name="List Paragraph" w:semiHidden="0" w:uiPriority="34" w:unhideWhenUsed="0" w:qFormat="1"/>
-    <w:lsdException w:name="Quote" w:semiHidden="0" w:uiPriority="29" w:unhideWhenUsed="0" w:qFormat="1"/>
-    <w:lsdException w:name="Intense Quote" w:semiHidden="0" w:uiPriority="30" w:unhideWhenUsed="0" w:qFormat="1"/>
-    <w:lsdException w:name="Medium List 2 Accent 1" w:semiHidden="0" w:uiPriority="66" w:unhideWhenUsed="0"/>
-    <w:lsdException w:name="Medium Grid 1 Accent 1" w:semiHidden="0" w:uiPriority="67" w:unhideWhenUsed="0"/>
-    <w:lsdException w:name="Medium Grid 2 Accent 1" w:semiHidden="0" w:uiPriority="68" w:unhideWhenUsed="0"/>
-    <w:lsdException w:name="Medium Grid 3 Accent 1" w:semiHidden="0" w:uiPriority="69" w:unhideWhenUsed="0"/>
-    <w:lsdException w:name="Dark List Accent 1" w:semiHidden="0" w:uiPriority="70" w:unhideWhenUsed="0"/>
-    <w:lsdException w:name="Colorful Shading Accent 1" w:semiHidden="0" w:uiPriority="71" w:unhideWhenUsed="0"/>
-    <w:lsdException w:name="Colorful List Accent 1" w:semiHidden="0" w:uiPriority="72" w:unhideWhenUsed="0"/>
-    <w:lsdException w:name="Colorful Grid Accent 1" w:semiHidden="0" w:uiPriority="73" w:unhideWhenUsed="0"/>
-    <w:lsdException w:name="Light Shading Accent 2" w:semiHidden="0" w:uiPriority="60" w:unhideWhenUsed="0"/>
-    <w:lsdException w:name="Light List Accent 2" w:semiHidden="0" w:uiPriority="61" w:unhideWhenUsed="0"/>
-    <w:lsdException w:name="Light Grid Accent 2" w:semiHidden="0" w:uiPriority="62" w:unhideWhenUsed="0"/>
-    <w:lsdException w:name="Medium Shading 1 Accent 2" w:semiHidden="0" w:uiPriority="63" w:unhideWhenUsed="0"/>
-    <w:lsdException w:name="Medium Shading 2 Accent 2" w:semiHidden="0" w:uiPriority="64" w:unhideWhenUsed="0"/>
-    <w:lsdException w:name="Medium List 1 Accent 2" w:semiHidden="0" w:uiPriority="65" w:unhideWhenUsed="0"/>
-    <w:lsdException w:name="Medium List 2 Accent 2" w:semiHidden="0" w:uiPriority="66" w:unhideWhenUsed="0"/>
-    <w:lsdException w:name="Medium Grid 1 Accent 2" w:semiHidden="0" w:uiPriority="67" w:unhideWhenUsed="0"/>
-    <w:lsdException w:name="Medium Grid 2 Accent 2" w:semiHidden="0" w:uiPriority="68" w:unhideWhenUsed="0"/>
-    <w:lsdException w:name="Medium Grid 3 Accent 2" w:semiHidden="0" w:uiPriority="69" w:unhideWhenUsed="0"/>
-    <w:lsdException w:name="Dark List Accent 2" w:semiHidden="0" w:uiPriority="70" w:unhideWhenUsed="0"/>
-    <w:lsdException w:name="Colorful Shading Accent 2" w:semiHidden="0" w:uiPriority="71" w:unhideWhenUsed="0"/>
-    <w:lsdException w:name="Colorful List Accent 2" w:semiHidden="0" w:uiPriority="72" w:unhideWhenUsed="0"/>
-    <w:lsdException w:name="Colorful Grid Accent 2" w:semiHidden="0" w:uiPriority="73" w:unhideWhenUsed="0"/>
-    <w:lsdException w:name="Light Shading Accent 3" w:semiHidden="0" w:uiPriority="60" w:unhideWhenUsed="0"/>
-    <w:lsdException w:name="Light List Accent 3" w:semiHidden="0" w:uiPriority="61" w:unhideWhenUsed="0"/>
-    <w:lsdException w:name="Light Grid Accent 3" w:semiHidden="0" w:uiPriority="62" w:unhideWhenUsed="0"/>
-    <w:lsdException w:name="Medium Shading 1 Accent 3" w:semiHidden="0" w:uiPriority="63" w:unhideWhenUsed="0"/>
-    <w:lsdException w:name="Medium Shading 2 Accent 3" w:semiHidden="0" w:uiPriority="64" w:unhideWhenUsed="0"/>
-    <w:lsdException w:name="Medium List 1 Accent 3" w:semiHidden="0" w:uiPriority="65" w:unhideWhenUsed="0"/>
-    <w:lsdException w:name="Medium List 2 Accent 3" w:semiHidden="0" w:uiPriority="66" w:unhideWhenUsed="0"/>
-    <w:lsdException w:name="Medium Grid 1 Accent 3" w:semiHidden="0" w:uiPriority="67" w:unhideWhenUsed="0"/>
-    <w:lsdException w:name="Medium Grid 2 Accent 3" w:semiHidden="0" w:uiPriority="68" w:unhideWhenUsed="0"/>
-    <w:lsdException w:name="Medium Grid 3 Accent 3" w:semiHidden="0" w:uiPriority="69" w:unhideWhenUsed="0"/>
-    <w:lsdException w:name="Dark List Accent 3" w:semiHidden="0" w:uiPriority="70" w:unhideWhenUsed="0"/>
-    <w:lsdException w:name="Colorful Shading Accent 3" w:semiHidden="0" w:uiPriority="71" w:unhideWhenUsed="0"/>
-    <w:lsdException w:name="Colorful List Accent 3" w:semiHidden="0" w:uiPriority="72" w:unhideWhenUsed="0"/>
-    <w:lsdException w:name="Colorful Grid Accent 3" w:semiHidden="0" w:uiPriority="73" w:unhideWhenUsed="0"/>
-    <w:lsdException w:name="Light Shading Accent 4" w:semiHidden="0" w:uiPriority="60" w:unhideWhenUsed="0"/>
-    <w:lsdException w:name="Light List Accent 4" w:semiHidden="0" w:uiPriority="61" w:unhideWhenUsed="0"/>
-    <w:lsdException w:name="Light Grid Accent 4" w:semiHidden="0" w:uiPriority="62" w:unhideWhenUsed="0"/>
-    <w:lsdException w:name="Medium Shading 1 Accent 4" w:semiHidden="0" w:uiPriority="63" w:unhideWhenUsed="0"/>
-    <w:lsdException w:name="Medium Shading 2 Accent 4" w:semiHidden="0" w:uiPriority="64" w:unhideWhenUsed="0"/>
-    <w:lsdException w:name="Medium List 1 Accent 4" w:semiHidden="0" w:uiPriority="65" w:unhideWhenUsed="0"/>
-    <w:lsdException w:name="Medium List 2 Accent 4" w:semiHidden="0" w:uiPriority="66" w:unhideWhenUsed="0"/>
-    <w:lsdException w:name="Medium Grid 1 Accent 4" w:semiHidden="0" w:uiPriority="67" w:unhideWhenUsed="0"/>
-    <w:lsdException w:name="Medium Grid 2 Accent 4" w:semiHidden="0" w:uiPriority="68" w:unhideWhenUsed="0"/>
-    <w:lsdException w:name="Medium Grid 3 Accent 4" w:semiHidden="0" w:uiPriority="69" w:unhideWhenUsed="0"/>
-    <w:lsdException w:name="Dark List Accent 4" w:semiHidden="0" w:uiPriority="70" w:unhideWhenUsed="0"/>
-    <w:lsdException w:name="Colorful Shading Accent 4" w:semiHidden="0" w:uiPriority="71" w:unhideWhenUsed="0"/>
-    <w:lsdException w:name="Colorful List Accent 4" w:semiHidden="0" w:uiPriority="72" w:unhideWhenUsed="0"/>
-    <w:lsdException w:name="Colorful Grid Accent 4" w:semiHidden="0" w:uiPriority="73" w:unhideWhenUsed="0"/>
-    <w:lsdException w:name="Light Shading Accent 5" w:semiHidden="0" w:uiPriority="60" w:unhideWhenUsed="0"/>
-    <w:lsdException w:name="Light List Accent 5" w:semiHidden="0" w:uiPriority="61" w:unhideWhenUsed="0"/>
-    <w:lsdException w:name="Light Grid Accent 5" w:semiHidden="0" w:uiPriority="62" w:unhideWhenUsed="0"/>
-    <w:lsdException w:name="Medium Shading 1 Accent 5" w:semiHidden="0" w:uiPriority="63" w:unhideWhenUsed="0"/>
-    <w:lsdException w:name="Medium Shading 2 Accent 5" w:semiHidden="0" w:uiPriority="64" w:unhideWhenUsed="0"/>
-    <w:lsdException w:name="Medium List 1 Accent 5" w:semiHidden="0" w:uiPriority="65" w:unhideWhenUsed="0"/>
-    <w:lsdException w:name="Medium List 2 Accent 5" w:semiHidden="0" w:uiPriority="66" w:unhideWhenUsed="0"/>
-    <w:lsdException w:name="Medium Grid 1 Accent 5" w:semiHidden="0" w:uiPriority="67" w:unhideWhenUsed="0"/>
-    <w:lsdException w:name="Medium Grid 2 Accent 5" w:semiHidden="0" w:uiPriority="68" w:unhideWhenUsed="0"/>
-    <w:lsdException w:name="Medium Grid 3 Accent 5" w:semiHidden="0" w:uiPriority="69" w:unhideWhenUsed="0"/>
-    <w:lsdException w:name="Dark List Accent 5" w:semiHidden="0" w:uiPriority="70" w:unhideWhenUsed="0"/>
-    <w:lsdException w:name="Colorful Shading Accent 5" w:semiHidden="0" w:uiPriority="71" w:unhideWhenUsed="0"/>
-    <w:lsdException w:name="Colorful List Accent 5" w:semiHidden="0" w:uiPriority="72" w:unhideWhenUsed="0"/>
-    <w:lsdException w:name="Colorful Grid Accent 5" w:semiHidden="0" w:uiPriority="73" w:unhideWhenUsed="0"/>
-    <w:lsdException w:name="Light Shading Accent 6" w:semiHidden="0" w:uiPriority="60" w:unhideWhenUsed="0"/>
-    <w:lsdException w:name="Light List Accent 6" w:semiHidden="0" w:uiPriority="61" w:unhideWhenUsed="0"/>
-    <w:lsdException w:name="Light Grid Accent 6" w:semiHidden="0" w:uiPriority="62" w:unhideWhenUsed="0"/>
-    <w:lsdException w:name="Medium Shading 1 Accent 6" w:semiHidden="0" w:uiPriority="63" w:unhideWhenUsed="0"/>
-    <w:lsdException w:name="Medium Shading 2 Accent 6" w:semiHidden="0" w:uiPriority="64" w:unhideWhenUsed="0"/>
-    <w:lsdException w:name="Medium List 1 Accent 6" w:semiHidden="0" w:uiPriority="65" w:unhideWhenUsed="0"/>
-    <w:lsdException w:name="Medium List 2 Accent 6" w:semiHidden="0" w:uiPriority="66" w:unhideWhenUsed="0"/>
-    <w:lsdException w:name="Medium Grid 1 Accent 6" w:semiHidden="0" w:uiPriority="67" w:unhideWhenUsed="0"/>
-    <w:lsdException w:name="Medium Grid 2 Accent 6" w:semiHidden="0" w:uiPriority="68" w:unhideWhenUsed="0"/>
-    <w:lsdException w:name="Medium Grid 3 Accent 6" w:semiHidden="0" w:uiPriority="69" w:unhideWhenUsed="0"/>
-    <w:lsdException w:name="Dark List Accent 6" w:semiHidden="0" w:uiPriority="70" w:unhideWhenUsed="0"/>
-    <w:lsdException w:name="Colorful Shading Accent 6" w:semiHidden="0" w:uiPriority="71" w:unhideWhenUsed="0"/>
-    <w:lsdException w:name="Colorful List Accent 6" w:semiHidden="0" w:uiPriority="72" w:unhideWhenUsed="0"/>
-    <w:lsdException w:name="Colorful Grid Accent 6" w:semiHidden="0" w:uiPriority="73" w:unhideWhenUsed="0"/>
-    <w:lsdException w:name="Subtle Emphasis" w:semiHidden="0" w:uiPriority="19" w:unhideWhenUsed="0" w:qFormat="1"/>
-    <w:lsdException w:name="Intense Emphasis" w:semiHidden="0" w:uiPriority="21" w:unhideWhenUsed="0" w:qFormat="1"/>
-    <w:lsdException w:name="Subtle Reference" w:semiHidden="0" w:uiPriority="31" w:unhideWhenUsed="0" w:qFormat="1"/>
-    <w:lsdException w:name="Intense Reference" w:semiHidden="0" w:uiPriority="32" w:unhideWhenUsed="0" w:qFormat="1"/>
-    <w:lsdException w:name="Book Title" w:semiHidden="0" w:uiPriority="33" w:unhideWhenUsed="0" w:qFormat="1"/>
-    <w:lsdException w:name="Bibliography" w:uiPriority="37"/>
-    <w:lsdException w:name="TOC Heading" w:uiPriority="39" w:qFormat="1"/>
-  </w:latentStyles>
-  <w:style w:type="paragraph" w:default="1" w:styleId="Normal">
-    <w:name w:val="Normal"/>
-    <w:qFormat/>
-    <w:rsid w:val="00AE769B"/>
-  </w:style>
-  <w:style w:type="paragraph" w:styleId="Heading1">
-    <w:name w:val="heading 1"/>
-    <w:basedOn w:val="Normal"/>
-    <w:next w:val="Normal"/>
-    <w:link w:val="Heading1Char"/>
-    <w:uiPriority w:val="9"/>
-    <w:qFormat/>
-    <w:rsid w:val="00AE769B"/>
-    <w:pPr>
-      <w:keepNext/>
-      <w:keepLines/>
-      <w:numPr>
-        <w:numId w:val="43"/>
-      </w:numPr>
-      <w:spacing w:before="480" w:after="0"/>
-      <w:outlineLvl w:val="0"/>
-    </w:pPr>
-    <w:rPr>
-      <w:rFonts w:asciiTheme="majorHAnsi" w:eastAsiaTheme="majorEastAsia" w:hAnsiTheme="majorHAnsi" w:cstheme="majorBidi"/>
-      <w:b/>
-      <w:bCs/>
-      <w:color w:val="365F91" w:themeColor="accent1" w:themeShade="BF"/>
-      <w:sz w:val="28"/>
-      <w:szCs w:val="28"/>
-    </w:rPr>
-  </w:style>
-  <w:style w:type="paragraph" w:styleId="Heading2">
-    <w:name w:val="heading 2"/>
-    <w:basedOn w:val="Normal"/>
-    <w:next w:val="Normal"/>
-    <w:link w:val="Heading2Char"/>
-    <w:uiPriority w:val="9"/>
-    <w:unhideWhenUsed/>
-    <w:qFormat/>
-    <w:rsid w:val="00B463B9"/>
-    <w:pPr>
-      <w:keepNext/>
-      <w:keepLines/>
-      <w:numPr>
-        <w:ilvl w:val="1"/>
-        <w:numId w:val="43"/>
-      </w:numPr>
-      <w:spacing w:before="200" w:after="0"/>
-      <w:outlineLvl w:val="1"/>
-    </w:pPr>
-    <w:rPr>
-      <w:rFonts w:asciiTheme="majorHAnsi" w:eastAsiaTheme="majorEastAsia" w:hAnsiTheme="majorHAnsi" w:cstheme="majorBidi"/>
-      <w:b/>
-      <w:bCs/>
-      <w:color w:val="4F81BD" w:themeColor="accent1"/>
-      <w:sz w:val="26"/>
-      <w:szCs w:val="26"/>
-    </w:rPr>
-  </w:style>
-  <w:style w:type="paragraph" w:styleId="Heading3">
-    <w:name w:val="heading 3"/>
-    <w:basedOn w:val="Normal"/>
-    <w:next w:val="Normal"/>
-    <w:link w:val="Heading3Char"/>
-    <w:uiPriority w:val="9"/>
-    <w:unhideWhenUsed/>
-    <w:qFormat/>
-    <w:rsid w:val="00CE0F77"/>
-    <w:pPr>
-      <w:keepNext/>
-      <w:keepLines/>
-      <w:numPr>
-        <w:ilvl w:val="2"/>
-        <w:numId w:val="43"/>
-      </w:numPr>
-      <w:spacing w:before="200" w:after="0"/>
-      <w:outlineLvl w:val="2"/>
-    </w:pPr>
-    <w:rPr>
-      <w:rFonts w:asciiTheme="majorHAnsi" w:eastAsiaTheme="majorEastAsia" w:hAnsiTheme="majorHAnsi" w:cstheme="majorBidi"/>
-      <w:b/>
-      <w:bCs/>
-      <w:color w:val="4F81BD" w:themeColor="accent1"/>
-    </w:rPr>
-  </w:style>
-  <w:style w:type="paragraph" w:styleId="Heading4">
-    <w:name w:val="heading 4"/>
-    <w:basedOn w:val="Normal"/>
-    <w:next w:val="Normal"/>
-    <w:link w:val="Heading4Char"/>
-    <w:uiPriority w:val="9"/>
-    <w:unhideWhenUsed/>
-    <w:qFormat/>
-    <w:rsid w:val="009D6134"/>
-    <w:pPr>
-      <w:keepNext/>
-      <w:keepLines/>
-      <w:numPr>
-        <w:ilvl w:val="3"/>
-        <w:numId w:val="43"/>
-      </w:numPr>
-      <w:spacing w:before="200" w:after="0"/>
-      <w:outlineLvl w:val="3"/>
-    </w:pPr>
-    <w:rPr>
-      <w:rFonts w:asciiTheme="majorHAnsi" w:eastAsiaTheme="majorEastAsia" w:hAnsiTheme="majorHAnsi" w:cstheme="majorBidi"/>
-      <w:b/>
-      <w:bCs/>
-      <w:i/>
-      <w:iCs/>
-      <w:color w:val="4F81BD" w:themeColor="accent1"/>
-    </w:rPr>
-  </w:style>
-  <w:style w:type="paragraph" w:styleId="Heading5">
-    <w:name w:val="heading 5"/>
-    <w:basedOn w:val="Normal"/>
-    <w:next w:val="Normal"/>
-    <w:link w:val="Heading5Char"/>
-    <w:uiPriority w:val="9"/>
-    <w:unhideWhenUsed/>
-    <w:qFormat/>
-    <w:rsid w:val="006E1E10"/>
-    <w:pPr>
-      <w:keepNext/>
-      <w:keepLines/>
-      <w:numPr>
-        <w:ilvl w:val="4"/>
-        <w:numId w:val="43"/>
-      </w:numPr>
-      <w:spacing w:before="40" w:after="0"/>
-      <w:outlineLvl w:val="4"/>
-    </w:pPr>
-    <w:rPr>
-      <w:rFonts w:asciiTheme="majorHAnsi" w:eastAsiaTheme="majorEastAsia" w:hAnsiTheme="majorHAnsi" w:cstheme="majorBidi"/>
-      <w:color w:val="365F91" w:themeColor="accent1" w:themeShade="BF"/>
-    </w:rPr>
-  </w:style>
-  <w:style w:type="paragraph" w:styleId="Heading6">
-    <w:name w:val="heading 6"/>
-    <w:basedOn w:val="Normal"/>
-    <w:next w:val="Normal"/>
-    <w:link w:val="Heading6Char"/>
-    <w:uiPriority w:val="9"/>
-    <w:unhideWhenUsed/>
-    <w:qFormat/>
-    <w:rsid w:val="006E1E10"/>
-    <w:pPr>
-      <w:keepNext/>
-      <w:keepLines/>
-      <w:numPr>
-        <w:ilvl w:val="5"/>
-        <w:numId w:val="43"/>
-      </w:numPr>
-      <w:spacing w:before="40" w:after="0"/>
-      <w:outlineLvl w:val="5"/>
-    </w:pPr>
-    <w:rPr>
-      <w:rFonts w:asciiTheme="majorHAnsi" w:eastAsiaTheme="majorEastAsia" w:hAnsiTheme="majorHAnsi" w:cstheme="majorBidi"/>
-      <w:color w:val="243F60" w:themeColor="accent1" w:themeShade="7F"/>
-    </w:rPr>
-  </w:style>
-  <w:style w:type="paragraph" w:styleId="Heading7">
-    <w:name w:val="heading 7"/>
-    <w:basedOn w:val="Normal"/>
-    <w:next w:val="Normal"/>
-    <w:link w:val="Heading7Char"/>
-    <w:uiPriority w:val="9"/>
-    <w:unhideWhenUsed/>
-    <w:qFormat/>
-    <w:rsid w:val="006E1E10"/>
-    <w:pPr>
-      <w:keepNext/>
-      <w:keepLines/>
-      <w:numPr>
-        <w:ilvl w:val="6"/>
-        <w:numId w:val="43"/>
-      </w:numPr>
-      <w:spacing w:before="40" w:after="0"/>
-      <w:outlineLvl w:val="6"/>
-    </w:pPr>
-    <w:rPr>
-      <w:rFonts w:asciiTheme="majorHAnsi" w:eastAsiaTheme="majorEastAsia" w:hAnsiTheme="majorHAnsi" w:cstheme="majorBidi"/>
-      <w:i/>
-      <w:iCs/>
-      <w:color w:val="243F60" w:themeColor="accent1" w:themeShade="7F"/>
-    </w:rPr>
-  </w:style>
-  <w:style w:type="paragraph" w:styleId="Heading8">
-    <w:name w:val="heading 8"/>
-    <w:basedOn w:val="Normal"/>
-    <w:next w:val="Normal"/>
-    <w:link w:val="Heading8Char"/>
-    <w:uiPriority w:val="9"/>
-    <w:unhideWhenUsed/>
-    <w:qFormat/>
-    <w:rsid w:val="006E1E10"/>
-    <w:pPr>
-      <w:keepNext/>
-      <w:keepLines/>
-      <w:numPr>
-        <w:ilvl w:val="7"/>
-        <w:numId w:val="43"/>
-      </w:numPr>
-      <w:spacing w:before="40" w:after="0"/>
-      <w:outlineLvl w:val="7"/>
-    </w:pPr>
-    <w:rPr>
-      <w:rFonts w:asciiTheme="majorHAnsi" w:eastAsiaTheme="majorEastAsia" w:hAnsiTheme="majorHAnsi" w:cstheme="majorBidi"/>
-      <w:color w:val="272727" w:themeColor="text1" w:themeTint="D8"/>
-      <w:sz w:val="21"/>
-      <w:szCs w:val="21"/>
-    </w:rPr>
-  </w:style>
-  <w:style w:type="paragraph" w:styleId="Heading9">
-    <w:name w:val="heading 9"/>
-    <w:basedOn w:val="Normal"/>
-    <w:next w:val="Normal"/>
-    <w:link w:val="Heading9Char"/>
-    <w:uiPriority w:val="9"/>
-    <w:unhideWhenUsed/>
-    <w:qFormat/>
-    <w:rsid w:val="006E1E10"/>
-    <w:pPr>
-      <w:keepNext/>
-      <w:keepLines/>
-      <w:spacing w:before="40" w:after="0"/>
-      <w:outlineLvl w:val="8"/>
-    </w:pPr>
-    <w:rPr>
-      <w:rFonts w:asciiTheme="majorHAnsi" w:eastAsiaTheme="majorEastAsia" w:hAnsiTheme="majorHAnsi" w:cstheme="majorBidi"/>
-      <w:i/>
-      <w:iCs/>
-      <w:color w:val="272727" w:themeColor="text1" w:themeTint="D8"/>
-      <w:sz w:val="21"/>
-      <w:szCs w:val="21"/>
-    </w:rPr>
-  </w:style>
-  <w:style w:type="character" w:default="1" w:styleId="DefaultParagraphFont">
-    <w:name w:val="Default Paragraph Font"/>
-    <w:uiPriority w:val="1"/>
-    <w:semiHidden/>
-    <w:unhideWhenUsed/>
-  </w:style>
-  <w:style w:type="table" w:default="1" w:styleId="TableNormal">
-    <w:name w:val="Normal Table"/>
-    <w:uiPriority w:val="99"/>
-    <w:semiHidden/>
-    <w:unhideWhenUsed/>
-    <w:tblPr>
-      <w:tblInd w:w="0" w:type="dxa"/>
-      <w:tblCellMar>
-        <w:top w:w="0" w:type="dxa"/>
-        <w:left w:w="108" w:type="dxa"/>
-        <w:bottom w:w="0" w:type="dxa"/>
-        <w:right w:w="108" w:type="dxa"/>
-      </w:tblCellMar>
-    </w:tblPr>
-  </w:style>
-  <w:style w:type="numbering" w:default="1" w:styleId="NoList">
-    <w:name w:val="No List"/>
-    <w:uiPriority w:val="99"/>
-    <w:semiHidden/>
-    <w:unhideWhenUsed/>
-  </w:style>
-  <w:style w:type="paragraph" w:styleId="NoSpacing">
-    <w:name w:val="No Spacing"/>
-    <w:link w:val="NoSpacingChar"/>
-    <w:uiPriority w:val="1"/>
-    <w:qFormat/>
-    <w:rsid w:val="00AE769B"/>
-    <w:pPr>
-      <w:spacing w:after="0" w:line="240" w:lineRule="auto"/>
-    </w:pPr>
-    <w:rPr>
-      <w:rFonts w:eastAsiaTheme="minorEastAsia"/>
-      <w:lang w:eastAsia="ja-JP"/>
-    </w:rPr>
-  </w:style>
-  <w:style w:type="character" w:customStyle="1" w:styleId="NoSpacingChar">
-    <w:name w:val="No Spacing Char"/>
-    <w:basedOn w:val="DefaultParagraphFont"/>
-    <w:link w:val="NoSpacing"/>
-    <w:uiPriority w:val="1"/>
-    <w:rsid w:val="00AE769B"/>
-    <w:rPr>
-      <w:rFonts w:eastAsiaTheme="minorEastAsia"/>
-      <w:lang w:eastAsia="ja-JP"/>
-    </w:rPr>
-  </w:style>
-  <w:style w:type="paragraph" w:styleId="BalloonText">
-    <w:name w:val="Balloon Text"/>
-    <w:basedOn w:val="Normal"/>
-    <w:link w:val="BalloonTextChar"/>
-    <w:uiPriority w:val="99"/>
-    <w:semiHidden/>
-    <w:unhideWhenUsed/>
-    <w:rsid w:val="00AE769B"/>
-    <w:pPr>
-      <w:spacing w:after="0" w:line="240" w:lineRule="auto"/>
-    </w:pPr>
-    <w:rPr>
-      <w:rFonts w:ascii="Tahoma" w:hAnsi="Tahoma" w:cs="Tahoma"/>
-      <w:sz w:val="16"/>
-      <w:szCs w:val="16"/>
-    </w:rPr>
-  </w:style>
-  <w:style w:type="character" w:customStyle="1" w:styleId="BalloonTextChar">
-    <w:name w:val="Balloon Text Char"/>
-    <w:basedOn w:val="DefaultParagraphFont"/>
-    <w:link w:val="BalloonText"/>
-    <w:uiPriority w:val="99"/>
-    <w:semiHidden/>
-    <w:rsid w:val="00AE769B"/>
-    <w:rPr>
-      <w:rFonts w:ascii="Tahoma" w:hAnsi="Tahoma" w:cs="Tahoma"/>
-      <w:sz w:val="16"/>
-      <w:szCs w:val="16"/>
-    </w:rPr>
-  </w:style>
-  <w:style w:type="paragraph" w:styleId="Header">
-    <w:name w:val="header"/>
-    <w:basedOn w:val="Normal"/>
-    <w:link w:val="HeaderChar"/>
-    <w:uiPriority w:val="99"/>
-    <w:unhideWhenUsed/>
-    <w:rsid w:val="00AE769B"/>
-    <w:pPr>
-      <w:tabs>
-        <w:tab w:val="center" w:pos="4680"/>
-        <w:tab w:val="right" w:pos="9360"/>
-      </w:tabs>
-      <w:spacing w:after="0" w:line="240" w:lineRule="auto"/>
-    </w:pPr>
-  </w:style>
-  <w:style w:type="character" w:customStyle="1" w:styleId="HeaderChar">
-    <w:name w:val="Header Char"/>
-    <w:basedOn w:val="DefaultParagraphFont"/>
-    <w:link w:val="Header"/>
-    <w:uiPriority w:val="99"/>
-    <w:rsid w:val="00AE769B"/>
-  </w:style>
-  <w:style w:type="paragraph" w:styleId="Footer">
-    <w:name w:val="footer"/>
-    <w:basedOn w:val="Normal"/>
-    <w:link w:val="FooterChar"/>
-    <w:uiPriority w:val="99"/>
-    <w:unhideWhenUsed/>
-    <w:rsid w:val="00AE769B"/>
-    <w:pPr>
-      <w:tabs>
-        <w:tab w:val="center" w:pos="4680"/>
-        <w:tab w:val="right" w:pos="9360"/>
-      </w:tabs>
-      <w:spacing w:after="0" w:line="240" w:lineRule="auto"/>
-    </w:pPr>
-  </w:style>
-  <w:style w:type="character" w:customStyle="1" w:styleId="FooterChar">
-    <w:name w:val="Footer Char"/>
-    <w:basedOn w:val="DefaultParagraphFont"/>
-    <w:link w:val="Footer"/>
-    <w:uiPriority w:val="99"/>
-    <w:rsid w:val="00AE769B"/>
-  </w:style>
-  <w:style w:type="character" w:customStyle="1" w:styleId="Heading1Char">
-    <w:name w:val="Heading 1 Char"/>
-    <w:basedOn w:val="DefaultParagraphFont"/>
-    <w:link w:val="Heading1"/>
-    <w:uiPriority w:val="9"/>
-    <w:rsid w:val="00AE769B"/>
-    <w:rPr>
-      <w:rFonts w:asciiTheme="majorHAnsi" w:eastAsiaTheme="majorEastAsia" w:hAnsiTheme="majorHAnsi" w:cstheme="majorBidi"/>
-      <w:b/>
-      <w:bCs/>
-      <w:color w:val="365F91" w:themeColor="accent1" w:themeShade="BF"/>
-      <w:sz w:val="28"/>
-      <w:szCs w:val="28"/>
-    </w:rPr>
-  </w:style>
-  <w:style w:type="table" w:styleId="TableGrid">
-    <w:name w:val="Table Grid"/>
-    <w:basedOn w:val="TableNormal"/>
-    <w:uiPriority w:val="39"/>
-    <w:rsid w:val="00AE769B"/>
-    <w:pPr>
-      <w:spacing w:after="0" w:line="240" w:lineRule="auto"/>
-    </w:pPr>
-    <w:tblPr>
-      <w:tblInd w:w="0" w:type="dxa"/>
-      <w:tblBorders>
-        <w:top w:val="single" w:sz="4" w:space="0" w:color="auto"/>
-        <w:left w:val="single" w:sz="4" w:space="0" w:color="auto"/>
-        <w:bottom w:val="single" w:sz="4" w:space="0" w:color="auto"/>
-        <w:right w:val="single" w:sz="4" w:space="0" w:color="auto"/>
-        <w:insideH w:val="single" w:sz="4" w:space="0" w:color="auto"/>
-        <w:insideV w:val="single" w:sz="4" w:space="0" w:color="auto"/>
-      </w:tblBorders>
-      <w:tblCellMar>
-        <w:top w:w="0" w:type="dxa"/>
-        <w:left w:w="108" w:type="dxa"/>
-        <w:bottom w:w="0" w:type="dxa"/>
-        <w:right w:w="108" w:type="dxa"/>
-      </w:tblCellMar>
-    </w:tblPr>
-  </w:style>
-  <w:style w:type="character" w:styleId="Hyperlink">
-    <w:name w:val="Hyperlink"/>
-    <w:basedOn w:val="DefaultParagraphFont"/>
-    <w:uiPriority w:val="99"/>
-    <w:unhideWhenUsed/>
-    <w:rsid w:val="00AE769B"/>
-    <w:rPr>
-      <w:color w:val="0000FF" w:themeColor="hyperlink"/>
-      <w:u w:val="single"/>
-    </w:rPr>
-  </w:style>
-  <w:style w:type="character" w:customStyle="1" w:styleId="apple-converted-space">
-    <w:name w:val="apple-converted-space"/>
-    <w:basedOn w:val="DefaultParagraphFont"/>
-    <w:rsid w:val="00AE769B"/>
-  </w:style>
-  <w:style w:type="paragraph" w:styleId="FootnoteText">
-    <w:name w:val="footnote text"/>
-    <w:basedOn w:val="Normal"/>
-    <w:link w:val="FootnoteTextChar"/>
-    <w:uiPriority w:val="99"/>
-    <w:unhideWhenUsed/>
-    <w:rsid w:val="00AE769B"/>
-    <w:pPr>
-      <w:spacing w:after="0" w:line="240" w:lineRule="auto"/>
-    </w:pPr>
-    <w:rPr>
-      <w:sz w:val="20"/>
-      <w:szCs w:val="20"/>
-    </w:rPr>
-  </w:style>
-  <w:style w:type="character" w:customStyle="1" w:styleId="FootnoteTextChar">
-    <w:name w:val="Footnote Text Char"/>
-    <w:basedOn w:val="DefaultParagraphFont"/>
-    <w:link w:val="FootnoteText"/>
-    <w:uiPriority w:val="99"/>
-    <w:rsid w:val="00AE769B"/>
-    <w:rPr>
-      <w:sz w:val="20"/>
-      <w:szCs w:val="20"/>
-    </w:rPr>
-  </w:style>
-  <w:style w:type="character" w:styleId="FootnoteReference">
-    <w:name w:val="footnote reference"/>
-    <w:basedOn w:val="DefaultParagraphFont"/>
-    <w:uiPriority w:val="99"/>
-    <w:unhideWhenUsed/>
-    <w:rsid w:val="00AE769B"/>
-    <w:rPr>
-      <w:vertAlign w:val="superscript"/>
-    </w:rPr>
-  </w:style>
-  <w:style w:type="character" w:customStyle="1" w:styleId="Heading2Char">
-    <w:name w:val="Heading 2 Char"/>
-    <w:basedOn w:val="DefaultParagraphFont"/>
-    <w:link w:val="Heading2"/>
-    <w:uiPriority w:val="9"/>
-    <w:rsid w:val="00B463B9"/>
-    <w:rPr>
-      <w:rFonts w:asciiTheme="majorHAnsi" w:eastAsiaTheme="majorEastAsia" w:hAnsiTheme="majorHAnsi" w:cstheme="majorBidi"/>
-      <w:b/>
-      <w:bCs/>
-      <w:color w:val="4F81BD" w:themeColor="accent1"/>
-      <w:sz w:val="26"/>
-      <w:szCs w:val="26"/>
-    </w:rPr>
-  </w:style>
-  <w:style w:type="paragraph" w:styleId="ListParagraph">
-    <w:name w:val="List Paragraph"/>
-    <w:basedOn w:val="Normal"/>
-    <w:uiPriority w:val="34"/>
-    <w:qFormat/>
-    <w:rsid w:val="00B463B9"/>
-    <w:pPr>
-      <w:ind w:left="720"/>
-      <w:contextualSpacing/>
-    </w:pPr>
-  </w:style>
-  <w:style w:type="paragraph" w:styleId="Caption">
-    <w:name w:val="caption"/>
-    <w:basedOn w:val="Normal"/>
-    <w:next w:val="Normal"/>
-    <w:link w:val="CaptionChar"/>
-    <w:uiPriority w:val="35"/>
-    <w:unhideWhenUsed/>
-    <w:qFormat/>
-    <w:rsid w:val="00346723"/>
-    <w:pPr>
-      <w:spacing w:line="240" w:lineRule="auto"/>
-    </w:pPr>
-    <w:rPr>
-      <w:b/>
-      <w:bCs/>
-      <w:color w:val="4F81BD" w:themeColor="accent1"/>
-      <w:sz w:val="18"/>
-      <w:szCs w:val="18"/>
-    </w:rPr>
-  </w:style>
-  <w:style w:type="paragraph" w:styleId="TOCHeading">
-    <w:name w:val="TOC Heading"/>
-    <w:basedOn w:val="Heading1"/>
-    <w:next w:val="Normal"/>
-    <w:uiPriority w:val="39"/>
-    <w:unhideWhenUsed/>
-    <w:qFormat/>
-    <w:rsid w:val="00F169CC"/>
-    <w:pPr>
-      <w:numPr>
-        <w:numId w:val="0"/>
-      </w:numPr>
-      <w:outlineLvl w:val="9"/>
-    </w:pPr>
-    <w:rPr>
-      <w:lang w:eastAsia="ja-JP"/>
-    </w:rPr>
-  </w:style>
-  <w:style w:type="paragraph" w:styleId="TOC1">
-    <w:name w:val="toc 1"/>
-    <w:basedOn w:val="Normal"/>
-    <w:next w:val="Normal"/>
-    <w:autoRedefine/>
-    <w:uiPriority w:val="39"/>
-    <w:unhideWhenUsed/>
-    <w:rsid w:val="00F169CC"/>
-    <w:pPr>
-      <w:spacing w:after="100"/>
-    </w:pPr>
-  </w:style>
-  <w:style w:type="paragraph" w:styleId="TOC2">
-    <w:name w:val="toc 2"/>
-    <w:basedOn w:val="Normal"/>
-    <w:next w:val="Normal"/>
-    <w:autoRedefine/>
-    <w:uiPriority w:val="39"/>
-    <w:unhideWhenUsed/>
-    <w:rsid w:val="00F169CC"/>
-    <w:pPr>
-      <w:spacing w:after="100"/>
-      <w:ind w:left="220"/>
-    </w:pPr>
-  </w:style>
-  <w:style w:type="paragraph" w:styleId="TableofFigures">
-    <w:name w:val="table of figures"/>
-    <w:basedOn w:val="Normal"/>
-    <w:next w:val="Normal"/>
-    <w:uiPriority w:val="99"/>
-    <w:unhideWhenUsed/>
-    <w:rsid w:val="00F169CC"/>
-    <w:pPr>
-      <w:spacing w:after="0"/>
-    </w:pPr>
-  </w:style>
-  <w:style w:type="character" w:customStyle="1" w:styleId="Heading3Char">
-    <w:name w:val="Heading 3 Char"/>
-    <w:basedOn w:val="DefaultParagraphFont"/>
-    <w:link w:val="Heading3"/>
-    <w:uiPriority w:val="9"/>
-    <w:rsid w:val="00CE0F77"/>
-    <w:rPr>
-      <w:rFonts w:asciiTheme="majorHAnsi" w:eastAsiaTheme="majorEastAsia" w:hAnsiTheme="majorHAnsi" w:cstheme="majorBidi"/>
-      <w:b/>
-      <w:bCs/>
-      <w:color w:val="4F81BD" w:themeColor="accent1"/>
-    </w:rPr>
-  </w:style>
-  <w:style w:type="character" w:customStyle="1" w:styleId="Heading4Char">
-    <w:name w:val="Heading 4 Char"/>
-    <w:basedOn w:val="DefaultParagraphFont"/>
-    <w:link w:val="Heading4"/>
-    <w:uiPriority w:val="9"/>
-    <w:rsid w:val="009D6134"/>
-    <w:rPr>
-      <w:rFonts w:asciiTheme="majorHAnsi" w:eastAsiaTheme="majorEastAsia" w:hAnsiTheme="majorHAnsi" w:cstheme="majorBidi"/>
-      <w:b/>
-      <w:bCs/>
-      <w:i/>
-      <w:iCs/>
-      <w:color w:val="4F81BD" w:themeColor="accent1"/>
-    </w:rPr>
-  </w:style>
-  <w:style w:type="paragraph" w:styleId="TOC3">
-    <w:name w:val="toc 3"/>
-    <w:basedOn w:val="Normal"/>
-    <w:next w:val="Normal"/>
-    <w:autoRedefine/>
-    <w:uiPriority w:val="39"/>
-    <w:unhideWhenUsed/>
-    <w:rsid w:val="001A3531"/>
-    <w:pPr>
-      <w:spacing w:after="100"/>
-      <w:ind w:left="440"/>
-    </w:pPr>
-  </w:style>
-  <w:style w:type="table" w:customStyle="1" w:styleId="TableGrid1">
-    <w:name w:val="Table Grid1"/>
-    <w:basedOn w:val="TableNormal"/>
-    <w:next w:val="TableGrid"/>
-    <w:uiPriority w:val="39"/>
-    <w:rsid w:val="00E018D0"/>
-    <w:pPr>
-      <w:spacing w:after="0" w:line="240" w:lineRule="auto"/>
-    </w:pPr>
-    <w:tblPr>
-      <w:tblInd w:w="0" w:type="dxa"/>
-      <w:tblBorders>
-        <w:top w:val="single" w:sz="4" w:space="0" w:color="auto"/>
-        <w:left w:val="single" w:sz="4" w:space="0" w:color="auto"/>
-        <w:bottom w:val="single" w:sz="4" w:space="0" w:color="auto"/>
-        <w:right w:val="single" w:sz="4" w:space="0" w:color="auto"/>
-        <w:insideH w:val="single" w:sz="4" w:space="0" w:color="auto"/>
-        <w:insideV w:val="single" w:sz="4" w:space="0" w:color="auto"/>
-      </w:tblBorders>
-      <w:tblCellMar>
-        <w:top w:w="0" w:type="dxa"/>
-        <w:left w:w="108" w:type="dxa"/>
-        <w:bottom w:w="0" w:type="dxa"/>
-        <w:right w:w="108" w:type="dxa"/>
-      </w:tblCellMar>
-    </w:tblPr>
-  </w:style>
-  <w:style w:type="table" w:customStyle="1" w:styleId="ListTable3-Accent11">
-    <w:name w:val="List Table 3 - Accent 11"/>
-    <w:basedOn w:val="TableNormal"/>
-    <w:uiPriority w:val="48"/>
-    <w:rsid w:val="00E018D0"/>
-    <w:pPr>
-      <w:spacing w:after="0" w:line="240" w:lineRule="auto"/>
-    </w:pPr>
-    <w:tblPr>
-      <w:tblStyleRowBandSize w:val="1"/>
-      <w:tblStyleColBandSize w:val="1"/>
-      <w:tblInd w:w="0" w:type="dxa"/>
-      <w:tblBorders>
-        <w:top w:val="single" w:sz="4" w:space="0" w:color="4F81BD" w:themeColor="accent1"/>
-        <w:left w:val="single" w:sz="4" w:space="0" w:color="4F81BD" w:themeColor="accent1"/>
-        <w:bottom w:val="single" w:sz="4" w:space="0" w:color="4F81BD" w:themeColor="accent1"/>
-        <w:right w:val="single" w:sz="4" w:space="0" w:color="4F81BD" w:themeColor="accent1"/>
-      </w:tblBorders>
-      <w:tblCellMar>
-        <w:top w:w="0" w:type="dxa"/>
-        <w:left w:w="108" w:type="dxa"/>
-        <w:bottom w:w="0" w:type="dxa"/>
-        <w:right w:w="108" w:type="dxa"/>
-      </w:tblCellMar>
     </w:tblPr>
     <w:tblStylePr w:type="firstRow">
       <w:rPr>

</xml_diff>